<commit_message>
update send draft to pak Zulkarnaim
</commit_message>
<xml_diff>
--- a/Draft/Zulkarnaim Masyhur/Kirim/Draft2.docx
+++ b/Draft/Zulkarnaim Masyhur/Kirim/Draft2.docx
@@ -186,16 +186,18 @@
           <w:sz w:val="24"/>
           <w:szCs w:val="24"/>
         </w:rPr>
-        <w:tab/>
+        <w:t xml:space="preserve">    Bagaimana Mengimplementasikan Aplikasi </w:t>
       </w:r>
       <w:r>
         <w:rPr>
           <w:rFonts w:asciiTheme="majorBidi" w:hAnsiTheme="majorBidi" w:cstheme="majorBidi"/>
           <w:b/>
-          <w:sz w:val="24"/>
-          <w:szCs w:val="24"/>
-        </w:rPr>
-        <w:t>Perancangan Aplikasi Sosial Media Kampus</w:t>
+          <w:i/>
+          <w:iCs/>
+          <w:sz w:val="24"/>
+          <w:szCs w:val="24"/>
+        </w:rPr>
+        <w:t xml:space="preserve">Personal Branding </w:t>
       </w:r>
       <w:r>
         <w:rPr>
@@ -204,7 +206,7 @@
           <w:sz w:val="24"/>
           <w:szCs w:val="24"/>
         </w:rPr>
-        <w:t xml:space="preserve"> Berbasis Android</w:t>
+        <w:t xml:space="preserve">Pada </w:t>
       </w:r>
       <w:r>
         <w:rPr>
@@ -213,7 +215,16 @@
           <w:sz w:val="24"/>
           <w:szCs w:val="24"/>
         </w:rPr>
-        <w:t xml:space="preserve"> Studi Kasus UIN Alauddin Makassar</w:t>
+        <w:t xml:space="preserve">Mahasiswa Dan Alumni </w:t>
+      </w:r>
+      <w:r>
+        <w:rPr>
+          <w:rFonts w:asciiTheme="majorBidi" w:hAnsiTheme="majorBidi" w:cstheme="majorBidi"/>
+          <w:b/>
+          <w:sz w:val="24"/>
+          <w:szCs w:val="24"/>
+        </w:rPr>
+        <w:t>UIN Alauddin Makassar</w:t>
       </w:r>
     </w:p>
     <w:p>
@@ -386,14 +397,6 @@
         </w:rPr>
         <w:t>Saat ini teknologi berkembang dengan sangat pesat sehingga untuk berkomunikasi dan mendapatkan informasi tidak lagi terbatas oleh jarak dan waktu. Perkembangan teknologi yang terus berlanjut membawa dampak pada proses pengolahan data dan penyimpanan informasi sesuai kebutuhan. Sehingga setiap hal dapat dilakukan dengan lebih cepat juga praktis. Salah satu hal yang menjadi trend saat ini adalah kegiatan berbasis internet dalam penggunaan website dan aplikasi yang dapat membantu kegiatan manusia, dan media sosial adalah salah satu fitur yang paling sering digunakan oleh pengguna internet saat ini.</w:t>
       </w:r>
-      <w:r>
-        <w:rPr>
-          <w:rFonts w:asciiTheme="majorBidi" w:hAnsiTheme="majorBidi" w:cstheme="majorBidi"/>
-          <w:sz w:val="24"/>
-          <w:szCs w:val="24"/>
-        </w:rPr>
-        <w:t xml:space="preserve"> </w:t>
-      </w:r>
     </w:p>
     <w:p>
       <w:pPr>
@@ -564,6 +567,55 @@
           <w:szCs w:val="24"/>
         </w:rPr>
         <w:t xml:space="preserve"> biasanya juga menjadikan sosial media sebagai alat pertimbangan bagi kandidat. Banyak kandidat yang cenderung tidak mengungkapkan seluruh informasi pribadi saat sesi wawancara atau dalam resume. Dengan menelusuri profil media sosial mereka, ini dapat memberikan informasi sekilas terkait minat bakat atau kebiasaan masing-masing kandidat</w:t>
+      </w:r>
+      <w:r>
+        <w:rPr>
+          <w:rFonts w:asciiTheme="majorBidi" w:hAnsiTheme="majorBidi" w:cstheme="majorBidi"/>
+          <w:sz w:val="24"/>
+          <w:szCs w:val="24"/>
+        </w:rPr>
+        <w:t>.</w:t>
+      </w:r>
+      <w:r>
+        <w:rPr>
+          <w:rFonts w:asciiTheme="majorBidi" w:hAnsiTheme="majorBidi" w:cstheme="majorBidi"/>
+          <w:sz w:val="24"/>
+          <w:szCs w:val="24"/>
+        </w:rPr>
+        <w:fldChar w:fldCharType="begin" w:fldLock="1"/>
+      </w:r>
+      <w:r>
+        <w:rPr>
+          <w:rFonts w:asciiTheme="majorBidi" w:hAnsiTheme="majorBidi" w:cstheme="majorBidi"/>
+          <w:sz w:val="24"/>
+          <w:szCs w:val="24"/>
+        </w:rPr>
+        <w:instrText>ADDIN CSL_CITATION {"citationItems":[{"id":"ITEM-1","itemData":{"ISSN":"2502-2903","author":[{"dropping-particle":"","family":"Wiroko","given":"Endro Puspo","non-dropping-particle":"","parse-names":false,"suffix":""}],"container-title":"Psympathic: Jurnal Ilmiah Psikologi","id":"ITEM-1","issue":"2","issued":{"date-parts":[["2017"]]},"page":"193-204","title":"Tantangan dan strategi rekrutmen di Indonesia","type":"article-journal","volume":"4"},"uris":["http://www.mendeley.com/documents/?uuid=5d4e0cab-847a-4fde-8274-2964bcf56081"]}],"mendeley":{"formattedCitation":"(Wiroko, 2017)","plainTextFormattedCitation":"(Wiroko, 2017)","previouslyFormattedCitation":"(Wiroko, 2017)"},"properties":{"noteIndex":0},"schema":"https://github.com/citation-style-language/schema/raw/master/csl-citation.json"}</w:instrText>
+      </w:r>
+      <w:r>
+        <w:rPr>
+          <w:rFonts w:asciiTheme="majorBidi" w:hAnsiTheme="majorBidi" w:cstheme="majorBidi"/>
+          <w:sz w:val="24"/>
+          <w:szCs w:val="24"/>
+        </w:rPr>
+        <w:fldChar w:fldCharType="separate"/>
+      </w:r>
+      <w:r>
+        <w:rPr>
+          <w:rFonts w:asciiTheme="majorBidi" w:hAnsiTheme="majorBidi" w:cstheme="majorBidi"/>
+          <w:noProof/>
+          <w:sz w:val="24"/>
+          <w:szCs w:val="24"/>
+        </w:rPr>
+        <w:t>(Wiroko, 2017)</w:t>
+      </w:r>
+      <w:r>
+        <w:rPr>
+          <w:rFonts w:asciiTheme="majorBidi" w:hAnsiTheme="majorBidi" w:cstheme="majorBidi"/>
+          <w:sz w:val="24"/>
+          <w:szCs w:val="24"/>
+        </w:rPr>
+        <w:fldChar w:fldCharType="end"/>
       </w:r>
       <w:r>
         <w:rPr>
@@ -644,7 +696,7 @@
           <w:sz w:val="24"/>
           <w:szCs w:val="24"/>
         </w:rPr>
-        <w:t>Terjemahannya:</w:t>
+        <w:t>Terjemahnya:</w:t>
       </w:r>
     </w:p>
     <w:p>
@@ -703,7 +755,68 @@
           <w:szCs w:val="24"/>
           <w:shd w:val="clear" w:color="auto" w:fill="FFFFFF"/>
         </w:rPr>
-        <w:t xml:space="preserve"> </w:t>
+        <w:t>.</w:t>
+      </w:r>
+      <w:r>
+        <w:rPr>
+          <w:rFonts w:asciiTheme="majorBidi" w:hAnsiTheme="majorBidi" w:cstheme="majorBidi"/>
+          <w:color w:val="000000"/>
+          <w:sz w:val="24"/>
+          <w:szCs w:val="24"/>
+          <w:shd w:val="clear" w:color="auto" w:fill="FFFFFF"/>
+        </w:rPr>
+        <w:fldChar w:fldCharType="begin" w:fldLock="1"/>
+      </w:r>
+      <w:r>
+        <w:rPr>
+          <w:rFonts w:asciiTheme="majorBidi" w:hAnsiTheme="majorBidi" w:cstheme="majorBidi"/>
+          <w:color w:val="000000"/>
+          <w:sz w:val="24"/>
+          <w:szCs w:val="24"/>
+          <w:shd w:val="clear" w:color="auto" w:fill="FFFFFF"/>
+        </w:rPr>
+        <w:instrText>ADDIN CSL_CITATION {"citationItems":[{"id":"ITEM-1","itemData":{"author":[{"dropping-particle":"","family":"Kementerian Agama","given":"R I","non-dropping-particle":"","parse-names":false,"suffix":""}],"container-title":"Jakarta: Lajnah Pentashihan Mushaf Al- Qur’an","id":"ITEM-1","issued":{"date-parts":[["2019"]]},"title":"Al-Qur’an Al-Karim dan Terjemahannya","type":"article-journal"},"uris":["http://www.mendeley.com/documents/?uuid=cb176509-8615-411f-a13e-deef46d93d64"]}],"mendeley":{"formattedCitation":"(Kementerian Agama, 2019)","plainTextFormattedCitation":"(Kementerian Agama, 2019)","previouslyFormattedCitation":"(Kementerian Agama, 2019)"},"properties":{"noteIndex":0},"schema":"https://github.com/citation-style-language/schema/raw/master/csl-citation.json"}</w:instrText>
+      </w:r>
+      <w:r>
+        <w:rPr>
+          <w:rFonts w:asciiTheme="majorBidi" w:hAnsiTheme="majorBidi" w:cstheme="majorBidi"/>
+          <w:color w:val="000000"/>
+          <w:sz w:val="24"/>
+          <w:szCs w:val="24"/>
+          <w:shd w:val="clear" w:color="auto" w:fill="FFFFFF"/>
+        </w:rPr>
+        <w:fldChar w:fldCharType="separate"/>
+      </w:r>
+      <w:r>
+        <w:rPr>
+          <w:rFonts w:asciiTheme="majorBidi" w:hAnsiTheme="majorBidi" w:cstheme="majorBidi"/>
+          <w:noProof/>
+          <w:color w:val="000000"/>
+          <w:sz w:val="24"/>
+          <w:szCs w:val="24"/>
+          <w:shd w:val="clear" w:color="auto" w:fill="FFFFFF"/>
+        </w:rPr>
+        <w:t>(Kementerian Agama, 2019)</w:t>
+      </w:r>
+      <w:r>
+        <w:rPr>
+          <w:rFonts w:asciiTheme="majorBidi" w:hAnsiTheme="majorBidi" w:cstheme="majorBidi"/>
+          <w:color w:val="000000"/>
+          <w:sz w:val="24"/>
+          <w:szCs w:val="24"/>
+          <w:shd w:val="clear" w:color="auto" w:fill="FFFFFF"/>
+        </w:rPr>
+        <w:fldChar w:fldCharType="end"/>
+      </w:r>
+      <w:r>
+        <w:rPr>
+          <w:rFonts w:asciiTheme="majorBidi" w:hAnsiTheme="majorBidi" w:cstheme="majorBidi"/>
+          <w:color w:val="000000"/>
+          <w:sz w:val="24"/>
+          <w:szCs w:val="24"/>
+          <w:shd w:val="clear" w:color="auto" w:fill="FFFFFF"/>
+        </w:rPr>
+        <w:t>.</w:t>
       </w:r>
     </w:p>
     <w:p>
@@ -761,7 +874,23 @@
           <w:szCs w:val="24"/>
         </w:rPr>
         <w:lastRenderedPageBreak/>
-        <w:t>Setiap manusia memiliki bakat kemampuan dan kelebihan masing–masing. UIN Alauddin Makassar adalah salah satu kampus negeri yang terletak di Sulawesi Selatan memiliki mahasiswa aktif yang tentunya memiliki banyak talenta bidang yang berbeda-beda</w:t>
+        <w:t>Setiap manusia memiliki bakat kemampuan dan kelebihan masing–masing.</w:t>
+      </w:r>
+      <w:r>
+        <w:rPr>
+          <w:rFonts w:asciiTheme="majorBidi" w:hAnsiTheme="majorBidi" w:cstheme="majorBidi"/>
+          <w:sz w:val="24"/>
+          <w:szCs w:val="24"/>
+        </w:rPr>
+        <w:t xml:space="preserve"> Menurut Reber, dengan demikian, sebetulnya setiap orang pasti memiliki bakat dalam arti berpotensi untuk mencapai prestasi sampai ke tingkat tertentu sesuai dengan kepastian masing-masing (Muhibbinsyah, 2010). </w:t>
+      </w:r>
+      <w:r>
+        <w:rPr>
+          <w:rFonts w:asciiTheme="majorBidi" w:hAnsiTheme="majorBidi" w:cstheme="majorBidi"/>
+          <w:sz w:val="24"/>
+          <w:szCs w:val="24"/>
+        </w:rPr>
+        <w:t>UIN Alauddin Makassar adalah salah satu kampus negeri yang terletak di Sulawesi Selatan memiliki mahasiswa aktif yang tentunya memiliki banyak talenta bidang yang berbeda-beda</w:t>
       </w:r>
       <w:r>
         <w:rPr>
@@ -841,6 +970,14 @@
           <w:sz w:val="24"/>
           <w:szCs w:val="24"/>
         </w:rPr>
+        <w:t xml:space="preserve"> salah satunya</w:t>
+      </w:r>
+      <w:r>
+        <w:rPr>
+          <w:rFonts w:asciiTheme="majorBidi" w:hAnsiTheme="majorBidi" w:cstheme="majorBidi"/>
+          <w:sz w:val="24"/>
+          <w:szCs w:val="24"/>
+        </w:rPr>
         <w:t xml:space="preserve"> ketidak percaya dir</w:t>
       </w:r>
       <w:r>
@@ -889,7 +1026,7 @@
           <w:sz w:val="24"/>
           <w:szCs w:val="24"/>
         </w:rPr>
-        <w:t xml:space="preserve"> </w:t>
+        <w:t xml:space="preserve"> Menurut Utami Munandar, bakat merupakan potensi yang masih memerlukan ikhtiar pengembangan dan pelatihan secara serius dan sistematis agar dapat terwujud (Ali, 2005).</w:t>
       </w:r>
     </w:p>
     <w:p>
@@ -941,7 +1078,16 @@
           <w:sz w:val="24"/>
           <w:szCs w:val="24"/>
         </w:rPr>
-        <w:t>membuat seseorang akan kesulitan untuk mencapai harapan atau cita-cita yang diinginkan</w:t>
+        <w:t xml:space="preserve">membuat seseorang akan kesulitan untuk mencapai </w:t>
+      </w:r>
+      <w:r>
+        <w:rPr>
+          <w:rFonts w:asciiTheme="majorBidi" w:hAnsiTheme="majorBidi" w:cstheme="majorBidi"/>
+          <w:sz w:val="24"/>
+          <w:szCs w:val="24"/>
+        </w:rPr>
+        <w:lastRenderedPageBreak/>
+        <w:t>harapan atau cita-cita yang diinginkan</w:t>
       </w:r>
       <w:r>
         <w:rPr>
@@ -1037,16 +1183,7 @@
           <w:sz w:val="24"/>
           <w:szCs w:val="24"/>
         </w:rPr>
-        <w:t xml:space="preserve">Untuk menyikapi semua tindakan-tindakan dan </w:t>
-      </w:r>
-      <w:r>
-        <w:rPr>
-          <w:rFonts w:asciiTheme="majorBidi" w:hAnsiTheme="majorBidi" w:cstheme="majorBidi"/>
-          <w:sz w:val="24"/>
-          <w:szCs w:val="24"/>
-        </w:rPr>
-        <w:lastRenderedPageBreak/>
-        <w:t xml:space="preserve">hasil yang diperoleh atas semua usahanya, Islam memberikan konsep lain seperti </w:t>
+        <w:t xml:space="preserve">Untuk menyikapi semua tindakan-tindakan dan hasil yang diperoleh atas semua usahanya, Islam memberikan konsep lain seperti </w:t>
       </w:r>
       <w:r>
         <w:rPr>
@@ -1066,7 +1203,27 @@
           <w:sz w:val="24"/>
           <w:szCs w:val="24"/>
         </w:rPr>
-        <w:t>, syukr</w:t>
+        <w:t>, syuk</w:t>
+      </w:r>
+      <w:r>
+        <w:rPr>
+          <w:rFonts w:asciiTheme="majorBidi" w:hAnsiTheme="majorBidi" w:cstheme="majorBidi"/>
+          <w:i/>
+          <w:iCs/>
+          <w:sz w:val="24"/>
+          <w:szCs w:val="24"/>
+        </w:rPr>
+        <w:t>u</w:t>
+      </w:r>
+      <w:r>
+        <w:rPr>
+          <w:rFonts w:asciiTheme="majorBidi" w:hAnsiTheme="majorBidi" w:cstheme="majorBidi"/>
+          <w:i/>
+          <w:iCs/>
+          <w:sz w:val="24"/>
+          <w:szCs w:val="24"/>
+        </w:rPr>
+        <w:t>r</w:t>
       </w:r>
       <w:r>
         <w:rPr>
@@ -1092,7 +1249,15 @@
           <w:sz w:val="24"/>
           <w:szCs w:val="24"/>
         </w:rPr>
-        <w:t xml:space="preserve">yang harus diamalkan dalam kehidupan sehari-hari. </w:t>
+        <w:t>yang harus diamalkan dalam kehidupan sehari-hari.</w:t>
+      </w:r>
+      <w:r>
+        <w:rPr>
+          <w:rFonts w:asciiTheme="majorBidi" w:hAnsiTheme="majorBidi" w:cstheme="majorBidi"/>
+          <w:sz w:val="24"/>
+          <w:szCs w:val="24"/>
+        </w:rPr>
+        <w:t>(N Sianturi Marlina, 2007)</w:t>
       </w:r>
     </w:p>
     <w:p>
@@ -1112,7 +1277,15 @@
           <w:sz w:val="24"/>
           <w:szCs w:val="24"/>
         </w:rPr>
-        <w:t>Dalam hal ini Allah memberikan gambaran tentang putus asa Q.S Yusuf /12:87</w:t>
+        <w:t>Anjuran untuk menghindari rasa putus asa dijelaskan dalam</w:t>
+      </w:r>
+      <w:r>
+        <w:rPr>
+          <w:rFonts w:asciiTheme="majorBidi" w:hAnsiTheme="majorBidi" w:cstheme="majorBidi"/>
+          <w:sz w:val="24"/>
+          <w:szCs w:val="24"/>
+        </w:rPr>
+        <w:t xml:space="preserve"> Q.S Yusuf /12:87</w:t>
       </w:r>
     </w:p>
     <w:p>
@@ -1149,7 +1322,7 @@
           <w:sz w:val="24"/>
           <w:szCs w:val="24"/>
         </w:rPr>
-        <w:t>Terjemahannya:</w:t>
+        <w:t>Terjemahnya:</w:t>
       </w:r>
     </w:p>
     <w:p>
@@ -1203,6 +1376,63 @@
         </w:rPr>
         <w:t xml:space="preserve"> yang kafir”</w:t>
       </w:r>
+      <w:r>
+        <w:rPr>
+          <w:rFonts w:asciiTheme="majorBidi" w:hAnsiTheme="majorBidi" w:cstheme="majorBidi"/>
+          <w:sz w:val="24"/>
+          <w:szCs w:val="24"/>
+        </w:rPr>
+        <w:t xml:space="preserve">. </w:t>
+      </w:r>
+      <w:r>
+        <w:rPr>
+          <w:rFonts w:asciiTheme="majorBidi" w:hAnsiTheme="majorBidi" w:cstheme="majorBidi"/>
+          <w:sz w:val="24"/>
+          <w:szCs w:val="24"/>
+        </w:rPr>
+        <w:fldChar w:fldCharType="begin" w:fldLock="1"/>
+      </w:r>
+      <w:r>
+        <w:rPr>
+          <w:rFonts w:asciiTheme="majorBidi" w:hAnsiTheme="majorBidi" w:cstheme="majorBidi"/>
+          <w:sz w:val="24"/>
+          <w:szCs w:val="24"/>
+        </w:rPr>
+        <w:instrText>ADDIN CSL_CITATION {"citationItems":[{"id":"ITEM-1","itemData":{"author":[{"dropping-particle":"","family":"Kementerian Agama","given":"R I","non-dropping-particle":"","parse-names":false,"suffix":""}],"container-title":"Jakarta: Lajnah Pentashihan Mushaf Al- Qur’an","id":"ITEM-1","issued":{"date-parts":[["2019"]]},"title":"Al-Qur’an Al-Karim dan Terjemahannya","type":"article-journal"},"uris":["http://www.mendeley.com/documents/?uuid=cb176509-8615-411f-a13e-deef46d93d64"]}],"mendeley":{"formattedCitation":"(Kementerian Agama, 2019)","plainTextFormattedCitation":"(Kementerian Agama, 2019)","previouslyFormattedCitation":"(Kementerian Agama, 2019)"},"properties":{"noteIndex":0},"schema":"https://github.com/citation-style-language/schema/raw/master/csl-citation.json"}</w:instrText>
+      </w:r>
+      <w:r>
+        <w:rPr>
+          <w:rFonts w:asciiTheme="majorBidi" w:hAnsiTheme="majorBidi" w:cstheme="majorBidi"/>
+          <w:sz w:val="24"/>
+          <w:szCs w:val="24"/>
+        </w:rPr>
+        <w:fldChar w:fldCharType="separate"/>
+      </w:r>
+      <w:r>
+        <w:rPr>
+          <w:rFonts w:asciiTheme="majorBidi" w:hAnsiTheme="majorBidi" w:cstheme="majorBidi"/>
+          <w:noProof/>
+          <w:sz w:val="24"/>
+          <w:szCs w:val="24"/>
+        </w:rPr>
+        <w:t>(Kementerian Agama, 2019)</w:t>
+      </w:r>
+      <w:r>
+        <w:rPr>
+          <w:rFonts w:asciiTheme="majorBidi" w:hAnsiTheme="majorBidi" w:cstheme="majorBidi"/>
+          <w:sz w:val="24"/>
+          <w:szCs w:val="24"/>
+        </w:rPr>
+        <w:fldChar w:fldCharType="end"/>
+      </w:r>
+      <w:r>
+        <w:rPr>
+          <w:rFonts w:asciiTheme="majorBidi" w:hAnsiTheme="majorBidi" w:cstheme="majorBidi"/>
+          <w:sz w:val="24"/>
+          <w:szCs w:val="24"/>
+        </w:rPr>
+        <w:t>.</w:t>
+      </w:r>
     </w:p>
     <w:p>
       <w:pPr>
@@ -1264,7 +1494,16 @@
           <w:sz w:val="24"/>
           <w:szCs w:val="24"/>
         </w:rPr>
-        <w:t xml:space="preserve">slam memerintahkan kepada semua agar kita percaya diri dan tidak putus asa dalam mencari rahmat dan hidayah Allah SWT, serta diwajibkan berikhtiar kepada Allah SWT karena semua masalah pasti ada jalan keluarnya. </w:t>
+        <w:t xml:space="preserve">slam memerintahkan kepada semua agar kita percaya diri dan tidak putus asa dalam mencari rahmat dan hidayah Allah SWT, serta diwajibkan berikhtiar kepada Allah SWT karena semua masalah pasti ada jalan </w:t>
+      </w:r>
+      <w:r>
+        <w:rPr>
+          <w:rFonts w:asciiTheme="majorBidi" w:hAnsiTheme="majorBidi" w:cstheme="majorBidi"/>
+          <w:sz w:val="24"/>
+          <w:szCs w:val="24"/>
+        </w:rPr>
+        <w:lastRenderedPageBreak/>
+        <w:t xml:space="preserve">keluarnya. </w:t>
       </w:r>
       <w:r>
         <w:rPr>
@@ -1289,6 +1528,31 @@
           <w:rFonts w:asciiTheme="majorBidi" w:hAnsiTheme="majorBidi" w:cstheme="majorBidi"/>
           <w:sz w:val="24"/>
           <w:szCs w:val="24"/>
+        </w:rPr>
+        <w:t>.</w:t>
+      </w:r>
+      <w:r>
+        <w:rPr>
+          <w:rFonts w:asciiTheme="majorBidi" w:hAnsiTheme="majorBidi" w:cstheme="majorBidi"/>
+          <w:sz w:val="24"/>
+          <w:szCs w:val="24"/>
+        </w:rPr>
+        <w:t xml:space="preserve"> </w:t>
+      </w:r>
+      <w:r>
+        <w:rPr>
+          <w:rFonts w:asciiTheme="majorBidi" w:hAnsiTheme="majorBidi" w:cstheme="majorBidi"/>
+          <w:sz w:val="24"/>
+          <w:szCs w:val="24"/>
+        </w:rPr>
+        <w:t>(Tafsiran Kementerian Agama RI, 2019)</w:t>
+      </w:r>
+      <w:r>
+        <w:rPr>
+          <w:rFonts w:asciiTheme="majorBidi" w:hAnsiTheme="majorBidi" w:cstheme="majorBidi"/>
+          <w:sz w:val="24"/>
+          <w:szCs w:val="24"/>
+          <w:lang w:val="en-US"/>
         </w:rPr>
         <w:t>.</w:t>
       </w:r>
@@ -1310,8 +1574,64 @@
           <w:sz w:val="24"/>
           <w:szCs w:val="24"/>
         </w:rPr>
-        <w:lastRenderedPageBreak/>
         <w:t>Sulitnya mendapatkan pekerjaan adalah salah satu akibat dari permasalahan terkait kesulitan pengutaraan kelebihan dan kemampuan. Sebab tingkat pendidikan yang tinggi dan kelulusan yang baik ternyata tidak bisa dijadikan jaminan untuk mendapatkan pekerjaan yang sesuai dengan latar belakang dan keinginan. Hal ini terbukti dari tingginya pengangguran terbuka pengangguran akademik yang ada di Indonesia.</w:t>
+      </w:r>
+      <w:r>
+        <w:rPr>
+          <w:rFonts w:asciiTheme="majorBidi" w:hAnsiTheme="majorBidi" w:cstheme="majorBidi"/>
+          <w:sz w:val="24"/>
+          <w:szCs w:val="24"/>
+        </w:rPr>
+        <w:t xml:space="preserve"> </w:t>
+      </w:r>
+      <w:r>
+        <w:rPr>
+          <w:rFonts w:asciiTheme="majorBidi" w:hAnsiTheme="majorBidi" w:cstheme="majorBidi"/>
+          <w:sz w:val="24"/>
+          <w:szCs w:val="24"/>
+        </w:rPr>
+        <w:fldChar w:fldCharType="begin" w:fldLock="1"/>
+      </w:r>
+      <w:r>
+        <w:rPr>
+          <w:rFonts w:asciiTheme="majorBidi" w:hAnsiTheme="majorBidi" w:cstheme="majorBidi"/>
+          <w:sz w:val="24"/>
+          <w:szCs w:val="24"/>
+        </w:rPr>
+        <w:instrText>ADDIN CSL_CITATION {"citationItems":[{"id":"ITEM-1","itemData":{"ISBN":"6237256342","author":[{"dropping-particle":"","family":"Nadeak","given":"Bernadetha","non-dropping-particle":"","parse-names":false,"suffix":""}],"id":"ITEM-1","issued":{"date-parts":[["2019"]]},"publisher":"UKI Press","title":"Buku Materi Pembelajaran Manajemen Pelatihan dan Pengembangan","type":"article"},"uris":["http://www.mendeley.com/documents/?uuid=dbd04b5d-e362-439d-b790-cccaf928a860"]}],"mendeley":{"formattedCitation":"(Nadeak, 2019)","plainTextFormattedCitation":"(Nadeak, 2019)","previouslyFormattedCitation":"(Nadeak, 2019)"},"properties":{"noteIndex":0},"schema":"https://github.com/citation-style-language/schema/raw/master/csl-citation.json"}</w:instrText>
+      </w:r>
+      <w:r>
+        <w:rPr>
+          <w:rFonts w:asciiTheme="majorBidi" w:hAnsiTheme="majorBidi" w:cstheme="majorBidi"/>
+          <w:sz w:val="24"/>
+          <w:szCs w:val="24"/>
+        </w:rPr>
+        <w:fldChar w:fldCharType="separate"/>
+      </w:r>
+      <w:r>
+        <w:rPr>
+          <w:rFonts w:asciiTheme="majorBidi" w:hAnsiTheme="majorBidi" w:cstheme="majorBidi"/>
+          <w:noProof/>
+          <w:sz w:val="24"/>
+          <w:szCs w:val="24"/>
+        </w:rPr>
+        <w:t>(Nadeak, 2019)</w:t>
+      </w:r>
+      <w:r>
+        <w:rPr>
+          <w:rFonts w:asciiTheme="majorBidi" w:hAnsiTheme="majorBidi" w:cstheme="majorBidi"/>
+          <w:sz w:val="24"/>
+          <w:szCs w:val="24"/>
+        </w:rPr>
+        <w:fldChar w:fldCharType="end"/>
+      </w:r>
+      <w:r>
+        <w:rPr>
+          <w:rFonts w:asciiTheme="majorBidi" w:hAnsiTheme="majorBidi" w:cstheme="majorBidi"/>
+          <w:sz w:val="24"/>
+          <w:szCs w:val="24"/>
+        </w:rPr>
+        <w:t>.</w:t>
       </w:r>
     </w:p>
     <w:p>
@@ -1331,7 +1651,47 @@
           <w:sz w:val="24"/>
           <w:szCs w:val="24"/>
         </w:rPr>
-        <w:t>Memanfaatkan sosial media adalah salah satu cara untuk menyebarkan apa yang kita miliki dan apa yang kita bisa</w:t>
+        <w:t xml:space="preserve">Dari permasalahan ini pihak kampus memiliki peran yang sangat penting untuk memberikan sebanyak-banyaknya informasi terkait lowongan pekerjaan, ataupun informasi </w:t>
+      </w:r>
+      <w:r>
+        <w:rPr>
+          <w:rFonts w:asciiTheme="majorBidi" w:hAnsiTheme="majorBidi" w:cstheme="majorBidi"/>
+          <w:sz w:val="24"/>
+          <w:szCs w:val="24"/>
+        </w:rPr>
+        <w:t>bantuan pengembangan diri.</w:t>
+      </w:r>
+      <w:r>
+        <w:rPr>
+          <w:rFonts w:asciiTheme="majorBidi" w:hAnsiTheme="majorBidi" w:cstheme="majorBidi"/>
+          <w:sz w:val="24"/>
+          <w:szCs w:val="24"/>
+        </w:rPr>
+        <w:t xml:space="preserve"> </w:t>
+      </w:r>
+      <w:r>
+        <w:rPr>
+          <w:rFonts w:asciiTheme="majorBidi" w:hAnsiTheme="majorBidi" w:cstheme="majorBidi"/>
+          <w:sz w:val="24"/>
+          <w:szCs w:val="24"/>
+        </w:rPr>
+        <w:t>Selain itu menjembatani antara pihak perusahaan dengan mahasiswa</w:t>
+      </w:r>
+      <w:r>
+        <w:rPr>
+          <w:rFonts w:asciiTheme="majorBidi" w:hAnsiTheme="majorBidi" w:cstheme="majorBidi"/>
+          <w:sz w:val="24"/>
+          <w:szCs w:val="24"/>
+        </w:rPr>
+        <w:t xml:space="preserve"> </w:t>
+      </w:r>
+      <w:r>
+        <w:rPr>
+          <w:rFonts w:asciiTheme="majorBidi" w:hAnsiTheme="majorBidi" w:cstheme="majorBidi"/>
+          <w:sz w:val="24"/>
+          <w:szCs w:val="24"/>
+        </w:rPr>
+        <w:t>adalah langkah yang baik bagi pihak kampus agar selepas dari pendidikannya</w:t>
       </w:r>
       <w:r>
         <w:rPr>
@@ -1347,140 +1707,7 @@
           <w:sz w:val="24"/>
           <w:szCs w:val="24"/>
         </w:rPr>
-        <w:t xml:space="preserve"> </w:t>
-      </w:r>
-      <w:r>
-        <w:rPr>
-          <w:rFonts w:asciiTheme="majorBidi" w:hAnsiTheme="majorBidi" w:cstheme="majorBidi"/>
-          <w:sz w:val="24"/>
-          <w:szCs w:val="24"/>
-        </w:rPr>
-        <w:t>n</w:t>
-      </w:r>
-      <w:r>
-        <w:rPr>
-          <w:rFonts w:asciiTheme="majorBidi" w:hAnsiTheme="majorBidi" w:cstheme="majorBidi"/>
-          <w:sz w:val="24"/>
-          <w:szCs w:val="24"/>
-        </w:rPr>
-        <w:t xml:space="preserve">amun terkadang kita sulit menemukan mahasiswa </w:t>
-      </w:r>
-      <w:r>
-        <w:rPr>
-          <w:rFonts w:asciiTheme="majorBidi" w:hAnsiTheme="majorBidi" w:cstheme="majorBidi"/>
-          <w:sz w:val="24"/>
-          <w:szCs w:val="24"/>
-        </w:rPr>
-        <w:t>UIN Alauddin Makassar</w:t>
-      </w:r>
-      <w:r>
-        <w:rPr>
-          <w:rFonts w:asciiTheme="majorBidi" w:hAnsiTheme="majorBidi" w:cstheme="majorBidi"/>
-          <w:sz w:val="24"/>
-          <w:szCs w:val="24"/>
-        </w:rPr>
-        <w:t xml:space="preserve"> yang berbakat dan siap untuk terjun kelapangan kerja dikarenakan platform yang digunakan terlalu besar dan memiliki database global yang menyulitkan untuk kita </w:t>
-      </w:r>
-      <w:r>
-        <w:rPr>
-          <w:rFonts w:asciiTheme="majorBidi" w:hAnsiTheme="majorBidi" w:cstheme="majorBidi"/>
-          <w:sz w:val="24"/>
-          <w:szCs w:val="24"/>
-        </w:rPr>
-        <w:t>memilih</w:t>
-      </w:r>
-      <w:r>
-        <w:rPr>
-          <w:rFonts w:asciiTheme="majorBidi" w:hAnsiTheme="majorBidi" w:cstheme="majorBidi"/>
-          <w:sz w:val="24"/>
-          <w:szCs w:val="24"/>
-        </w:rPr>
-        <w:t xml:space="preserve"> mahasiswa berbakat. Selain itu banyak juga mahasiswa yang kesulitan ingin menunjukkan bakat dan kemampuan mereka dengan mengikuti olimpiade atau kompetisi skala kampus maupun daerah/nasional, ini dikarenakan banyaknya mahasiswa yang tidak tampak kemampuan bakat yang </w:t>
-      </w:r>
-      <w:r>
-        <w:rPr>
-          <w:rFonts w:asciiTheme="majorBidi" w:hAnsiTheme="majorBidi" w:cstheme="majorBidi"/>
-          <w:sz w:val="24"/>
-          <w:szCs w:val="24"/>
-        </w:rPr>
-        <w:t>mereka</w:t>
-      </w:r>
-      <w:r>
-        <w:rPr>
-          <w:rFonts w:asciiTheme="majorBidi" w:hAnsiTheme="majorBidi" w:cstheme="majorBidi"/>
-          <w:sz w:val="24"/>
-          <w:szCs w:val="24"/>
-        </w:rPr>
-        <w:t xml:space="preserve"> miliki.</w:t>
-      </w:r>
-      <w:r>
-        <w:rPr>
-          <w:rFonts w:asciiTheme="majorBidi" w:hAnsiTheme="majorBidi" w:cstheme="majorBidi"/>
-          <w:sz w:val="24"/>
-          <w:szCs w:val="24"/>
-        </w:rPr>
-        <w:t xml:space="preserve"> </w:t>
-      </w:r>
-      <w:r>
-        <w:rPr>
-          <w:rFonts w:asciiTheme="majorBidi" w:hAnsiTheme="majorBidi" w:cstheme="majorBidi"/>
-          <w:sz w:val="24"/>
-          <w:szCs w:val="24"/>
-        </w:rPr>
-        <w:t>Permasalahan lainnya adalah UIN Alauddin Makassar telah banyak menghasilkan lulusan dengan berbagai keahlian hingga jabatan atau pekerjaan yang baik, namun saat ini belum adanya sistem yang dapat melakukan pendataan dari mahasiswa dan alumni</w:t>
-      </w:r>
-      <w:r>
-        <w:rPr>
-          <w:rFonts w:asciiTheme="majorBidi" w:hAnsiTheme="majorBidi" w:cstheme="majorBidi"/>
-          <w:sz w:val="24"/>
-          <w:szCs w:val="24"/>
-        </w:rPr>
-        <w:t xml:space="preserve"> terkait perkembangan karir mereka</w:t>
-      </w:r>
-      <w:r>
-        <w:rPr>
-          <w:rFonts w:asciiTheme="majorBidi" w:hAnsiTheme="majorBidi" w:cstheme="majorBidi"/>
-          <w:sz w:val="24"/>
-          <w:szCs w:val="24"/>
-        </w:rPr>
-        <w:t>, sehingga dari kondisi ini mahasiswa</w:t>
-      </w:r>
-      <w:r>
-        <w:rPr>
-          <w:rFonts w:asciiTheme="majorBidi" w:hAnsiTheme="majorBidi" w:cstheme="majorBidi"/>
-          <w:sz w:val="24"/>
-          <w:szCs w:val="24"/>
-        </w:rPr>
-        <w:t xml:space="preserve"> dan alumni hanya mengandalkan diri dan menggunakan berbagai platform yang bermacam untuk mendapatkan pekerjaan sesuai bidang masing-masing.</w:t>
-      </w:r>
-    </w:p>
-    <w:p>
-      <w:pPr>
-        <w:spacing w:line="480" w:lineRule="auto"/>
-        <w:ind w:firstLine="720"/>
-        <w:jc w:val="both"/>
-        <w:rPr>
-          <w:rFonts w:asciiTheme="majorBidi" w:hAnsiTheme="majorBidi" w:cstheme="majorBidi"/>
-          <w:sz w:val="24"/>
-          <w:szCs w:val="24"/>
-        </w:rPr>
-      </w:pPr>
-      <w:r>
-        <w:rPr>
-          <w:rFonts w:asciiTheme="majorBidi" w:hAnsiTheme="majorBidi" w:cstheme="majorBidi"/>
-          <w:sz w:val="24"/>
-          <w:szCs w:val="24"/>
-        </w:rPr>
-        <w:lastRenderedPageBreak/>
-        <w:t xml:space="preserve">Dari permasalahan ini pihak kampus memiliki peran yang sangat penting untuk memberikan sebanyak-banyaknya informasi terkait lowongan pekerjaan, ataupun informasi </w:t>
-      </w:r>
-      <w:r>
-        <w:rPr>
-          <w:rFonts w:asciiTheme="majorBidi" w:hAnsiTheme="majorBidi" w:cstheme="majorBidi"/>
-          <w:sz w:val="24"/>
-          <w:szCs w:val="24"/>
-        </w:rPr>
-        <w:t xml:space="preserve">bantuan pengembangan diri. Selain itu menjembatani antara pihak perusahaan dengan mahasiswa UIN Alauddin Makassar adalah langkah yang baik bagi pihak kampus agar selepas dari pendidikannya alumni akan dengan mudah mendapatkan pekerjaan </w:t>
+        <w:t xml:space="preserve"> alumni akan dengan mudah mendapatkan pekerjaan </w:t>
       </w:r>
       <w:r>
         <w:rPr>
@@ -1560,6 +1787,7 @@
           <w:szCs w:val="32"/>
           <w:rtl/>
         </w:rPr>
+        <w:lastRenderedPageBreak/>
         <w:t>إِنَّ ٱللَّهَ يَأۡمُرُكُمۡ أَن تُؤَدُّواْ ٱلۡأَمَٰنَٰتِ إِلَىٰٓ أَهۡلِهَا وَإِذَا حَكَمۡتُم بَيۡنَ ٱلنَّاسِ أَن تَحۡكُمُواْ بِٱلۡعَدۡلِ ۚ إِنَّ ٱللَّهَ نِعِمَّا يَعِظُكُم بِهِۦٓ ۗ إِنَّ ٱللَّهَ كَانَ سَمِيعًا بَصِيرًا</w:t>
       </w:r>
     </w:p>
@@ -1579,7 +1807,7 @@
           <w:sz w:val="24"/>
           <w:szCs w:val="24"/>
         </w:rPr>
-        <w:t xml:space="preserve">Terjemahannya: </w:t>
+        <w:t xml:space="preserve">Terjemahnya: </w:t>
       </w:r>
     </w:p>
     <w:p>
@@ -1599,7 +1827,64 @@
           <w:sz w:val="24"/>
           <w:szCs w:val="24"/>
         </w:rPr>
-        <w:t>"Sesungguhnya Allah menyuruh kamu menyampaikan amanah kepada pemiliknya. Apabila kamu menetapkan hukum di antara manusia, hendaklah kamu tetapkan secara adil. Sesungguhnya Allah memberi pengajaran yang paling baik kepadamu. Sesungguhnya Allah Maha Mendengar lagi Maha Melihat."</w:t>
+        <w:t>"Sesungguhnya Allah menyuruh kamu menyampaikan amanah kepada pemiliknya. Apabila kamu menetapkan hukum di antara manusia, hendaklah kamu tetapkan secara adil. Sesungguhnya Allah memberi pengajaran yang paling baik kepadamu. Sesungguhnya Allah Maha Mendengar lagi Maha Melihat"</w:t>
+      </w:r>
+      <w:r>
+        <w:rPr>
+          <w:rFonts w:asciiTheme="majorBidi" w:hAnsiTheme="majorBidi" w:cstheme="majorBidi"/>
+          <w:sz w:val="24"/>
+          <w:szCs w:val="24"/>
+        </w:rPr>
+        <w:t xml:space="preserve">. </w:t>
+      </w:r>
+      <w:r>
+        <w:rPr>
+          <w:rFonts w:asciiTheme="majorBidi" w:hAnsiTheme="majorBidi" w:cstheme="majorBidi"/>
+          <w:sz w:val="24"/>
+          <w:szCs w:val="24"/>
+        </w:rPr>
+        <w:fldChar w:fldCharType="begin" w:fldLock="1"/>
+      </w:r>
+      <w:r>
+        <w:rPr>
+          <w:rFonts w:asciiTheme="majorBidi" w:hAnsiTheme="majorBidi" w:cstheme="majorBidi"/>
+          <w:sz w:val="24"/>
+          <w:szCs w:val="24"/>
+        </w:rPr>
+        <w:instrText>ADDIN CSL_CITATION {"citationItems":[{"id":"ITEM-1","itemData":{"author":[{"dropping-particle":"","family":"Kementerian Agama","given":"R I","non-dropping-particle":"","parse-names":false,"suffix":""}],"container-title":"Jakarta: Lajnah Pentashihan Mushaf Al- Qur’an","id":"ITEM-1","issued":{"date-parts":[["2019"]]},"title":"Al-Qur’an Al-Karim dan Terjemahannya","type":"article-journal"},"uris":["http://www.mendeley.com/documents/?uuid=cb176509-8615-411f-a13e-deef46d93d64"]}],"mendeley":{"formattedCitation":"(Kementerian Agama, 2019)","plainTextFormattedCitation":"(Kementerian Agama, 2019)","previouslyFormattedCitation":"(Kementerian Agama, 2019)"},"properties":{"noteIndex":0},"schema":"https://github.com/citation-style-language/schema/raw/master/csl-citation.json"}</w:instrText>
+      </w:r>
+      <w:r>
+        <w:rPr>
+          <w:rFonts w:asciiTheme="majorBidi" w:hAnsiTheme="majorBidi" w:cstheme="majorBidi"/>
+          <w:sz w:val="24"/>
+          <w:szCs w:val="24"/>
+        </w:rPr>
+        <w:fldChar w:fldCharType="separate"/>
+      </w:r>
+      <w:r>
+        <w:rPr>
+          <w:rFonts w:asciiTheme="majorBidi" w:hAnsiTheme="majorBidi" w:cstheme="majorBidi"/>
+          <w:noProof/>
+          <w:sz w:val="24"/>
+          <w:szCs w:val="24"/>
+        </w:rPr>
+        <w:t>(Kementerian Agama, 2019)</w:t>
+      </w:r>
+      <w:r>
+        <w:rPr>
+          <w:rFonts w:asciiTheme="majorBidi" w:hAnsiTheme="majorBidi" w:cstheme="majorBidi"/>
+          <w:sz w:val="24"/>
+          <w:szCs w:val="24"/>
+        </w:rPr>
+        <w:fldChar w:fldCharType="end"/>
+      </w:r>
+      <w:r>
+        <w:rPr>
+          <w:rFonts w:asciiTheme="majorBidi" w:hAnsiTheme="majorBidi" w:cstheme="majorBidi"/>
+          <w:sz w:val="24"/>
+          <w:szCs w:val="24"/>
+        </w:rPr>
+        <w:t>.</w:t>
       </w:r>
     </w:p>
     <w:p>
@@ -1631,16 +1916,7 @@
           <w:sz w:val="24"/>
           <w:szCs w:val="24"/>
         </w:rPr>
-        <w:t xml:space="preserve">Ayat ini memerintahkan agar menyampaikan amanat kepada yang berhak. Pengertian amanat dalam ayat ini ialah sesuatu yang dipercayakan kepada seseorang untuk dilaksanakan dengan sebaik-baiknya. Kata amanat dengan pengertian ini sangat </w:t>
-      </w:r>
-      <w:r>
-        <w:rPr>
-          <w:rFonts w:asciiTheme="majorBidi" w:hAnsiTheme="majorBidi" w:cstheme="majorBidi"/>
-          <w:sz w:val="24"/>
-          <w:szCs w:val="24"/>
-        </w:rPr>
-        <w:lastRenderedPageBreak/>
-        <w:t xml:space="preserve">luas, meliputi amanat Allah kepada hambanya, amanat seseorang kepada sesama dan terhadap diri sendiri. </w:t>
+        <w:t xml:space="preserve">Ayat ini memerintahkan agar menyampaikan amanat kepada yang berhak. Pengertian amanat dalam ayat ini ialah sesuatu yang dipercayakan kepada seseorang untuk dilaksanakan dengan sebaik-baiknya. Kata amanat dengan pengertian ini sangat luas, meliputi amanat Allah kepada hambanya, amanat seseorang kepada sesama dan terhadap diri sendiri. </w:t>
       </w:r>
       <w:r>
         <w:rPr>
@@ -1671,6 +1947,31 @@
           <w:rFonts w:asciiTheme="majorBidi" w:hAnsiTheme="majorBidi" w:cstheme="majorBidi"/>
           <w:sz w:val="24"/>
           <w:szCs w:val="24"/>
+        </w:rPr>
+        <w:t>.</w:t>
+      </w:r>
+      <w:r>
+        <w:rPr>
+          <w:rFonts w:asciiTheme="majorBidi" w:hAnsiTheme="majorBidi" w:cstheme="majorBidi"/>
+          <w:sz w:val="24"/>
+          <w:szCs w:val="24"/>
+        </w:rPr>
+        <w:t xml:space="preserve"> </w:t>
+      </w:r>
+      <w:r>
+        <w:rPr>
+          <w:rFonts w:asciiTheme="majorBidi" w:hAnsiTheme="majorBidi" w:cstheme="majorBidi"/>
+          <w:sz w:val="24"/>
+          <w:szCs w:val="24"/>
+        </w:rPr>
+        <w:t>(Tafsiran Kementerian Agama RI, 2019)</w:t>
+      </w:r>
+      <w:r>
+        <w:rPr>
+          <w:rFonts w:asciiTheme="majorBidi" w:hAnsiTheme="majorBidi" w:cstheme="majorBidi"/>
+          <w:sz w:val="24"/>
+          <w:szCs w:val="24"/>
+          <w:lang w:val="en-US"/>
         </w:rPr>
         <w:t>.</w:t>
       </w:r>
@@ -1716,7 +2017,32 @@
           <w:sz w:val="24"/>
           <w:szCs w:val="24"/>
         </w:rPr>
-        <w:t xml:space="preserve"> dari sumber berbagai pihak, hal ini terkadang banyak yang memanfaatkan baik dari segi bidang marketing yang ingin menawarkan atau menjual produk/barang mereka kepada orang-orang yang tepat, dan juga informasi event, kegiatan, atau informasi yang di publikasikan dari pihak resmi. Kadang kita menganggap bahwa informasi yang kita peroleh dari berbagai sumber merupakan informasi yang tidak</w:t>
+        <w:t xml:space="preserve"> dari sumber berbagai pihak, hal ini terkadang banyak yang memanfaatkan baik dari segi bidang </w:t>
+      </w:r>
+      <w:r>
+        <w:rPr>
+          <w:rFonts w:asciiTheme="majorBidi" w:hAnsiTheme="majorBidi" w:cstheme="majorBidi"/>
+          <w:sz w:val="24"/>
+          <w:szCs w:val="24"/>
+        </w:rPr>
+        <w:t xml:space="preserve">pemasaran </w:t>
+      </w:r>
+      <w:r>
+        <w:rPr>
+          <w:rFonts w:asciiTheme="majorBidi" w:hAnsiTheme="majorBidi" w:cstheme="majorBidi"/>
+          <w:sz w:val="24"/>
+          <w:szCs w:val="24"/>
+        </w:rPr>
+        <w:t xml:space="preserve">yang ingin menawarkan atau menjual produk/barang mereka kepada orang-orang yang tepat, dan juga informasi event, kegiatan, atau </w:t>
+      </w:r>
+      <w:r>
+        <w:rPr>
+          <w:rFonts w:asciiTheme="majorBidi" w:hAnsiTheme="majorBidi" w:cstheme="majorBidi"/>
+          <w:sz w:val="24"/>
+          <w:szCs w:val="24"/>
+        </w:rPr>
+        <w:lastRenderedPageBreak/>
+        <w:t>informasi yang di publikasikan dari pihak resmi. Kadang kita menganggap bahwa informasi yang kita peroleh dari berbagai sumber merupakan informasi yang tidak</w:t>
       </w:r>
       <w:r>
         <w:rPr>
@@ -1786,7 +2112,23 @@
           <w:sz w:val="24"/>
           <w:szCs w:val="24"/>
         </w:rPr>
-        <w:t>, tetapi membuat orang untuk memiliki rasa kepercayaan terhadap suatu sumber adalah hal yang perlu kita lakukan juga. Maka dari itu penulis telah memikirkan suatu penelitian yang berjudul “Perancangan Aplikasi Sosial Media Kampus Berbasis Android Studi Kasus UIN Alauddin Makassar”.</w:t>
+        <w:t>, tetapi membuat orang untuk memiliki rasa kepercayaan terhadap suatu sumber adalah hal yang perlu kita lakukan juga. Maka dari itu penulis telah memikirkan suatu penelitian yang berjudul “</w:t>
+      </w:r>
+      <w:r>
+        <w:rPr>
+          <w:rFonts w:asciiTheme="majorBidi" w:hAnsiTheme="majorBidi" w:cstheme="majorBidi"/>
+          <w:sz w:val="24"/>
+          <w:szCs w:val="24"/>
+        </w:rPr>
+        <w:t xml:space="preserve">Bagaimana Mengimplementasikan Aplikasi Personal Branding Pada Mahasiswa Dan Alumni </w:t>
+      </w:r>
+      <w:r>
+        <w:rPr>
+          <w:rFonts w:asciiTheme="majorBidi" w:hAnsiTheme="majorBidi" w:cstheme="majorBidi"/>
+          <w:sz w:val="24"/>
+          <w:szCs w:val="24"/>
+        </w:rPr>
+        <w:t>UIN Alauddin Makassar”.</w:t>
       </w:r>
     </w:p>
     <w:p>
@@ -1806,7 +2148,6 @@
           <w:sz w:val="24"/>
           <w:szCs w:val="24"/>
         </w:rPr>
-        <w:lastRenderedPageBreak/>
         <w:t>Aplikasi Sosial media kampus ini yang nantinya berfungsi sebagai platform untuk</w:t>
       </w:r>
       <w:r>
@@ -1833,47 +2174,55 @@
           <w:sz w:val="24"/>
           <w:szCs w:val="24"/>
         </w:rPr>
-        <w:t xml:space="preserve"> mahasiswa bebas </w:t>
-      </w:r>
-      <w:r>
-        <w:rPr>
-          <w:rFonts w:asciiTheme="majorBidi" w:hAnsiTheme="majorBidi" w:cstheme="majorBidi"/>
-          <w:sz w:val="24"/>
-          <w:szCs w:val="24"/>
-        </w:rPr>
-        <w:t>menyampaikan</w:t>
-      </w:r>
-      <w:r>
-        <w:rPr>
-          <w:rFonts w:asciiTheme="majorBidi" w:hAnsiTheme="majorBidi" w:cstheme="majorBidi"/>
-          <w:sz w:val="24"/>
-          <w:szCs w:val="24"/>
-        </w:rPr>
-        <w:t xml:space="preserve"> kemampuan dan bakatnya, agar baik mahasiswa yang aktif maupun yang telah </w:t>
-      </w:r>
-      <w:r>
-        <w:rPr>
-          <w:rFonts w:asciiTheme="majorBidi" w:hAnsiTheme="majorBidi" w:cstheme="majorBidi"/>
-          <w:sz w:val="24"/>
-          <w:szCs w:val="24"/>
-        </w:rPr>
-        <w:t>lulus</w:t>
-      </w:r>
-      <w:r>
-        <w:rPr>
-          <w:rFonts w:asciiTheme="majorBidi" w:hAnsiTheme="majorBidi" w:cstheme="majorBidi"/>
-          <w:sz w:val="24"/>
-          <w:szCs w:val="24"/>
-        </w:rPr>
-        <w:t xml:space="preserve"> dapat terdata</w:t>
-      </w:r>
-      <w:r>
-        <w:rPr>
-          <w:rFonts w:asciiTheme="majorBidi" w:hAnsiTheme="majorBidi" w:cstheme="majorBidi"/>
-          <w:sz w:val="24"/>
-          <w:szCs w:val="24"/>
-        </w:rPr>
-        <w:t xml:space="preserve"> baik</w:t>
+        <w:t xml:space="preserve"> </w:t>
+      </w:r>
+      <w:r>
+        <w:rPr>
+          <w:rFonts w:asciiTheme="majorBidi" w:hAnsiTheme="majorBidi" w:cstheme="majorBidi"/>
+          <w:sz w:val="24"/>
+          <w:szCs w:val="24"/>
+        </w:rPr>
+        <w:t xml:space="preserve">dimana </w:t>
+      </w:r>
+      <w:r>
+        <w:rPr>
+          <w:rFonts w:asciiTheme="majorBidi" w:hAnsiTheme="majorBidi" w:cstheme="majorBidi"/>
+          <w:sz w:val="24"/>
+          <w:szCs w:val="24"/>
+        </w:rPr>
+        <w:t>mahasiswa</w:t>
+      </w:r>
+      <w:r>
+        <w:rPr>
+          <w:rFonts w:asciiTheme="majorBidi" w:hAnsiTheme="majorBidi" w:cstheme="majorBidi"/>
+          <w:sz w:val="24"/>
+          <w:szCs w:val="24"/>
+        </w:rPr>
+        <w:t xml:space="preserve"> bebas diberikan</w:t>
+      </w:r>
+      <w:r>
+        <w:rPr>
+          <w:rFonts w:asciiTheme="majorBidi" w:hAnsiTheme="majorBidi" w:cstheme="majorBidi"/>
+          <w:sz w:val="24"/>
+          <w:szCs w:val="24"/>
+        </w:rPr>
+        <w:t xml:space="preserve"> </w:t>
+      </w:r>
+      <w:r>
+        <w:rPr>
+          <w:rFonts w:asciiTheme="majorBidi" w:hAnsiTheme="majorBidi" w:cstheme="majorBidi"/>
+          <w:sz w:val="24"/>
+          <w:szCs w:val="24"/>
+        </w:rPr>
+        <w:t xml:space="preserve">layanan untuk menunjukan </w:t>
+      </w:r>
+      <w:r>
+        <w:rPr>
+          <w:rFonts w:asciiTheme="majorBidi" w:hAnsiTheme="majorBidi" w:cstheme="majorBidi"/>
+          <w:sz w:val="24"/>
+          <w:szCs w:val="24"/>
+        </w:rPr>
+        <w:t>kemampuan dan bakatnya</w:t>
       </w:r>
       <w:r>
         <w:rPr>
@@ -1932,30 +2281,6 @@
         <w:t>memanfaatkan studi pelacakan mahasiswa dan alumni sebagai bahan evaluasi program studi.</w:t>
       </w:r>
     </w:p>
-    <w:p>
-      <w:pPr>
-        <w:spacing w:line="480" w:lineRule="auto"/>
-        <w:jc w:val="both"/>
-        <w:rPr>
-          <w:rFonts w:asciiTheme="majorBidi" w:hAnsiTheme="majorBidi" w:cstheme="majorBidi"/>
-          <w:sz w:val="24"/>
-          <w:szCs w:val="24"/>
-        </w:rPr>
-      </w:pPr>
-    </w:p>
-    <w:p>
-      <w:pPr>
-        <w:spacing w:line="480" w:lineRule="auto"/>
-        <w:ind w:firstLine="720"/>
-        <w:jc w:val="both"/>
-        <w:rPr>
-          <w:rFonts w:asciiTheme="majorBidi" w:hAnsiTheme="majorBidi" w:cstheme="majorBidi"/>
-          <w:sz w:val="24"/>
-          <w:szCs w:val="24"/>
-        </w:rPr>
-      </w:pPr>
-    </w:p>
-    <w:p/>
     <w:p>
       <w:pPr>
         <w:pStyle w:val="BodyText"/>
@@ -2041,6 +2366,7 @@
           <w:szCs w:val="24"/>
           <w:lang w:val="en-US"/>
         </w:rPr>
+        <w:lastRenderedPageBreak/>
         <w:t xml:space="preserve">Bagaimana merancang sistem </w:t>
       </w:r>
       <w:r>
@@ -2271,15 +2597,7 @@
           <w:rFonts w:asciiTheme="majorBidi" w:hAnsiTheme="majorBidi" w:cstheme="majorBidi"/>
           <w:lang w:val="en-US"/>
         </w:rPr>
-        <w:t xml:space="preserve"> tugas akhir ini lebih terarah, maka penelitian ini </w:t>
-      </w:r>
-      <w:r>
-        <w:rPr>
-          <w:rFonts w:asciiTheme="majorBidi" w:hAnsiTheme="majorBidi" w:cstheme="majorBidi"/>
-          <w:lang w:val="en-US"/>
-        </w:rPr>
-        <w:lastRenderedPageBreak/>
-        <w:t>difokuskan pada pembahasan sebagai berikut:</w:t>
+        <w:t xml:space="preserve"> tugas akhir ini lebih terarah, maka penelitian ini difokuskan pada pembahasan sebagai berikut:</w:t>
       </w:r>
     </w:p>
     <w:p>
@@ -2371,7 +2689,7 @@
           <w:rFonts w:asciiTheme="majorBidi" w:hAnsiTheme="majorBidi" w:cstheme="majorBidi"/>
           <w:lang w:val="en-US"/>
         </w:rPr>
-        <w:t>Sistem dikembangkan untuk digunakan dimana saja dan kapan saja</w:t>
+        <w:t>Sistem ini dapat memberikan informasi terkait kemampuan dan bakat mahasiswa UIN Alauddin Makassar</w:t>
       </w:r>
     </w:p>
     <w:p>
@@ -2394,30 +2712,41 @@
           <w:rFonts w:asciiTheme="majorBidi" w:hAnsiTheme="majorBidi" w:cstheme="majorBidi"/>
           <w:lang w:val="en-US"/>
         </w:rPr>
-        <w:t>Sistem ini dapat memberikan informasi terkait kemampuan dan bakat mahasiswa UIN Alauddin Makassar</w:t>
-      </w:r>
-    </w:p>
-    <w:p>
-      <w:pPr>
-        <w:pStyle w:val="BodyText"/>
-        <w:numPr>
-          <w:ilvl w:val="0"/>
-          <w:numId w:val="4"/>
-        </w:numPr>
-        <w:spacing w:line="480" w:lineRule="auto"/>
-        <w:ind w:left="1134"/>
-        <w:jc w:val="both"/>
-        <w:rPr>
-          <w:rFonts w:asciiTheme="majorBidi" w:hAnsiTheme="majorBidi" w:cstheme="majorBidi"/>
-          <w:lang w:val="en-US"/>
-        </w:rPr>
-      </w:pPr>
-      <w:r>
-        <w:rPr>
-          <w:rFonts w:asciiTheme="majorBidi" w:hAnsiTheme="majorBidi" w:cstheme="majorBidi"/>
-          <w:lang w:val="en-US"/>
-        </w:rPr>
-        <w:t>Sistem yang akan dibuat memuat informasi lowongan kerja dalam beberapa kategori beserta informasi kualifikasi atau persyaratan yang ditentukan</w:t>
+        <w:t xml:space="preserve">Sistem ini juga dapat menjadi sumber informasi yang </w:t>
+      </w:r>
+      <w:r>
+        <w:rPr>
+          <w:rFonts w:asciiTheme="majorBidi" w:hAnsiTheme="majorBidi" w:cstheme="majorBidi"/>
+          <w:i/>
+          <w:iCs/>
+          <w:lang w:val="en-US"/>
+        </w:rPr>
+        <w:t>v</w:t>
+      </w:r>
+      <w:r>
+        <w:rPr>
+          <w:rFonts w:asciiTheme="majorBidi" w:hAnsiTheme="majorBidi" w:cstheme="majorBidi"/>
+          <w:i/>
+          <w:iCs/>
+          <w:lang w:val="en-US"/>
+        </w:rPr>
+        <w:t>alid</w:t>
+      </w:r>
+      <w:r>
+        <w:rPr>
+          <w:rFonts w:asciiTheme="majorBidi" w:hAnsiTheme="majorBidi" w:cstheme="majorBidi"/>
+          <w:i/>
+          <w:iCs/>
+          <w:lang w:val="en-US"/>
+        </w:rPr>
+        <w:t xml:space="preserve"> </w:t>
+      </w:r>
+      <w:r>
+        <w:rPr>
+          <w:rFonts w:asciiTheme="majorBidi" w:hAnsiTheme="majorBidi" w:cstheme="majorBidi"/>
+          <w:lang w:val="en-US"/>
+        </w:rPr>
+        <w:t>tentang info kampus maupun informasi umum</w:t>
       </w:r>
       <w:r>
         <w:rPr>
@@ -2426,81 +2755,6 @@
         </w:rPr>
         <w:t>.</w:t>
       </w:r>
-    </w:p>
-    <w:p>
-      <w:pPr>
-        <w:pStyle w:val="BodyText"/>
-        <w:numPr>
-          <w:ilvl w:val="0"/>
-          <w:numId w:val="4"/>
-        </w:numPr>
-        <w:spacing w:line="480" w:lineRule="auto"/>
-        <w:ind w:left="1134"/>
-        <w:jc w:val="both"/>
-        <w:rPr>
-          <w:rFonts w:asciiTheme="majorBidi" w:hAnsiTheme="majorBidi" w:cstheme="majorBidi"/>
-          <w:lang w:val="en-US"/>
-        </w:rPr>
-      </w:pPr>
-      <w:r>
-        <w:rPr>
-          <w:rFonts w:asciiTheme="majorBidi" w:hAnsiTheme="majorBidi" w:cstheme="majorBidi"/>
-          <w:lang w:val="en-US"/>
-        </w:rPr>
-        <w:t xml:space="preserve">Sistem ini juga dapat menjadi sumber informasi yang </w:t>
-      </w:r>
-      <w:r>
-        <w:rPr>
-          <w:rFonts w:asciiTheme="majorBidi" w:hAnsiTheme="majorBidi" w:cstheme="majorBidi"/>
-          <w:i/>
-          <w:iCs/>
-          <w:lang w:val="en-US"/>
-        </w:rPr>
-        <w:t>v</w:t>
-      </w:r>
-      <w:r>
-        <w:rPr>
-          <w:rFonts w:asciiTheme="majorBidi" w:hAnsiTheme="majorBidi" w:cstheme="majorBidi"/>
-          <w:i/>
-          <w:iCs/>
-          <w:lang w:val="en-US"/>
-        </w:rPr>
-        <w:t>alid</w:t>
-      </w:r>
-      <w:r>
-        <w:rPr>
-          <w:rFonts w:asciiTheme="majorBidi" w:hAnsiTheme="majorBidi" w:cstheme="majorBidi"/>
-          <w:i/>
-          <w:iCs/>
-          <w:lang w:val="en-US"/>
-        </w:rPr>
-        <w:t xml:space="preserve"> </w:t>
-      </w:r>
-      <w:r>
-        <w:rPr>
-          <w:rFonts w:asciiTheme="majorBidi" w:hAnsiTheme="majorBidi" w:cstheme="majorBidi"/>
-          <w:lang w:val="en-US"/>
-        </w:rPr>
-        <w:t>tentang info kampus maupun informasi umum</w:t>
-      </w:r>
-      <w:r>
-        <w:rPr>
-          <w:rFonts w:asciiTheme="majorBidi" w:hAnsiTheme="majorBidi" w:cstheme="majorBidi"/>
-          <w:lang w:val="en-US"/>
-        </w:rPr>
-        <w:t>.</w:t>
-      </w:r>
-    </w:p>
-    <w:p>
-      <w:pPr>
-        <w:pStyle w:val="BodyText"/>
-        <w:spacing w:line="480" w:lineRule="auto"/>
-        <w:jc w:val="both"/>
-        <w:rPr>
-          <w:rFonts w:asciiTheme="majorBidi" w:hAnsiTheme="majorBidi" w:cstheme="majorBidi"/>
-          <w:lang w:val="en-US"/>
-        </w:rPr>
-      </w:pPr>
     </w:p>
     <w:p>
       <w:pPr>
@@ -2548,7 +2802,21 @@
           <w:rFonts w:asciiTheme="majorBidi" w:hAnsiTheme="majorBidi" w:cstheme="majorBidi"/>
           <w:lang w:val="en-US"/>
         </w:rPr>
-        <w:t xml:space="preserve"> dapat menggunakan aplikasi ini untuk membagikan ataupun mendapatkan informasi terkait minat dan bakat masing-masing</w:t>
+        <w:t xml:space="preserve"> dapat menggunakan aplikasi ini untuk membagikan ataupun me</w:t>
+      </w:r>
+      <w:r>
+        <w:rPr>
+          <w:rFonts w:asciiTheme="majorBidi" w:hAnsiTheme="majorBidi" w:cstheme="majorBidi"/>
+          <w:lang w:val="en-US"/>
+        </w:rPr>
+        <w:t xml:space="preserve">nunjukkan </w:t>
+      </w:r>
+      <w:r>
+        <w:rPr>
+          <w:rFonts w:asciiTheme="majorBidi" w:hAnsiTheme="majorBidi" w:cstheme="majorBidi"/>
+          <w:lang w:val="en-US"/>
+        </w:rPr>
+        <w:t>informasi terkait minat dan bakat masing-masing</w:t>
       </w:r>
     </w:p>
     <w:p>
@@ -2571,6 +2839,7 @@
           <w:rFonts w:asciiTheme="majorBidi" w:hAnsiTheme="majorBidi" w:cstheme="majorBidi"/>
           <w:lang w:val="en-US"/>
         </w:rPr>
+        <w:lastRenderedPageBreak/>
         <w:t>Pengguna utama juga dapat memasukkan ataupun memperbarui datanya</w:t>
       </w:r>
     </w:p>
@@ -2637,7 +2906,6 @@
           <w:rFonts w:asciiTheme="majorBidi" w:hAnsiTheme="majorBidi" w:cstheme="majorBidi"/>
           <w:lang w:val="en-US"/>
         </w:rPr>
-        <w:lastRenderedPageBreak/>
         <w:t xml:space="preserve">Pengguna selain dari internal UIN Alauddin Makassar dapat memanfaatkan </w:t>
       </w:r>
       <w:r>
@@ -2666,39 +2934,14 @@
           <w:rFonts w:asciiTheme="majorBidi" w:hAnsiTheme="majorBidi" w:cstheme="majorBidi"/>
           <w:lang w:val="en-US"/>
         </w:rPr>
-        <w:t xml:space="preserve"> kemampuan, dan juga memberikan informasi terkait lowongan pekerjaan ataupun beriklan yang</w:t>
-      </w:r>
-    </w:p>
-    <w:p>
-      <w:pPr>
-        <w:pStyle w:val="BodyText"/>
-        <w:numPr>
-          <w:ilvl w:val="0"/>
-          <w:numId w:val="6"/>
-        </w:numPr>
-        <w:spacing w:line="480" w:lineRule="auto"/>
-        <w:ind w:left="1134"/>
-        <w:jc w:val="both"/>
-        <w:rPr>
-          <w:rFonts w:asciiTheme="majorBidi" w:hAnsiTheme="majorBidi" w:cstheme="majorBidi"/>
-          <w:lang w:val="en-US"/>
-        </w:rPr>
-      </w:pPr>
-      <w:r>
-        <w:rPr>
-          <w:rFonts w:asciiTheme="majorBidi" w:hAnsiTheme="majorBidi" w:cstheme="majorBidi"/>
-          <w:i/>
-          <w:iCs/>
-          <w:lang w:val="en-US"/>
-        </w:rPr>
-        <w:t>Website</w:t>
-      </w:r>
-      <w:r>
-        <w:rPr>
-          <w:rFonts w:asciiTheme="majorBidi" w:hAnsiTheme="majorBidi" w:cstheme="majorBidi"/>
-          <w:lang w:val="en-US"/>
-        </w:rPr>
-        <w:t xml:space="preserve"> akan digunakan oleh admin</w:t>
+        <w:t xml:space="preserve"> kemampuan, dan juga memberikan informasi terkait lowongan peke</w:t>
+      </w:r>
+      <w:r>
+        <w:rPr>
+          <w:rFonts w:asciiTheme="majorBidi" w:hAnsiTheme="majorBidi" w:cstheme="majorBidi"/>
+          <w:lang w:val="en-US"/>
+        </w:rPr>
+        <w:t>rjaan.</w:t>
       </w:r>
     </w:p>
     <w:p>
@@ -2712,13 +2955,6 @@
           <w:lang w:val="en-US"/>
         </w:rPr>
       </w:pPr>
-      <w:r>
-        <w:rPr>
-          <w:rFonts w:asciiTheme="majorBidi" w:hAnsiTheme="majorBidi" w:cstheme="majorBidi"/>
-          <w:lang w:val="en-US"/>
-        </w:rPr>
-        <w:t xml:space="preserve"> </w:t>
-      </w:r>
     </w:p>
     <w:p>
       <w:pPr>
@@ -2901,7 +3137,15 @@
           <w:rFonts w:asciiTheme="majorBidi" w:hAnsiTheme="majorBidi" w:cstheme="majorBidi"/>
           <w:lang w:val="en-US"/>
         </w:rPr>
-        <w:t>. Persamaan daripada penelitian tersebut adalah sistem akan memberikan output yang bisa menginformasikan kemampuan atau bakat masing</w:t>
+        <w:t xml:space="preserve">. </w:t>
+      </w:r>
+      <w:r>
+        <w:rPr>
+          <w:rFonts w:asciiTheme="majorBidi" w:hAnsiTheme="majorBidi" w:cstheme="majorBidi"/>
+          <w:lang w:val="en-US"/>
+        </w:rPr>
+        <w:lastRenderedPageBreak/>
+        <w:t>Persamaan daripada penelitian tersebut adalah sistem akan memberikan output yang bisa menginformasikan kemampuan atau bakat masing</w:t>
       </w:r>
       <w:r>
         <w:rPr>
@@ -2915,15 +3159,7 @@
           <w:rFonts w:asciiTheme="majorBidi" w:hAnsiTheme="majorBidi" w:cstheme="majorBidi"/>
           <w:lang w:val="en-US"/>
         </w:rPr>
-        <w:t xml:space="preserve">. Sedangkan </w:t>
-      </w:r>
-      <w:r>
-        <w:rPr>
-          <w:rFonts w:asciiTheme="majorBidi" w:hAnsiTheme="majorBidi" w:cstheme="majorBidi"/>
-          <w:lang w:val="en-US"/>
-        </w:rPr>
-        <w:lastRenderedPageBreak/>
-        <w:t>perbedaan dari penelitian ini adalah penelitian diatas hanya berfungsi untuk menentukan minat, sedangkan penelitian yang akan dibangun adalah memberikan wadah bagi pengguna dalam hal ini mahasiswa UIN Alauddin Makassar untuk menunjukkan bakat dan kemampuan yang dia miliki dan menyediakan layanan perekrutan berdasarkan kategori minta masing-masing.</w:t>
+        <w:t>. Sedangkan perbedaan dari penelitian ini adalah penelitian diatas hanya berfungsi untuk menentukan minat, sedangkan penelitian yang akan dibangun adalah memberikan wadah bagi pengguna dalam hal ini mahasiswa UIN Alauddin Makassar untuk menunjukkan bakat dan kemampuan yang dia miliki dan menyediakan layanan perekrutan berdasarkan kategori minta masing-masing.</w:t>
       </w:r>
     </w:p>
     <w:p>
@@ -3070,6 +3306,7 @@
           <w:iCs/>
           <w:lang w:val="en-US"/>
         </w:rPr>
+        <w:lastRenderedPageBreak/>
         <w:t xml:space="preserve">Tujuan dan Kegunaan Penelitian </w:t>
       </w:r>
     </w:p>
@@ -3115,7 +3352,6 @@
           <w:rFonts w:asciiTheme="majorBidi" w:hAnsiTheme="majorBidi" w:cstheme="majorBidi"/>
           <w:lang w:val="en-US"/>
         </w:rPr>
-        <w:lastRenderedPageBreak/>
         <w:t>Berdasarkan fokus penelitian yang dijelaskan, maka tujuan yang ingin dicapai dalam penelitian ini adalah</w:t>
       </w:r>
       <w:r>
@@ -3137,14 +3373,91 @@
           <w:rFonts w:asciiTheme="majorBidi" w:hAnsiTheme="majorBidi" w:cstheme="majorBidi"/>
           <w:lang w:val="en-US"/>
         </w:rPr>
-        <w:t xml:space="preserve">menyatakan bakat kemampuan masing pribadi, serta kemudahan dalam melakukan proses rekrutmen dengan memperoleh </w:t>
-      </w:r>
-      <w:r>
-        <w:rPr>
-          <w:rFonts w:asciiTheme="majorBidi" w:hAnsiTheme="majorBidi" w:cstheme="majorBidi"/>
-          <w:lang w:val="en-US"/>
-        </w:rPr>
-        <w:t>informasi calon pekerja sesuai kriteria yang ditentukan</w:t>
+        <w:t>men</w:t>
+      </w:r>
+      <w:r>
+        <w:rPr>
+          <w:rFonts w:asciiTheme="majorBidi" w:hAnsiTheme="majorBidi" w:cstheme="majorBidi"/>
+          <w:lang w:val="en-US"/>
+        </w:rPr>
+        <w:t>injau</w:t>
+      </w:r>
+      <w:r>
+        <w:rPr>
+          <w:rFonts w:asciiTheme="majorBidi" w:hAnsiTheme="majorBidi" w:cstheme="majorBidi"/>
+          <w:lang w:val="en-US"/>
+        </w:rPr>
+        <w:t xml:space="preserve"> bakat</w:t>
+      </w:r>
+      <w:r>
+        <w:rPr>
+          <w:rFonts w:asciiTheme="majorBidi" w:hAnsiTheme="majorBidi" w:cstheme="majorBidi"/>
+          <w:lang w:val="en-US"/>
+        </w:rPr>
+        <w:t xml:space="preserve"> dan</w:t>
+      </w:r>
+      <w:r>
+        <w:rPr>
+          <w:rFonts w:asciiTheme="majorBidi" w:hAnsiTheme="majorBidi" w:cstheme="majorBidi"/>
+          <w:lang w:val="en-US"/>
+        </w:rPr>
+        <w:t xml:space="preserve"> kemampuan</w:t>
+      </w:r>
+      <w:r>
+        <w:rPr>
+          <w:rFonts w:asciiTheme="majorBidi" w:hAnsiTheme="majorBidi" w:cstheme="majorBidi"/>
+          <w:lang w:val="en-US"/>
+        </w:rPr>
+        <w:t xml:space="preserve">nya. </w:t>
+      </w:r>
+      <w:r>
+        <w:rPr>
+          <w:rFonts w:asciiTheme="majorBidi" w:hAnsiTheme="majorBidi" w:cstheme="majorBidi"/>
+          <w:lang w:val="en-US"/>
+        </w:rPr>
+        <w:t>serta kemudahan</w:t>
+      </w:r>
+      <w:r>
+        <w:rPr>
+          <w:rFonts w:asciiTheme="majorBidi" w:hAnsiTheme="majorBidi" w:cstheme="majorBidi"/>
+          <w:lang w:val="en-US"/>
+        </w:rPr>
+        <w:t xml:space="preserve"> bagi perusahaan mitra UINAM</w:t>
+      </w:r>
+      <w:r>
+        <w:rPr>
+          <w:rFonts w:asciiTheme="majorBidi" w:hAnsiTheme="majorBidi" w:cstheme="majorBidi"/>
+          <w:lang w:val="en-US"/>
+        </w:rPr>
+        <w:t xml:space="preserve"> dalam</w:t>
+      </w:r>
+      <w:r>
+        <w:rPr>
+          <w:rFonts w:asciiTheme="majorBidi" w:hAnsiTheme="majorBidi" w:cstheme="majorBidi"/>
+          <w:lang w:val="en-US"/>
+        </w:rPr>
+        <w:t xml:space="preserve"> </w:t>
+      </w:r>
+      <w:r>
+        <w:rPr>
+          <w:rFonts w:asciiTheme="majorBidi" w:hAnsiTheme="majorBidi" w:cstheme="majorBidi"/>
+          <w:lang w:val="en-US"/>
+        </w:rPr>
+        <w:t xml:space="preserve">rekrutmen </w:t>
+      </w:r>
+      <w:r>
+        <w:rPr>
+          <w:rFonts w:asciiTheme="majorBidi" w:hAnsiTheme="majorBidi" w:cstheme="majorBidi"/>
+          <w:lang w:val="en-US"/>
+        </w:rPr>
+        <w:t xml:space="preserve">berdasarkan </w:t>
+      </w:r>
+      <w:r>
+        <w:rPr>
+          <w:rFonts w:asciiTheme="majorBidi" w:hAnsiTheme="majorBidi" w:cstheme="majorBidi"/>
+          <w:lang w:val="en-US"/>
+        </w:rPr>
+        <w:t>kriteria yang ditentukan</w:t>
       </w:r>
       <w:r>
         <w:rPr>
@@ -3153,18 +3466,6 @@
         </w:rPr>
         <w:t>.</w:t>
       </w:r>
-    </w:p>
-    <w:p>
-      <w:pPr>
-        <w:pStyle w:val="BodyText"/>
-        <w:spacing w:line="480" w:lineRule="auto"/>
-        <w:ind w:left="709" w:firstLine="283"/>
-        <w:jc w:val="both"/>
-        <w:rPr>
-          <w:rFonts w:asciiTheme="majorBidi" w:hAnsiTheme="majorBidi" w:cstheme="majorBidi"/>
-          <w:lang w:val="en-US"/>
-        </w:rPr>
-      </w:pPr>
     </w:p>
     <w:p>
       <w:pPr>
@@ -3260,7 +3561,69 @@
           <w:rFonts w:asciiTheme="majorBidi" w:hAnsiTheme="majorBidi" w:cstheme="majorBidi"/>
           <w:lang w:val="en-US"/>
         </w:rPr>
-        <w:t>penelitian ini dapat menambah wawasan konseptual dan referensi tentang permasalahan dalam sistem terutama bagi para peneliti yang mengkaji dan meneliti lebih lanjut lagi terhadap pengembangan sosial media ataupun pencarian pekerjaan untuk mahasiswa.</w:t>
+        <w:t xml:space="preserve">penelitian ini dapat menambah wawasan konseptual dan referensi tentang </w:t>
+      </w:r>
+      <w:r>
+        <w:rPr>
+          <w:rFonts w:asciiTheme="majorBidi" w:hAnsiTheme="majorBidi" w:cstheme="majorBidi"/>
+          <w:lang w:val="en-US"/>
+        </w:rPr>
+        <w:t xml:space="preserve">sistem </w:t>
+      </w:r>
+      <w:r>
+        <w:rPr>
+          <w:rFonts w:asciiTheme="majorBidi" w:hAnsiTheme="majorBidi" w:cstheme="majorBidi"/>
+          <w:i/>
+          <w:iCs/>
+          <w:lang w:val="en-US"/>
+        </w:rPr>
+        <w:t>Personal Branding</w:t>
+      </w:r>
+      <w:r>
+        <w:rPr>
+          <w:rFonts w:asciiTheme="majorBidi" w:hAnsiTheme="majorBidi" w:cstheme="majorBidi"/>
+          <w:i/>
+          <w:iCs/>
+          <w:lang w:val="en-US"/>
+        </w:rPr>
+        <w:t xml:space="preserve"> </w:t>
+      </w:r>
+      <w:r>
+        <w:rPr>
+          <w:rFonts w:asciiTheme="majorBidi" w:hAnsiTheme="majorBidi" w:cstheme="majorBidi"/>
+          <w:lang w:val="en-US"/>
+        </w:rPr>
+        <w:t xml:space="preserve">tercantum </w:t>
+      </w:r>
+      <w:r>
+        <w:rPr>
+          <w:rFonts w:asciiTheme="majorBidi" w:hAnsiTheme="majorBidi" w:cstheme="majorBidi"/>
+          <w:lang w:val="en-US"/>
+        </w:rPr>
+        <w:t>pada lingkungan perguruan tinggi</w:t>
+      </w:r>
+      <w:r>
+        <w:rPr>
+          <w:rFonts w:asciiTheme="majorBidi" w:hAnsiTheme="majorBidi" w:cstheme="majorBidi"/>
+          <w:i/>
+          <w:iCs/>
+          <w:lang w:val="en-US"/>
+        </w:rPr>
+        <w:t xml:space="preserve">. </w:t>
+      </w:r>
+      <w:r>
+        <w:rPr>
+          <w:rFonts w:asciiTheme="majorBidi" w:hAnsiTheme="majorBidi" w:cstheme="majorBidi"/>
+          <w:lang w:val="en-US"/>
+        </w:rPr>
+        <w:t>Selain itu b</w:t>
+      </w:r>
+      <w:r>
+        <w:rPr>
+          <w:rFonts w:asciiTheme="majorBidi" w:hAnsiTheme="majorBidi" w:cstheme="majorBidi"/>
+          <w:lang w:val="en-US"/>
+        </w:rPr>
+        <w:t>agi para peneliti yang mengkaji dan meneliti lebih lanjut lagi terhadap pengembangan sosial media ataupun pencarian pekerjaan untuk mahasiswa.</w:t>
       </w:r>
     </w:p>
     <w:p>
@@ -3456,9 +3819,8 @@
     </w:p>
     <w:p>
       <w:pPr>
-        <w:pStyle w:val="ListParagraph"/>
         <w:spacing w:line="480" w:lineRule="auto"/>
-        <w:ind w:left="1985" w:firstLine="709"/>
+        <w:ind w:left="720" w:firstLine="720"/>
         <w:jc w:val="both"/>
         <w:rPr>
           <w:rFonts w:asciiTheme="majorBidi" w:hAnsiTheme="majorBidi" w:cstheme="majorBidi"/>
@@ -3498,32 +3860,6 @@
         </w:rPr>
         <w:t>sehingga dapat meraih reputasi sebagai lembaga pendidikan yang dapat menghasilkan lulusan yang berkualitas.</w:t>
       </w:r>
-    </w:p>
-    <w:p>
-      <w:pPr>
-        <w:pStyle w:val="ListParagraph"/>
-        <w:spacing w:line="480" w:lineRule="auto"/>
-        <w:ind w:left="1985" w:firstLine="709"/>
-        <w:jc w:val="both"/>
-        <w:rPr>
-          <w:rFonts w:asciiTheme="majorBidi" w:hAnsiTheme="majorBidi" w:cstheme="majorBidi"/>
-          <w:sz w:val="24"/>
-          <w:szCs w:val="24"/>
-        </w:rPr>
-      </w:pPr>
-    </w:p>
-    <w:p>
-      <w:pPr>
-        <w:pStyle w:val="ListParagraph"/>
-        <w:spacing w:line="480" w:lineRule="auto"/>
-        <w:ind w:left="1985" w:firstLine="709"/>
-        <w:jc w:val="both"/>
-        <w:rPr>
-          <w:rFonts w:asciiTheme="majorBidi" w:hAnsiTheme="majorBidi" w:cstheme="majorBidi"/>
-          <w:sz w:val="24"/>
-          <w:szCs w:val="24"/>
-        </w:rPr>
-      </w:pPr>
     </w:p>
     <w:p>
       <w:pPr>
@@ -3661,15 +3997,7 @@
           <w:rFonts w:asciiTheme="majorBidi" w:hAnsiTheme="majorBidi" w:cstheme="majorBidi"/>
           <w:lang w:val="en-US"/>
         </w:rPr>
-        <w:t xml:space="preserve">Komponen Sistem. Suatu sistem terdiri </w:t>
-      </w:r>
-      <w:r>
-        <w:rPr>
-          <w:rFonts w:asciiTheme="majorBidi" w:hAnsiTheme="majorBidi" w:cstheme="majorBidi"/>
-          <w:lang w:val="en-US"/>
-        </w:rPr>
-        <w:lastRenderedPageBreak/>
-        <w:t>dari sejumlah komponen yang saling berinteraksi yang bekerja sama membentuk satu kesatuan.</w:t>
+        <w:t>Komponen Sistem. Suatu sistem terdiri dari sejumlah komponen yang saling berinteraksi yang bekerja sama membentuk satu kesatuan.</w:t>
       </w:r>
       <w:r>
         <w:rPr>
@@ -3752,15 +4080,15 @@
           <w:rFonts w:asciiTheme="majorBidi" w:hAnsiTheme="majorBidi" w:cstheme="majorBidi"/>
           <w:sz w:val="24"/>
           <w:szCs w:val="24"/>
-          <w:lang w:val="en-US"/>
-        </w:rPr>
-      </w:pPr>
-      <w:r>
-        <w:rPr>
-          <w:rFonts w:asciiTheme="majorBidi" w:hAnsiTheme="majorBidi" w:cstheme="majorBidi"/>
-          <w:sz w:val="24"/>
-          <w:szCs w:val="24"/>
-        </w:rPr>
+        </w:rPr>
+      </w:pPr>
+      <w:r>
+        <w:rPr>
+          <w:rFonts w:asciiTheme="majorBidi" w:hAnsiTheme="majorBidi" w:cstheme="majorBidi"/>
+          <w:sz w:val="24"/>
+          <w:szCs w:val="24"/>
+        </w:rPr>
+        <w:lastRenderedPageBreak/>
         <w:t xml:space="preserve">Android adalah sistem operasi untuk perangkat mobile berbasis Linux yang awalnya dikembangkan oleh android inc. Android terdiri dari sistem operasi, </w:t>
       </w:r>
       <w:r>
@@ -3778,7 +4106,23 @@
           <w:sz w:val="24"/>
           <w:szCs w:val="24"/>
         </w:rPr>
-        <w:t xml:space="preserve"> dan aplikasi. Android adalah istilah dalam bahasa Inggris yang berarti robot yang menyerupai manusia. Google secara resmi membeli android. Sehingga pengembangan android sepenuhnya berada ditangan google. Dalam proses pengembangan sistem operasi android, dibentuklah organisasi </w:t>
+        <w:t xml:space="preserve"> dan aplikasi. Android adalah istilah dalam bahasa Inggris yang berarti robot yang menyerupai manusia. Google secara resmi membeli android. Sehingga pengembangan android sepenuhnya berada di</w:t>
+      </w:r>
+      <w:r>
+        <w:rPr>
+          <w:rFonts w:asciiTheme="majorBidi" w:hAnsiTheme="majorBidi" w:cstheme="majorBidi"/>
+          <w:sz w:val="24"/>
+          <w:szCs w:val="24"/>
+        </w:rPr>
+        <w:t xml:space="preserve"> </w:t>
+      </w:r>
+      <w:r>
+        <w:rPr>
+          <w:rFonts w:asciiTheme="majorBidi" w:hAnsiTheme="majorBidi" w:cstheme="majorBidi"/>
+          <w:sz w:val="24"/>
+          <w:szCs w:val="24"/>
+        </w:rPr>
+        <w:t xml:space="preserve">tangan google. Dalam proses pengembangan sistem operasi android, dibentuklah organisasi </w:t>
       </w:r>
       <w:r>
         <w:rPr>
@@ -3860,6 +4204,272 @@
           <w:rFonts w:asciiTheme="majorBidi" w:hAnsiTheme="majorBidi" w:cstheme="majorBidi"/>
           <w:sz w:val="24"/>
           <w:szCs w:val="24"/>
+        </w:rPr>
+        <w:t>.</w:t>
+      </w:r>
+    </w:p>
+    <w:p>
+      <w:pPr>
+        <w:pStyle w:val="Default"/>
+        <w:spacing w:line="480" w:lineRule="auto"/>
+        <w:ind w:left="720" w:firstLine="720"/>
+        <w:jc w:val="both"/>
+        <w:rPr>
+          <w:rFonts w:asciiTheme="majorBidi" w:hAnsiTheme="majorBidi" w:cstheme="majorBidi"/>
+        </w:rPr>
+      </w:pPr>
+      <w:r>
+        <w:rPr>
+          <w:rFonts w:asciiTheme="majorBidi" w:hAnsiTheme="majorBidi" w:cstheme="majorBidi"/>
+        </w:rPr>
+        <w:t xml:space="preserve">Secara garis besar Arsitektur Android dapat dijelaskan sebagai berikut: </w:t>
+      </w:r>
+    </w:p>
+    <w:p>
+      <w:pPr>
+        <w:pStyle w:val="Default"/>
+        <w:spacing w:line="480" w:lineRule="auto"/>
+        <w:ind w:firstLine="720"/>
+        <w:jc w:val="both"/>
+        <w:rPr>
+          <w:rFonts w:asciiTheme="majorBidi" w:hAnsiTheme="majorBidi" w:cstheme="majorBidi"/>
+        </w:rPr>
+      </w:pPr>
+      <w:r>
+        <w:rPr>
+          <w:rFonts w:asciiTheme="majorBidi" w:hAnsiTheme="majorBidi" w:cstheme="majorBidi"/>
+        </w:rPr>
+        <w:t xml:space="preserve">a. Application dan Widgets </w:t>
+      </w:r>
+    </w:p>
+    <w:p>
+      <w:pPr>
+        <w:pStyle w:val="Default"/>
+        <w:spacing w:line="480" w:lineRule="auto"/>
+        <w:ind w:left="720" w:firstLine="720"/>
+        <w:jc w:val="both"/>
+        <w:rPr>
+          <w:rFonts w:asciiTheme="majorBidi" w:hAnsiTheme="majorBidi" w:cstheme="majorBidi"/>
+        </w:rPr>
+      </w:pPr>
+      <w:r>
+        <w:rPr>
+          <w:rFonts w:asciiTheme="majorBidi" w:hAnsiTheme="majorBidi" w:cstheme="majorBidi"/>
+        </w:rPr>
+        <w:t>Adalah layer yang berhubungan dengan aplikasi saja, dimana biasanya aplikasi yang didownload kemudian di</w:t>
+      </w:r>
+      <w:r>
+        <w:rPr>
+          <w:rFonts w:asciiTheme="majorBidi" w:hAnsiTheme="majorBidi" w:cstheme="majorBidi"/>
+        </w:rPr>
+        <w:t xml:space="preserve"> </w:t>
+      </w:r>
+      <w:r>
+        <w:rPr>
+          <w:rFonts w:asciiTheme="majorBidi" w:hAnsiTheme="majorBidi" w:cstheme="majorBidi"/>
+        </w:rPr>
+        <w:t xml:space="preserve">instalasi dan jalankan aplikasi tersebut. </w:t>
+      </w:r>
+    </w:p>
+    <w:p>
+      <w:pPr>
+        <w:pStyle w:val="Default"/>
+        <w:tabs>
+          <w:tab w:val="right" w:pos="8271"/>
+        </w:tabs>
+        <w:spacing w:line="480" w:lineRule="auto"/>
+        <w:ind w:firstLine="720"/>
+        <w:jc w:val="both"/>
+        <w:rPr>
+          <w:rFonts w:asciiTheme="majorBidi" w:hAnsiTheme="majorBidi" w:cstheme="majorBidi"/>
+        </w:rPr>
+      </w:pPr>
+      <w:r>
+        <w:rPr>
+          <w:rFonts w:asciiTheme="majorBidi" w:hAnsiTheme="majorBidi" w:cstheme="majorBidi"/>
+        </w:rPr>
+        <w:t xml:space="preserve">b. Application Frameworks </w:t>
+      </w:r>
+      <w:r>
+        <w:rPr>
+          <w:rFonts w:asciiTheme="majorBidi" w:hAnsiTheme="majorBidi" w:cstheme="majorBidi"/>
+        </w:rPr>
+        <w:tab/>
+      </w:r>
+    </w:p>
+    <w:p>
+      <w:pPr>
+        <w:pStyle w:val="Default"/>
+        <w:spacing w:line="480" w:lineRule="auto"/>
+        <w:ind w:left="720" w:firstLine="720"/>
+        <w:jc w:val="both"/>
+        <w:rPr>
+          <w:rFonts w:asciiTheme="majorBidi" w:hAnsiTheme="majorBidi" w:cstheme="majorBidi"/>
+        </w:rPr>
+      </w:pPr>
+      <w:r>
+        <w:rPr>
+          <w:rFonts w:asciiTheme="majorBidi" w:hAnsiTheme="majorBidi" w:cstheme="majorBidi"/>
+        </w:rPr>
+        <w:t xml:space="preserve">Adalah layer dimana para pembuat aplikasi melakukan pengembangan yang akan dijalankan di sistem operasi Android, karena pada layer inilah aplikasi dapat dirancang dan dibuat, seperti </w:t>
+      </w:r>
+      <w:r>
+        <w:rPr>
+          <w:rFonts w:asciiTheme="majorBidi" w:hAnsiTheme="majorBidi" w:cstheme="majorBidi"/>
+          <w:i/>
+          <w:iCs/>
+        </w:rPr>
+        <w:t xml:space="preserve">content providers </w:t>
+      </w:r>
+      <w:r>
+        <w:rPr>
+          <w:rFonts w:asciiTheme="majorBidi" w:hAnsiTheme="majorBidi" w:cstheme="majorBidi"/>
+        </w:rPr>
+        <w:t xml:space="preserve">yang berupa sms dan panggilan telepon. </w:t>
+      </w:r>
+    </w:p>
+    <w:p>
+      <w:pPr>
+        <w:pStyle w:val="Default"/>
+        <w:spacing w:line="480" w:lineRule="auto"/>
+        <w:ind w:firstLine="720"/>
+        <w:jc w:val="both"/>
+        <w:rPr>
+          <w:rFonts w:asciiTheme="majorBidi" w:hAnsiTheme="majorBidi" w:cstheme="majorBidi"/>
+        </w:rPr>
+      </w:pPr>
+      <w:r>
+        <w:rPr>
+          <w:rFonts w:asciiTheme="majorBidi" w:hAnsiTheme="majorBidi" w:cstheme="majorBidi"/>
+        </w:rPr>
+        <w:t xml:space="preserve">c. Libraries </w:t>
+      </w:r>
+    </w:p>
+    <w:p>
+      <w:pPr>
+        <w:pStyle w:val="Default"/>
+        <w:spacing w:line="480" w:lineRule="auto"/>
+        <w:ind w:left="720" w:firstLine="720"/>
+        <w:jc w:val="both"/>
+        <w:rPr>
+          <w:rFonts w:asciiTheme="majorBidi" w:hAnsiTheme="majorBidi" w:cstheme="majorBidi"/>
+        </w:rPr>
+      </w:pPr>
+      <w:r>
+        <w:rPr>
+          <w:rFonts w:asciiTheme="majorBidi" w:hAnsiTheme="majorBidi" w:cstheme="majorBidi"/>
+        </w:rPr>
+        <w:t xml:space="preserve">Adalah layer dimana fitur-fitur Android berada, biasanya para pembuat aplikasi mengakses libraries untuk menjalankan aplikasinya. </w:t>
+      </w:r>
+    </w:p>
+    <w:p>
+      <w:pPr>
+        <w:pStyle w:val="Default"/>
+        <w:spacing w:line="480" w:lineRule="auto"/>
+        <w:ind w:firstLine="720"/>
+        <w:jc w:val="both"/>
+        <w:rPr>
+          <w:rFonts w:asciiTheme="majorBidi" w:hAnsiTheme="majorBidi" w:cstheme="majorBidi"/>
+        </w:rPr>
+      </w:pPr>
+      <w:r>
+        <w:rPr>
+          <w:rFonts w:asciiTheme="majorBidi" w:hAnsiTheme="majorBidi" w:cstheme="majorBidi"/>
+        </w:rPr>
+        <w:lastRenderedPageBreak/>
+        <w:t xml:space="preserve">d. Android Run Time </w:t>
+      </w:r>
+    </w:p>
+    <w:p>
+      <w:pPr>
+        <w:pStyle w:val="Default"/>
+        <w:spacing w:line="480" w:lineRule="auto"/>
+        <w:ind w:left="720" w:firstLine="720"/>
+        <w:jc w:val="both"/>
+        <w:rPr>
+          <w:rFonts w:asciiTheme="majorBidi" w:hAnsiTheme="majorBidi" w:cstheme="majorBidi"/>
+        </w:rPr>
+      </w:pPr>
+      <w:r>
+        <w:rPr>
+          <w:rFonts w:asciiTheme="majorBidi" w:hAnsiTheme="majorBidi" w:cstheme="majorBidi"/>
+        </w:rPr>
+        <w:t xml:space="preserve">Adalah layer yang membuat aplikasi Android dapat dijalankan dimana dalam prosesnya menggunakan Implementasi Linux. </w:t>
+      </w:r>
+    </w:p>
+    <w:p>
+      <w:pPr>
+        <w:pStyle w:val="Default"/>
+        <w:spacing w:line="480" w:lineRule="auto"/>
+        <w:ind w:firstLine="720"/>
+        <w:jc w:val="both"/>
+        <w:rPr>
+          <w:rFonts w:asciiTheme="majorBidi" w:hAnsiTheme="majorBidi" w:cstheme="majorBidi"/>
+        </w:rPr>
+      </w:pPr>
+      <w:r>
+        <w:rPr>
+          <w:rFonts w:asciiTheme="majorBidi" w:hAnsiTheme="majorBidi" w:cstheme="majorBidi"/>
+        </w:rPr>
+        <w:t xml:space="preserve">e. Linux Kernel </w:t>
+      </w:r>
+    </w:p>
+    <w:p>
+      <w:pPr>
+        <w:pStyle w:val="Default"/>
+        <w:spacing w:line="480" w:lineRule="auto"/>
+        <w:ind w:left="720" w:firstLine="720"/>
+        <w:jc w:val="both"/>
+        <w:rPr>
+          <w:rFonts w:asciiTheme="majorBidi" w:hAnsiTheme="majorBidi" w:cstheme="majorBidi"/>
+        </w:rPr>
+      </w:pPr>
+      <w:r>
+        <w:rPr>
+          <w:rFonts w:asciiTheme="majorBidi" w:hAnsiTheme="majorBidi" w:cstheme="majorBidi"/>
+        </w:rPr>
+        <w:t>Adalah layer dimana inti dari sistem operasi Android itu berada. Berisi file-file sistem yang mengatur sistem processing, memory, resource, drivers, dan sistem-sistem operasi Android lainnya.</w:t>
+      </w:r>
+      <w:r>
+        <w:rPr>
+          <w:rFonts w:asciiTheme="majorBidi" w:hAnsiTheme="majorBidi" w:cstheme="majorBidi"/>
+        </w:rPr>
+        <w:t xml:space="preserve"> </w:t>
+      </w:r>
+      <w:r>
+        <w:rPr>
+          <w:rFonts w:asciiTheme="majorBidi" w:hAnsiTheme="majorBidi" w:cstheme="majorBidi"/>
+        </w:rPr>
+        <w:fldChar w:fldCharType="begin" w:fldLock="1"/>
+      </w:r>
+      <w:r>
+        <w:rPr>
+          <w:rFonts w:asciiTheme="majorBidi" w:hAnsiTheme="majorBidi" w:cstheme="majorBidi"/>
+        </w:rPr>
+        <w:instrText>ADDIN CSL_CITATION {"citationItems":[{"id":"ITEM-1","itemData":{"ISSN":"2714-8769","author":[{"dropping-particle":"","family":"Anwar","given":"Sariyun Naja","non-dropping-particle":"","parse-names":false,"suffix":""}],"id":"ITEM-1","issued":{"date-parts":[["2015"]]},"title":"Perancangan Dan Implementasi Aplikasi Mobile Semarang Guidance Pada Android","type":"article-journal"},"uris":["http://www.mendeley.com/documents/?uuid=f3e29314-2991-479d-96be-203c86778df3"]}],"mendeley":{"formattedCitation":"(Anwar, 2015)","plainTextFormattedCitation":"(Anwar, 2015)","previouslyFormattedCitation":"(Anwar, 2015)"},"properties":{"noteIndex":0},"schema":"https://github.com/citation-style-language/schema/raw/master/csl-citation.json"}</w:instrText>
+      </w:r>
+      <w:r>
+        <w:rPr>
+          <w:rFonts w:asciiTheme="majorBidi" w:hAnsiTheme="majorBidi" w:cstheme="majorBidi"/>
+        </w:rPr>
+        <w:fldChar w:fldCharType="separate"/>
+      </w:r>
+      <w:r>
+        <w:rPr>
+          <w:rFonts w:asciiTheme="majorBidi" w:hAnsiTheme="majorBidi" w:cstheme="majorBidi"/>
+          <w:noProof/>
+        </w:rPr>
+        <w:t>(Anwar, 2015)</w:t>
+      </w:r>
+      <w:r>
+        <w:rPr>
+          <w:rFonts w:asciiTheme="majorBidi" w:hAnsiTheme="majorBidi" w:cstheme="majorBidi"/>
+        </w:rPr>
+        <w:fldChar w:fldCharType="end"/>
+      </w:r>
+      <w:r>
+        <w:rPr>
+          <w:rFonts w:asciiTheme="majorBidi" w:hAnsiTheme="majorBidi" w:cstheme="majorBidi"/>
         </w:rPr>
         <w:t>.</w:t>
       </w:r>
@@ -3901,9 +4511,6 @@
         <w:ind w:left="720" w:firstLine="720"/>
         <w:jc w:val="both"/>
         <w:rPr>
-          <w:rFonts w:asciiTheme="majorBidi" w:hAnsiTheme="majorBidi" w:cstheme="majorBidi"/>
-          <w:b/>
-          <w:bCs/>
           <w:lang w:val="en-US"/>
         </w:rPr>
       </w:pPr>
@@ -4021,11 +4628,668 @@
         <w:t>. SQL</w:t>
       </w:r>
       <w:r>
-        <w:t xml:space="preserve"> adalah sebuah konsep pengoperasian database, terutama untuk pemilihan atau seleksi dan pemasukan data, yang </w:t>
-      </w:r>
-      <w:r>
+        <w:t xml:space="preserve"> adalah sebuah konsep pengoperasian database, terutama untuk pemilihan atau seleksi dan pemasukan data, yang memungkinkan pengoperasian data dikerjakan dengan mudah dan cepat secara otomatis.</w:t>
+      </w:r>
+      <w:r>
+        <w:rPr>
+          <w:lang w:val="en-US"/>
+        </w:rPr>
+        <w:t xml:space="preserve"> </w:t>
+      </w:r>
+    </w:p>
+    <w:p>
+      <w:pPr>
+        <w:pStyle w:val="BodyText"/>
+        <w:spacing w:line="480" w:lineRule="auto"/>
+        <w:ind w:left="720" w:firstLine="720"/>
+        <w:jc w:val="both"/>
+        <w:rPr>
+          <w:lang w:val="en-US"/>
+        </w:rPr>
+      </w:pPr>
+      <w:r>
+        <w:rPr>
+          <w:lang w:val="en-US"/>
+        </w:rPr>
+        <w:t>Beberapa mesin pada MySQL yaitu:</w:t>
+      </w:r>
+    </w:p>
+    <w:p>
+      <w:pPr>
+        <w:pStyle w:val="BodyText"/>
+        <w:numPr>
+          <w:ilvl w:val="0"/>
+          <w:numId w:val="30"/>
+        </w:numPr>
+        <w:spacing w:line="480" w:lineRule="auto"/>
+        <w:jc w:val="both"/>
+        <w:rPr>
+          <w:rFonts w:asciiTheme="majorBidi" w:hAnsiTheme="majorBidi" w:cstheme="majorBidi"/>
+          <w:b/>
+          <w:bCs/>
+          <w:lang w:val="en-US"/>
+        </w:rPr>
+      </w:pPr>
+      <w:r>
+        <w:rPr>
+          <w:lang w:val="en-US"/>
+        </w:rPr>
+        <w:t>Database</w:t>
+      </w:r>
+    </w:p>
+    <w:p>
+      <w:pPr>
+        <w:autoSpaceDE w:val="0"/>
+        <w:autoSpaceDN w:val="0"/>
+        <w:adjustRightInd w:val="0"/>
+        <w:spacing w:after="0" w:line="480" w:lineRule="auto"/>
+        <w:ind w:left="1440" w:firstLine="720"/>
+        <w:jc w:val="both"/>
+        <w:rPr>
+          <w:rFonts w:asciiTheme="majorBidi" w:hAnsiTheme="majorBidi" w:cstheme="majorBidi"/>
+          <w:sz w:val="24"/>
+          <w:szCs w:val="24"/>
+        </w:rPr>
+      </w:pPr>
+      <w:r>
+        <w:rPr>
+          <w:rFonts w:asciiTheme="majorBidi" w:hAnsiTheme="majorBidi" w:cstheme="majorBidi"/>
+          <w:sz w:val="24"/>
+          <w:szCs w:val="24"/>
+        </w:rPr>
         <w:lastRenderedPageBreak/>
-        <w:t>memungkinkan pengoperasian data dikerjakan dengan mudah dan cepat secara otomatis.</w:t>
+        <w:t>Database adalah sekelompok tabel data berisi</w:t>
+      </w:r>
+      <w:r>
+        <w:rPr>
+          <w:rFonts w:asciiTheme="majorBidi" w:hAnsiTheme="majorBidi" w:cstheme="majorBidi"/>
+          <w:sz w:val="24"/>
+          <w:szCs w:val="24"/>
+        </w:rPr>
+        <w:t xml:space="preserve"> </w:t>
+      </w:r>
+      <w:r>
+        <w:rPr>
+          <w:rFonts w:asciiTheme="majorBidi" w:hAnsiTheme="majorBidi" w:cstheme="majorBidi"/>
+          <w:sz w:val="24"/>
+          <w:szCs w:val="24"/>
+        </w:rPr>
+        <w:t>informasi</w:t>
+      </w:r>
+      <w:r>
+        <w:rPr>
+          <w:rFonts w:asciiTheme="majorBidi" w:hAnsiTheme="majorBidi" w:cstheme="majorBidi"/>
+          <w:sz w:val="24"/>
+          <w:szCs w:val="24"/>
+        </w:rPr>
+        <w:t xml:space="preserve"> </w:t>
+      </w:r>
+      <w:r>
+        <w:rPr>
+          <w:rFonts w:asciiTheme="majorBidi" w:hAnsiTheme="majorBidi" w:cstheme="majorBidi"/>
+          <w:sz w:val="24"/>
+          <w:szCs w:val="24"/>
+        </w:rPr>
+        <w:t>informasi yang saling berhubungan.</w:t>
+      </w:r>
+      <w:r>
+        <w:rPr>
+          <w:rFonts w:asciiTheme="majorBidi" w:hAnsiTheme="majorBidi" w:cstheme="majorBidi"/>
+          <w:sz w:val="24"/>
+          <w:szCs w:val="24"/>
+        </w:rPr>
+        <w:t xml:space="preserve"> </w:t>
+      </w:r>
+      <w:r>
+        <w:rPr>
+          <w:rFonts w:asciiTheme="majorBidi" w:hAnsiTheme="majorBidi" w:cstheme="majorBidi"/>
+          <w:sz w:val="24"/>
+          <w:szCs w:val="24"/>
+        </w:rPr>
+        <w:t>Suatu</w:t>
+      </w:r>
+      <w:r>
+        <w:rPr>
+          <w:rFonts w:asciiTheme="majorBidi" w:hAnsiTheme="majorBidi" w:cstheme="majorBidi"/>
+          <w:sz w:val="24"/>
+          <w:szCs w:val="24"/>
+        </w:rPr>
+        <w:t xml:space="preserve"> </w:t>
+      </w:r>
+      <w:r>
+        <w:rPr>
+          <w:rFonts w:asciiTheme="majorBidi" w:hAnsiTheme="majorBidi" w:cstheme="majorBidi"/>
+          <w:sz w:val="24"/>
+          <w:szCs w:val="24"/>
+        </w:rPr>
+        <w:t>database dapat terdiri dari satu atau lebih</w:t>
+      </w:r>
+      <w:r>
+        <w:rPr>
+          <w:rFonts w:asciiTheme="majorBidi" w:hAnsiTheme="majorBidi" w:cstheme="majorBidi"/>
+          <w:sz w:val="24"/>
+          <w:szCs w:val="24"/>
+        </w:rPr>
+        <w:t xml:space="preserve"> </w:t>
+      </w:r>
+      <w:r>
+        <w:rPr>
+          <w:rFonts w:asciiTheme="majorBidi" w:hAnsiTheme="majorBidi" w:cstheme="majorBidi"/>
+          <w:sz w:val="24"/>
+          <w:szCs w:val="24"/>
+        </w:rPr>
+        <w:t>tabel.</w:t>
+      </w:r>
+    </w:p>
+    <w:p>
+      <w:pPr>
+        <w:pStyle w:val="BodyText"/>
+        <w:numPr>
+          <w:ilvl w:val="0"/>
+          <w:numId w:val="30"/>
+        </w:numPr>
+        <w:spacing w:line="480" w:lineRule="auto"/>
+        <w:jc w:val="both"/>
+        <w:rPr>
+          <w:rFonts w:asciiTheme="majorBidi" w:hAnsiTheme="majorBidi" w:cstheme="majorBidi"/>
+          <w:b/>
+          <w:bCs/>
+          <w:lang w:val="en-US"/>
+        </w:rPr>
+      </w:pPr>
+      <w:r>
+        <w:rPr>
+          <w:lang w:val="en-US"/>
+        </w:rPr>
+        <w:t>Tabel</w:t>
+      </w:r>
+    </w:p>
+    <w:p>
+      <w:pPr>
+        <w:pStyle w:val="ListParagraph"/>
+        <w:autoSpaceDE w:val="0"/>
+        <w:autoSpaceDN w:val="0"/>
+        <w:adjustRightInd w:val="0"/>
+        <w:spacing w:after="0" w:line="480" w:lineRule="auto"/>
+        <w:ind w:left="2160" w:firstLine="720"/>
+        <w:jc w:val="both"/>
+        <w:rPr>
+          <w:rFonts w:asciiTheme="majorBidi" w:hAnsiTheme="majorBidi" w:cstheme="majorBidi"/>
+          <w:sz w:val="24"/>
+          <w:szCs w:val="24"/>
+        </w:rPr>
+      </w:pPr>
+      <w:r>
+        <w:rPr>
+          <w:rFonts w:asciiTheme="majorBidi" w:hAnsiTheme="majorBidi" w:cstheme="majorBidi"/>
+          <w:sz w:val="24"/>
+          <w:szCs w:val="24"/>
+        </w:rPr>
+        <w:t>Tabel adalah tempat untuk menampung data atau</w:t>
+      </w:r>
+      <w:r>
+        <w:rPr>
+          <w:rFonts w:asciiTheme="majorBidi" w:hAnsiTheme="majorBidi" w:cstheme="majorBidi"/>
+          <w:sz w:val="24"/>
+          <w:szCs w:val="24"/>
+        </w:rPr>
+        <w:t xml:space="preserve"> </w:t>
+      </w:r>
+      <w:r>
+        <w:rPr>
+          <w:rFonts w:asciiTheme="majorBidi" w:hAnsiTheme="majorBidi" w:cstheme="majorBidi"/>
+          <w:sz w:val="24"/>
+          <w:szCs w:val="24"/>
+        </w:rPr>
+        <w:t>sekelompok</w:t>
+      </w:r>
+      <w:r>
+        <w:rPr>
+          <w:rFonts w:asciiTheme="majorBidi" w:hAnsiTheme="majorBidi" w:cstheme="majorBidi"/>
+          <w:sz w:val="24"/>
+          <w:szCs w:val="24"/>
+        </w:rPr>
+        <w:t xml:space="preserve"> </w:t>
+      </w:r>
+      <w:r>
+        <w:rPr>
+          <w:rFonts w:asciiTheme="majorBidi" w:hAnsiTheme="majorBidi" w:cstheme="majorBidi"/>
+          <w:sz w:val="24"/>
+          <w:szCs w:val="24"/>
+        </w:rPr>
+        <w:t>record data, masing – masing berisi</w:t>
+      </w:r>
+      <w:r>
+        <w:rPr>
+          <w:rFonts w:asciiTheme="majorBidi" w:hAnsiTheme="majorBidi" w:cstheme="majorBidi"/>
+          <w:sz w:val="24"/>
+          <w:szCs w:val="24"/>
+        </w:rPr>
+        <w:t xml:space="preserve"> </w:t>
+      </w:r>
+      <w:r>
+        <w:rPr>
+          <w:rFonts w:asciiTheme="majorBidi" w:hAnsiTheme="majorBidi" w:cstheme="majorBidi"/>
+          <w:sz w:val="24"/>
+          <w:szCs w:val="24"/>
+        </w:rPr>
+        <w:t>informasi yang sejenis.</w:t>
+      </w:r>
+    </w:p>
+    <w:p>
+      <w:pPr>
+        <w:pStyle w:val="ListParagraph"/>
+        <w:numPr>
+          <w:ilvl w:val="0"/>
+          <w:numId w:val="30"/>
+        </w:numPr>
+        <w:autoSpaceDE w:val="0"/>
+        <w:autoSpaceDN w:val="0"/>
+        <w:adjustRightInd w:val="0"/>
+        <w:spacing w:after="0" w:line="480" w:lineRule="auto"/>
+        <w:rPr>
+          <w:rFonts w:asciiTheme="majorBidi" w:hAnsiTheme="majorBidi" w:cstheme="majorBidi"/>
+          <w:sz w:val="24"/>
+          <w:szCs w:val="24"/>
+        </w:rPr>
+      </w:pPr>
+      <w:r>
+        <w:rPr>
+          <w:rFonts w:asciiTheme="majorBidi" w:hAnsiTheme="majorBidi" w:cstheme="majorBidi"/>
+          <w:sz w:val="24"/>
+          <w:szCs w:val="24"/>
+        </w:rPr>
+        <w:t>Record</w:t>
+      </w:r>
+    </w:p>
+    <w:p>
+      <w:pPr>
+        <w:pStyle w:val="ListParagraph"/>
+        <w:autoSpaceDE w:val="0"/>
+        <w:autoSpaceDN w:val="0"/>
+        <w:adjustRightInd w:val="0"/>
+        <w:spacing w:after="0" w:line="480" w:lineRule="auto"/>
+        <w:ind w:left="2160" w:firstLine="720"/>
+        <w:jc w:val="both"/>
+        <w:rPr>
+          <w:rFonts w:asciiTheme="majorBidi" w:hAnsiTheme="majorBidi" w:cstheme="majorBidi"/>
+          <w:sz w:val="24"/>
+          <w:szCs w:val="24"/>
+        </w:rPr>
+      </w:pPr>
+      <w:r>
+        <w:rPr>
+          <w:rFonts w:asciiTheme="majorBidi" w:hAnsiTheme="majorBidi" w:cstheme="majorBidi"/>
+          <w:sz w:val="24"/>
+          <w:szCs w:val="24"/>
+        </w:rPr>
+        <w:t>Record adalah sebuah entri tunggal dalam tabel,</w:t>
+      </w:r>
+      <w:r>
+        <w:rPr>
+          <w:rFonts w:asciiTheme="majorBidi" w:hAnsiTheme="majorBidi" w:cstheme="majorBidi"/>
+          <w:sz w:val="24"/>
+          <w:szCs w:val="24"/>
+        </w:rPr>
+        <w:t xml:space="preserve"> </w:t>
+      </w:r>
+      <w:r>
+        <w:rPr>
+          <w:rFonts w:asciiTheme="majorBidi" w:hAnsiTheme="majorBidi" w:cstheme="majorBidi"/>
+          <w:sz w:val="24"/>
+          <w:szCs w:val="24"/>
+        </w:rPr>
+        <w:t>entri tersebut terdiri dari sejumlah field data.</w:t>
+      </w:r>
+    </w:p>
+    <w:p>
+      <w:pPr>
+        <w:pStyle w:val="BodyText"/>
+        <w:numPr>
+          <w:ilvl w:val="0"/>
+          <w:numId w:val="30"/>
+        </w:numPr>
+        <w:spacing w:line="480" w:lineRule="auto"/>
+        <w:jc w:val="both"/>
+        <w:rPr>
+          <w:rFonts w:asciiTheme="majorBidi" w:hAnsiTheme="majorBidi" w:cstheme="majorBidi"/>
+          <w:b/>
+          <w:bCs/>
+          <w:lang w:val="en-US"/>
+        </w:rPr>
+      </w:pPr>
+      <w:r>
+        <w:rPr>
+          <w:lang w:val="en-US"/>
+        </w:rPr>
+        <w:t xml:space="preserve">Field </w:t>
+      </w:r>
+    </w:p>
+    <w:p>
+      <w:pPr>
+        <w:pStyle w:val="ListParagraph"/>
+        <w:autoSpaceDE w:val="0"/>
+        <w:autoSpaceDN w:val="0"/>
+        <w:adjustRightInd w:val="0"/>
+        <w:spacing w:after="0" w:line="480" w:lineRule="auto"/>
+        <w:ind w:left="2160" w:firstLine="720"/>
+        <w:jc w:val="both"/>
+        <w:rPr>
+          <w:rFonts w:asciiTheme="majorBidi" w:hAnsiTheme="majorBidi" w:cstheme="majorBidi"/>
+          <w:sz w:val="24"/>
+          <w:szCs w:val="24"/>
+        </w:rPr>
+      </w:pPr>
+      <w:r>
+        <w:rPr>
+          <w:rFonts w:asciiTheme="majorBidi" w:hAnsiTheme="majorBidi" w:cstheme="majorBidi"/>
+          <w:sz w:val="24"/>
+          <w:szCs w:val="24"/>
+        </w:rPr>
+        <w:t>Field adalah item tertentu dari data dalam record.</w:t>
+      </w:r>
+      <w:r>
+        <w:rPr>
+          <w:rFonts w:asciiTheme="majorBidi" w:hAnsiTheme="majorBidi" w:cstheme="majorBidi"/>
+          <w:sz w:val="24"/>
+          <w:szCs w:val="24"/>
+        </w:rPr>
+        <w:t xml:space="preserve"> </w:t>
+      </w:r>
+      <w:r>
+        <w:rPr>
+          <w:rFonts w:asciiTheme="majorBidi" w:hAnsiTheme="majorBidi" w:cstheme="majorBidi"/>
+          <w:sz w:val="24"/>
+          <w:szCs w:val="24"/>
+        </w:rPr>
+        <w:t>Setiap satu</w:t>
+      </w:r>
+      <w:r>
+        <w:rPr>
+          <w:rFonts w:asciiTheme="majorBidi" w:hAnsiTheme="majorBidi" w:cstheme="majorBidi"/>
+          <w:sz w:val="24"/>
+          <w:szCs w:val="24"/>
+        </w:rPr>
+        <w:t xml:space="preserve"> </w:t>
+      </w:r>
+      <w:r>
+        <w:rPr>
+          <w:rFonts w:asciiTheme="majorBidi" w:hAnsiTheme="majorBidi" w:cstheme="majorBidi"/>
+          <w:sz w:val="24"/>
+          <w:szCs w:val="24"/>
+        </w:rPr>
+        <w:t>informasi diletakkan pada sebuah field.</w:t>
+      </w:r>
+      <w:r>
+        <w:rPr>
+          <w:rFonts w:asciiTheme="majorBidi" w:hAnsiTheme="majorBidi" w:cstheme="majorBidi"/>
+          <w:sz w:val="24"/>
+          <w:szCs w:val="24"/>
+        </w:rPr>
+        <w:t xml:space="preserve"> </w:t>
+      </w:r>
+      <w:r>
+        <w:rPr>
+          <w:rFonts w:asciiTheme="majorBidi" w:hAnsiTheme="majorBidi" w:cstheme="majorBidi"/>
+          <w:sz w:val="24"/>
+          <w:szCs w:val="24"/>
+        </w:rPr>
+        <w:t>Ketika pembuatan tabel, harus ditetapkan tipe,</w:t>
+      </w:r>
+      <w:r>
+        <w:rPr>
+          <w:rFonts w:asciiTheme="majorBidi" w:hAnsiTheme="majorBidi" w:cstheme="majorBidi"/>
+          <w:sz w:val="24"/>
+          <w:szCs w:val="24"/>
+        </w:rPr>
+        <w:t xml:space="preserve"> </w:t>
+      </w:r>
+      <w:r>
+        <w:rPr>
+          <w:rFonts w:asciiTheme="majorBidi" w:hAnsiTheme="majorBidi" w:cstheme="majorBidi"/>
+          <w:sz w:val="24"/>
+          <w:szCs w:val="24"/>
+        </w:rPr>
+        <w:t>panjang maksimum, dan atribut lainnya untuk</w:t>
+      </w:r>
+      <w:r>
+        <w:rPr>
+          <w:rFonts w:asciiTheme="majorBidi" w:hAnsiTheme="majorBidi" w:cstheme="majorBidi"/>
+          <w:sz w:val="24"/>
+          <w:szCs w:val="24"/>
+        </w:rPr>
+        <w:t xml:space="preserve"> </w:t>
+      </w:r>
+      <w:r>
+        <w:rPr>
+          <w:rFonts w:asciiTheme="majorBidi" w:hAnsiTheme="majorBidi" w:cstheme="majorBidi"/>
+          <w:sz w:val="24"/>
+          <w:szCs w:val="24"/>
+        </w:rPr>
+        <w:t>sebuah field.</w:t>
+      </w:r>
+    </w:p>
+    <w:p>
+      <w:pPr>
+        <w:pStyle w:val="BodyText"/>
+        <w:numPr>
+          <w:ilvl w:val="0"/>
+          <w:numId w:val="30"/>
+        </w:numPr>
+        <w:spacing w:line="480" w:lineRule="auto"/>
+        <w:jc w:val="both"/>
+        <w:rPr>
+          <w:rFonts w:asciiTheme="majorBidi" w:hAnsiTheme="majorBidi" w:cstheme="majorBidi"/>
+          <w:b/>
+          <w:bCs/>
+          <w:lang w:val="en-US"/>
+        </w:rPr>
+      </w:pPr>
+      <w:r>
+        <w:rPr>
+          <w:lang w:val="en-US"/>
+        </w:rPr>
+        <w:t>Indeks</w:t>
+      </w:r>
+    </w:p>
+    <w:p>
+      <w:pPr>
+        <w:pStyle w:val="ListParagraph"/>
+        <w:autoSpaceDE w:val="0"/>
+        <w:autoSpaceDN w:val="0"/>
+        <w:adjustRightInd w:val="0"/>
+        <w:spacing w:after="0" w:line="480" w:lineRule="auto"/>
+        <w:ind w:left="2160" w:firstLine="720"/>
+        <w:jc w:val="both"/>
+        <w:rPr>
+          <w:rFonts w:asciiTheme="majorBidi" w:hAnsiTheme="majorBidi" w:cstheme="majorBidi"/>
+          <w:sz w:val="24"/>
+          <w:szCs w:val="24"/>
+        </w:rPr>
+      </w:pPr>
+      <w:r>
+        <w:rPr>
+          <w:rFonts w:asciiTheme="majorBidi" w:hAnsiTheme="majorBidi" w:cstheme="majorBidi"/>
+          <w:sz w:val="24"/>
+          <w:szCs w:val="24"/>
+        </w:rPr>
+        <w:t>Indeks adalah tipe tabel tertentu yang berisi nilainilai</w:t>
+      </w:r>
+      <w:r>
+        <w:rPr>
+          <w:rFonts w:asciiTheme="majorBidi" w:hAnsiTheme="majorBidi" w:cstheme="majorBidi"/>
+          <w:sz w:val="24"/>
+          <w:szCs w:val="24"/>
+        </w:rPr>
+        <w:t xml:space="preserve"> </w:t>
+      </w:r>
+      <w:r>
+        <w:rPr>
+          <w:rFonts w:asciiTheme="majorBidi" w:hAnsiTheme="majorBidi" w:cstheme="majorBidi"/>
+          <w:sz w:val="24"/>
+          <w:szCs w:val="24"/>
+        </w:rPr>
+        <w:t>field tertentu (ditetapkan oleh pemakai) dan</w:t>
+      </w:r>
+      <w:r>
+        <w:rPr>
+          <w:rFonts w:asciiTheme="majorBidi" w:hAnsiTheme="majorBidi" w:cstheme="majorBidi"/>
+          <w:sz w:val="24"/>
+          <w:szCs w:val="24"/>
+        </w:rPr>
+        <w:t xml:space="preserve"> </w:t>
+      </w:r>
+      <w:r>
+        <w:rPr>
+          <w:rFonts w:asciiTheme="majorBidi" w:hAnsiTheme="majorBidi" w:cstheme="majorBidi"/>
+          <w:sz w:val="24"/>
+          <w:szCs w:val="24"/>
+        </w:rPr>
+        <w:t>disimpan dalam urutan tertentu (juga ditetapkan</w:t>
+      </w:r>
+      <w:r>
+        <w:rPr>
+          <w:rFonts w:asciiTheme="majorBidi" w:hAnsiTheme="majorBidi" w:cstheme="majorBidi"/>
+          <w:sz w:val="24"/>
+          <w:szCs w:val="24"/>
+        </w:rPr>
+        <w:t xml:space="preserve"> </w:t>
+      </w:r>
+      <w:r>
+        <w:rPr>
+          <w:rFonts w:asciiTheme="majorBidi" w:hAnsiTheme="majorBidi" w:cstheme="majorBidi"/>
+          <w:sz w:val="24"/>
+          <w:szCs w:val="24"/>
+        </w:rPr>
+        <w:t>oleh pemakai)</w:t>
+      </w:r>
+      <w:r>
+        <w:rPr>
+          <w:rFonts w:asciiTheme="majorBidi" w:hAnsiTheme="majorBidi" w:cstheme="majorBidi"/>
+          <w:sz w:val="24"/>
+          <w:szCs w:val="24"/>
+        </w:rPr>
+        <w:t>.</w:t>
+      </w:r>
+    </w:p>
+    <w:p>
+      <w:pPr>
+        <w:pStyle w:val="BodyText"/>
+        <w:numPr>
+          <w:ilvl w:val="0"/>
+          <w:numId w:val="30"/>
+        </w:numPr>
+        <w:spacing w:line="480" w:lineRule="auto"/>
+        <w:jc w:val="both"/>
+        <w:rPr>
+          <w:rFonts w:asciiTheme="majorBidi" w:hAnsiTheme="majorBidi" w:cstheme="majorBidi"/>
+          <w:b/>
+          <w:bCs/>
+          <w:lang w:val="en-US"/>
+        </w:rPr>
+      </w:pPr>
+      <w:r>
+        <w:rPr>
+          <w:lang w:val="en-US"/>
+        </w:rPr>
+        <w:t>Query</w:t>
+      </w:r>
+    </w:p>
+    <w:p>
+      <w:pPr>
+        <w:pStyle w:val="ListParagraph"/>
+        <w:autoSpaceDE w:val="0"/>
+        <w:autoSpaceDN w:val="0"/>
+        <w:adjustRightInd w:val="0"/>
+        <w:spacing w:after="0" w:line="480" w:lineRule="auto"/>
+        <w:ind w:left="2160"/>
+        <w:jc w:val="both"/>
+        <w:rPr>
+          <w:rFonts w:asciiTheme="majorBidi" w:hAnsiTheme="majorBidi" w:cstheme="majorBidi"/>
+          <w:sz w:val="24"/>
+          <w:szCs w:val="24"/>
+        </w:rPr>
+      </w:pPr>
+      <w:r>
+        <w:rPr>
+          <w:rFonts w:asciiTheme="majorBidi" w:hAnsiTheme="majorBidi" w:cstheme="majorBidi"/>
+          <w:sz w:val="24"/>
+          <w:szCs w:val="24"/>
+        </w:rPr>
+        <w:lastRenderedPageBreak/>
+        <w:t>Query adalah perintah SQL yang dirancang untuk</w:t>
+      </w:r>
+      <w:r>
+        <w:rPr>
+          <w:rFonts w:asciiTheme="majorBidi" w:hAnsiTheme="majorBidi" w:cstheme="majorBidi"/>
+          <w:sz w:val="24"/>
+          <w:szCs w:val="24"/>
+        </w:rPr>
+        <w:t xml:space="preserve"> </w:t>
+      </w:r>
+      <w:r>
+        <w:rPr>
+          <w:rFonts w:asciiTheme="majorBidi" w:hAnsiTheme="majorBidi" w:cstheme="majorBidi"/>
+          <w:sz w:val="24"/>
+          <w:szCs w:val="24"/>
+        </w:rPr>
+        <w:t>memanggil kelompok record tertentu dari satu</w:t>
+      </w:r>
+      <w:r>
+        <w:rPr>
+          <w:rFonts w:asciiTheme="majorBidi" w:hAnsiTheme="majorBidi" w:cstheme="majorBidi"/>
+          <w:sz w:val="24"/>
+          <w:szCs w:val="24"/>
+        </w:rPr>
+        <w:t xml:space="preserve"> </w:t>
+      </w:r>
+      <w:r>
+        <w:rPr>
+          <w:rFonts w:asciiTheme="majorBidi" w:hAnsiTheme="majorBidi" w:cstheme="majorBidi"/>
+          <w:sz w:val="24"/>
+          <w:szCs w:val="24"/>
+        </w:rPr>
+        <w:t>tabel atau lebih untuk</w:t>
+      </w:r>
+      <w:r>
+        <w:rPr>
+          <w:rFonts w:asciiTheme="majorBidi" w:hAnsiTheme="majorBidi" w:cstheme="majorBidi"/>
+          <w:sz w:val="24"/>
+          <w:szCs w:val="24"/>
+        </w:rPr>
+        <w:t xml:space="preserve"> </w:t>
+      </w:r>
+      <w:r>
+        <w:rPr>
+          <w:rFonts w:asciiTheme="majorBidi" w:hAnsiTheme="majorBidi" w:cstheme="majorBidi"/>
+          <w:sz w:val="24"/>
+          <w:szCs w:val="24"/>
+        </w:rPr>
+        <w:t>melakukan operasi pada</w:t>
+      </w:r>
+      <w:r>
+        <w:rPr>
+          <w:rFonts w:asciiTheme="majorBidi" w:hAnsiTheme="majorBidi" w:cstheme="majorBidi"/>
+          <w:sz w:val="24"/>
+          <w:szCs w:val="24"/>
+        </w:rPr>
+        <w:t xml:space="preserve"> </w:t>
+      </w:r>
+      <w:r>
+        <w:rPr>
+          <w:rFonts w:asciiTheme="majorBidi" w:hAnsiTheme="majorBidi" w:cstheme="majorBidi"/>
+          <w:sz w:val="24"/>
+          <w:szCs w:val="24"/>
+        </w:rPr>
+        <w:t>tabel.</w:t>
+      </w:r>
+      <w:r>
+        <w:rPr>
+          <w:rFonts w:asciiTheme="majorBidi" w:hAnsiTheme="majorBidi" w:cstheme="majorBidi"/>
+          <w:sz w:val="24"/>
+          <w:szCs w:val="24"/>
+        </w:rPr>
+        <w:t xml:space="preserve"> </w:t>
       </w:r>
       <w:r>
         <w:fldChar w:fldCharType="begin" w:fldLock="1"/>
@@ -4103,7 +5367,57 @@
           <w:rFonts w:asciiTheme="majorBidi" w:hAnsiTheme="majorBidi" w:cstheme="majorBidi"/>
           <w:lang w:val="en-US"/>
         </w:rPr>
-        <w:t xml:space="preserve">ebsite merupakan halaman-halaman yang berisi informasi yang ditampilkan oleh Browser, Seperti Mozilla Firefox, Google Chrome, atau </w:t>
+        <w:t>ebsite merupakan halaman-halaman yang berisi informasi yang ditampilkan oleh Browser, Seperti Mozilla Firefox, Google Chrome, atau yang lainnya.</w:t>
+      </w:r>
+      <w:r>
+        <w:rPr>
+          <w:rFonts w:asciiTheme="majorBidi" w:hAnsiTheme="majorBidi" w:cstheme="majorBidi"/>
+          <w:lang w:val="en-US"/>
+        </w:rPr>
+        <w:t xml:space="preserve"> </w:t>
+      </w:r>
+      <w:r>
+        <w:rPr>
+          <w:rFonts w:asciiTheme="majorBidi" w:hAnsiTheme="majorBidi" w:cstheme="majorBidi"/>
+          <w:lang w:val="en-US"/>
+        </w:rPr>
+        <w:fldChar w:fldCharType="begin" w:fldLock="1"/>
+      </w:r>
+      <w:r>
+        <w:rPr>
+          <w:rFonts w:asciiTheme="majorBidi" w:hAnsiTheme="majorBidi" w:cstheme="majorBidi"/>
+          <w:lang w:val="en-US"/>
+        </w:rPr>
+        <w:instrText>ADDIN CSL_CITATION {"citationItems":[{"id":"ITEM-1","itemData":{"ISSN":"2540-9719","author":[{"dropping-particle":"","family":"Rozalita","given":"Mila","non-dropping-particle":"","parse-names":false,"suffix":""},{"dropping-particle":"","family":"Prasetyo","given":"Dwi Yuli","non-dropping-particle":"","parse-names":false,"suffix":""}],"container-title":"SISTEMASI: Jurnal Sistem Informasi","id":"ITEM-1","issue":"1","issued":{"date-parts":[["2018"]]},"page":"22-29","title":"SISTEM INFORMASI MANAJEMEN KELURAHAN KUALA LAHANG BERBASIS WEB","type":"article-journal","volume":"7"},"uris":["http://www.mendeley.com/documents/?uuid=1813d101-559e-4ccd-98bc-209362e823a3"]}],"mendeley":{"formattedCitation":"(Rozalita &amp; Prasetyo, 2018)","plainTextFormattedCitation":"(Rozalita &amp; Prasetyo, 2018)","previouslyFormattedCitation":"(Rozalita &amp; Prasetyo, 2018)"},"properties":{"noteIndex":0},"schema":"https://github.com/citation-style-language/schema/raw/master/csl-citation.json"}</w:instrText>
+      </w:r>
+      <w:r>
+        <w:rPr>
+          <w:rFonts w:asciiTheme="majorBidi" w:hAnsiTheme="majorBidi" w:cstheme="majorBidi"/>
+          <w:lang w:val="en-US"/>
+        </w:rPr>
+        <w:fldChar w:fldCharType="separate"/>
+      </w:r>
+      <w:r>
+        <w:rPr>
+          <w:rFonts w:asciiTheme="majorBidi" w:hAnsiTheme="majorBidi" w:cstheme="majorBidi"/>
+          <w:noProof/>
+          <w:lang w:val="en-US"/>
+        </w:rPr>
+        <w:t>(Rozalita &amp; Prasetyo, 2018)</w:t>
+      </w:r>
+      <w:r>
+        <w:rPr>
+          <w:rFonts w:asciiTheme="majorBidi" w:hAnsiTheme="majorBidi" w:cstheme="majorBidi"/>
+          <w:lang w:val="en-US"/>
+        </w:rPr>
+        <w:fldChar w:fldCharType="end"/>
+      </w:r>
+      <w:r>
+        <w:rPr>
+          <w:rFonts w:asciiTheme="majorBidi" w:hAnsiTheme="majorBidi" w:cstheme="majorBidi"/>
+          <w:lang w:val="en-US"/>
+        </w:rPr>
+        <w:t>.</w:t>
       </w:r>
     </w:p>
     <w:p>
@@ -4122,68 +5436,6 @@
           <w:rFonts w:asciiTheme="majorBidi" w:hAnsiTheme="majorBidi" w:cstheme="majorBidi"/>
           <w:lang w:val="en-US"/>
         </w:rPr>
-        <w:t>yang lainnya.</w:t>
-      </w:r>
-      <w:r>
-        <w:rPr>
-          <w:rFonts w:asciiTheme="majorBidi" w:hAnsiTheme="majorBidi" w:cstheme="majorBidi"/>
-          <w:lang w:val="en-US"/>
-        </w:rPr>
-        <w:fldChar w:fldCharType="begin" w:fldLock="1"/>
-      </w:r>
-      <w:r>
-        <w:rPr>
-          <w:rFonts w:asciiTheme="majorBidi" w:hAnsiTheme="majorBidi" w:cstheme="majorBidi"/>
-          <w:lang w:val="en-US"/>
-        </w:rPr>
-        <w:instrText>ADDIN CSL_CITATION {"citationItems":[{"id":"ITEM-1","itemData":{"ISSN":"2540-9719","author":[{"dropping-particle":"","family":"Rozalita","given":"Mila","non-dropping-particle":"","parse-names":false,"suffix":""},{"dropping-particle":"","family":"Prasetyo","given":"Dwi Yuli","non-dropping-particle":"","parse-names":false,"suffix":""}],"container-title":"SISTEMASI: Jurnal Sistem Informasi","id":"ITEM-1","issue":"1","issued":{"date-parts":[["2018"]]},"page":"22-29","title":"SISTEM INFORMASI MANAJEMEN KELURAHAN KUALA LAHANG BERBASIS WEB","type":"article-journal","volume":"7"},"uris":["http://www.mendeley.com/documents/?uuid=1813d101-559e-4ccd-98bc-209362e823a3"]}],"mendeley":{"formattedCitation":"(Rozalita &amp; Prasetyo, 2018)","plainTextFormattedCitation":"(Rozalita &amp; Prasetyo, 2018)","previouslyFormattedCitation":"(Rozalita &amp; Prasetyo, 2018)"},"properties":{"noteIndex":0},"schema":"https://github.com/citation-style-language/schema/raw/master/csl-citation.json"}</w:instrText>
-      </w:r>
-      <w:r>
-        <w:rPr>
-          <w:rFonts w:asciiTheme="majorBidi" w:hAnsiTheme="majorBidi" w:cstheme="majorBidi"/>
-          <w:lang w:val="en-US"/>
-        </w:rPr>
-        <w:fldChar w:fldCharType="separate"/>
-      </w:r>
-      <w:r>
-        <w:rPr>
-          <w:rFonts w:asciiTheme="majorBidi" w:hAnsiTheme="majorBidi" w:cstheme="majorBidi"/>
-          <w:noProof/>
-          <w:lang w:val="en-US"/>
-        </w:rPr>
-        <w:t>(Rozalita &amp; Prasetyo, 2018)</w:t>
-      </w:r>
-      <w:r>
-        <w:rPr>
-          <w:rFonts w:asciiTheme="majorBidi" w:hAnsiTheme="majorBidi" w:cstheme="majorBidi"/>
-          <w:lang w:val="en-US"/>
-        </w:rPr>
-        <w:fldChar w:fldCharType="end"/>
-      </w:r>
-      <w:r>
-        <w:rPr>
-          <w:rFonts w:asciiTheme="majorBidi" w:hAnsiTheme="majorBidi" w:cstheme="majorBidi"/>
-          <w:lang w:val="en-US"/>
-        </w:rPr>
-        <w:t>.</w:t>
-      </w:r>
-    </w:p>
-    <w:p>
-      <w:pPr>
-        <w:pStyle w:val="BodyText"/>
-        <w:spacing w:line="480" w:lineRule="auto"/>
-        <w:ind w:left="709"/>
-        <w:jc w:val="both"/>
-        <w:rPr>
-          <w:rFonts w:asciiTheme="majorBidi" w:hAnsiTheme="majorBidi" w:cstheme="majorBidi"/>
-          <w:lang w:val="en-US"/>
-        </w:rPr>
-      </w:pPr>
-      <w:r>
-        <w:rPr>
-          <w:rFonts w:asciiTheme="majorBidi" w:hAnsiTheme="majorBidi" w:cstheme="majorBidi"/>
-          <w:lang w:val="en-US"/>
-        </w:rPr>
         <w:tab/>
       </w:r>
       <w:r>
@@ -4260,18 +5512,6 @@
         </w:rPr>
         <w:t>.</w:t>
       </w:r>
-    </w:p>
-    <w:p>
-      <w:pPr>
-        <w:pStyle w:val="BodyText"/>
-        <w:spacing w:line="480" w:lineRule="auto"/>
-        <w:ind w:left="709"/>
-        <w:jc w:val="both"/>
-        <w:rPr>
-          <w:rFonts w:asciiTheme="majorBidi" w:hAnsiTheme="majorBidi" w:cstheme="majorBidi"/>
-          <w:lang w:val="en-US"/>
-        </w:rPr>
-      </w:pPr>
     </w:p>
     <w:p>
       <w:pPr>
@@ -4317,7 +5557,21 @@
           <w:rFonts w:asciiTheme="majorBidi" w:hAnsiTheme="majorBidi" w:cstheme="majorBidi"/>
           <w:lang w:val="en-US"/>
         </w:rPr>
-        <w:t>Sosial media terdiri atas 2 kata yaitu  kata “sosial”  diartikan sebagai kenyataan sosial bahwa setiap individu melakukan kasi yang memberikan kontribusi kepada masyarakat” sedangkan kata “media” diartikan sebagai “sesuatu yang dapat diindarkan yang berfungsi sebagai proses komunikasi antara komunikator dan komunikan”.</w:t>
+        <w:t>Sosial media terdiri atas 2 kata yaitu kata “sosial” diartikan sebagai kenyataan sosial bahwa setiap individu melakukan kasi yang memberikan kontribusi kepada masyarakat” sedangkan kata “media” diartikan sebagai “sesuatu yang dapat di</w:t>
+      </w:r>
+      <w:r>
+        <w:rPr>
+          <w:rFonts w:asciiTheme="majorBidi" w:hAnsiTheme="majorBidi" w:cstheme="majorBidi"/>
+          <w:lang w:val="en-US"/>
+        </w:rPr>
+        <w:t xml:space="preserve"> </w:t>
+      </w:r>
+      <w:r>
+        <w:rPr>
+          <w:rFonts w:asciiTheme="majorBidi" w:hAnsiTheme="majorBidi" w:cstheme="majorBidi"/>
+          <w:lang w:val="en-US"/>
+        </w:rPr>
+        <w:t>indarkan yang berfungsi sebagai proses komunikasi antara komunikator dan komunikan”.</w:t>
       </w:r>
     </w:p>
     <w:p>
@@ -4336,7 +5590,7 @@
           <w:rFonts w:asciiTheme="majorBidi" w:hAnsiTheme="majorBidi" w:cstheme="majorBidi"/>
           <w:lang w:val="en-US"/>
         </w:rPr>
-        <w:t xml:space="preserve">Jadi dapat disimpulkan bahwa media sosial adalah suatu alat atau perantara yang digunakan untuk berinteraksi dan berkomunikasi antara </w:t>
+        <w:t xml:space="preserve">Jadi dapat disimpulkan bahwa media sosial adalah suatu alat atau </w:t>
       </w:r>
       <w:r>
         <w:rPr>
@@ -4344,7 +5598,7 @@
           <w:lang w:val="en-US"/>
         </w:rPr>
         <w:lastRenderedPageBreak/>
-        <w:t xml:space="preserve">seseorang dengan orang lain yang banyak memberikan kontribusi atau manfaat bagi masyarakat. Beberapa media </w:t>
+        <w:t xml:space="preserve">perantara yang digunakan untuk berinteraksi dan berkomunikasi antara seseorang dengan orang lain yang banyak memberikan kontribusi atau manfaat bagi masyarakat. Beberapa media </w:t>
       </w:r>
       <w:r>
         <w:rPr>
@@ -4441,7 +5695,28 @@
         </w:rPr>
       </w:pPr>
       <w:r>
-        <w:t>Menurut Parry (2006), Erekrutmen adalah penggunaan internet untuk menarik karyawan yang potensial ke dalam suatu organisasi, termasuk di dalamnya adalah penggunaan dari situs perusahaan itu sendiri, organisasi dan penggunaan papan pengumuman lowongan pekerjaan komersial secara online.</w:t>
+        <w:t xml:space="preserve">Menurut </w:t>
+      </w:r>
+      <w:r>
+        <w:fldChar w:fldCharType="begin" w:fldLock="1"/>
+      </w:r>
+      <w:r>
+        <w:instrText>ADDIN CSL_CITATION {"citationItems":[{"id":"ITEM-1","itemData":{"ISSN":"2656-6613","author":[{"dropping-particle":"","family":"Ismanto","given":"Edi","non-dropping-particle":"","parse-names":false,"suffix":""},{"dropping-particle":"","family":"Cynthia","given":"Eka Pandu","non-dropping-particle":"","parse-names":false,"suffix":""}],"container-title":"Journal of Education Informatic Technology and Science","id":"ITEM-1","issue":"1","issued":{"date-parts":[["2019"]]},"page":"70-80","title":"Rancang Bangun e-Recruitment untuk Sekolah Kejuruan dengan Model Knowledge Centered Services (KCS)","type":"article-journal","volume":"1"},"uris":["http://www.mendeley.com/documents/?uuid=1e554567-0da0-42cc-9f29-0ef97bbd5d39"]}],"mendeley":{"formattedCitation":"(Ismanto &amp; Cynthia, 2019)","plainTextFormattedCitation":"(Ismanto &amp; Cynthia, 2019)","previouslyFormattedCitation":"(Ismanto &amp; Cynthia, 2019)"},"properties":{"noteIndex":0},"schema":"https://github.com/citation-style-language/schema/raw/master/csl-citation.json"}</w:instrText>
+      </w:r>
+      <w:r>
+        <w:fldChar w:fldCharType="separate"/>
+      </w:r>
+      <w:r>
+        <w:rPr>
+          <w:noProof/>
+        </w:rPr>
+        <w:t>(Ismanto &amp; Cynthia, 2019)</w:t>
+      </w:r>
+      <w:r>
+        <w:fldChar w:fldCharType="end"/>
+      </w:r>
+      <w:r>
+        <w:t>, Erekrutmen adalah penggunaan internet untuk menarik karyawan yang potensial ke dalam suatu organisasi, termasuk di dalamnya adalah penggunaan dari situs perusahaan itu sendiri, organisasi dan penggunaan papan pengumuman lowongan pekerjaan komersial secara online.</w:t>
       </w:r>
       <w:r>
         <w:rPr>
@@ -4459,12 +5734,6 @@
         <w:spacing w:line="480" w:lineRule="auto"/>
         <w:ind w:left="720" w:firstLine="720"/>
         <w:jc w:val="both"/>
-        <w:rPr>
-          <w:rFonts w:asciiTheme="majorBidi" w:hAnsiTheme="majorBidi" w:cstheme="majorBidi"/>
-          <w:b/>
-          <w:bCs/>
-          <w:lang w:val="en-US"/>
-        </w:rPr>
       </w:pPr>
       <w:r>
         <w:t>Rekrutmen merupakan hal yang penting dalam pengadaan tenaga kerja. Rekrutmen dapat dikatakan berhasil, maka akan banyak berdatangan para pelamar yang memasukkan lamarannya ke perusahaan tersebut, sehingga peluang</w:t>
@@ -4478,32 +5747,6 @@
       <w:r>
         <w:t>untuk mendapatkan tenaga kerja yang baik dan bermutu semakin besar.</w:t>
       </w:r>
-    </w:p>
-    <w:p>
-      <w:pPr>
-        <w:pStyle w:val="BodyText"/>
-        <w:spacing w:line="480" w:lineRule="auto"/>
-        <w:ind w:left="720" w:firstLine="720"/>
-        <w:jc w:val="both"/>
-        <w:rPr>
-          <w:rFonts w:asciiTheme="majorBidi" w:hAnsiTheme="majorBidi" w:cstheme="majorBidi"/>
-          <w:b/>
-          <w:bCs/>
-          <w:lang w:val="en-US"/>
-        </w:rPr>
-      </w:pPr>
-    </w:p>
-    <w:p>
-      <w:pPr>
-        <w:pStyle w:val="BodyText"/>
-        <w:spacing w:line="480" w:lineRule="auto"/>
-        <w:ind w:left="709" w:firstLine="709"/>
-        <w:jc w:val="both"/>
-        <w:rPr>
-          <w:rFonts w:asciiTheme="majorBidi" w:hAnsiTheme="majorBidi" w:cstheme="majorBidi"/>
-          <w:lang w:val="en-US"/>
-        </w:rPr>
-      </w:pPr>
     </w:p>
     <w:p>
       <w:pPr>
@@ -4603,7 +5846,7 @@
           <w:rFonts w:asciiTheme="majorBidi" w:hAnsiTheme="majorBidi" w:cstheme="majorBidi"/>
           <w:lang w:val="en-US"/>
         </w:rPr>
-        <w:instrText>ADDIN CSL_CITATION {"citationItems":[{"id":"ITEM-1","itemData":{"author":[{"dropping-particle":"","family":"MAESYAROH","given":"MAESYAROH","non-dropping-particle":"","parse-names":false,"suffix":""}],"id":"ITEM-1","issued":{"date-parts":[["2018"]]},"publisher":"Universitas Islam Negeri\" Sultan Maulana Hasanuddin\" Banten","title":"APLIKASI APERSEPSI DAN PENGUASAAN MATERI AJAR PADA PEMBELAJARAN AQIDAH AKHLAK DALAM PENINGKATAN PRESTASI SISWA (Studi Kasus Di Madrasah Aliyah Nurul Huda Baros)","type":"article"},"uris":["http://www.mendeley.com/documents/?uuid=b00bdd58-bd5c-477a-9938-307726f6e135"]}],"mendeley":{"formattedCitation":"(MAESYAROH, 2018)","plainTextFormattedCitation":"(MAESYAROH, 2018)","previouslyFormattedCitation":"(MAESYAROH, 2018)"},"properties":{"noteIndex":0},"schema":"https://github.com/citation-style-language/schema/raw/master/csl-citation.json"}</w:instrText>
+        <w:instrText>ADDIN CSL_CITATION {"citationItems":[{"id":"ITEM-1","itemData":{"author":[{"dropping-particle":"","family":"Maesyaroh","given":"MAESYAROH","non-dropping-particle":"","parse-names":false,"suffix":""}],"id":"ITEM-1","issued":{"date-parts":[["2018"]]},"publisher":"Universitas Islam Negeri\" Sultan Maulana Hasanuddin\" Banten","title":"APLIKASI APERSEPSI DAN PENGUASAAN MATERI AJAR PADA PEMBELAJARAN AQIDAH AKHLAK DALAM PENINGKATAN PRESTASI SISWA (Studi Kasus Di Madrasah Aliyah Nurul Huda Baros)","type":"article"},"uris":["http://www.mendeley.com/documents/?uuid=b00bdd58-bd5c-477a-9938-307726f6e135"]}],"mendeley":{"formattedCitation":"(Maesyaroh, 2018)","plainTextFormattedCitation":"(Maesyaroh, 2018)","previouslyFormattedCitation":"(Maesyaroh, 2018)"},"properties":{"noteIndex":0},"schema":"https://github.com/citation-style-language/schema/raw/master/csl-citation.json"}</w:instrText>
       </w:r>
       <w:r>
         <w:rPr>
@@ -4618,7 +5861,7 @@
           <w:noProof/>
           <w:lang w:val="en-US"/>
         </w:rPr>
-        <w:t>(MAESYAROH, 2018)</w:t>
+        <w:t>(Maesyaroh, 2018)</w:t>
       </w:r>
       <w:r>
         <w:rPr>
@@ -4696,6 +5939,84 @@
     </w:p>
     <w:p>
       <w:pPr>
+        <w:spacing w:line="480" w:lineRule="auto"/>
+        <w:ind w:left="720" w:firstLine="720"/>
+        <w:jc w:val="both"/>
+        <w:rPr>
+          <w:rFonts w:asciiTheme="majorBidi" w:hAnsiTheme="majorBidi" w:cstheme="majorBidi"/>
+          <w:sz w:val="24"/>
+          <w:szCs w:val="24"/>
+          <w:lang w:val="en-US"/>
+        </w:rPr>
+      </w:pPr>
+      <w:r>
+        <w:rPr>
+          <w:rFonts w:asciiTheme="majorBidi" w:hAnsiTheme="majorBidi" w:cstheme="majorBidi"/>
+          <w:sz w:val="24"/>
+          <w:szCs w:val="24"/>
+        </w:rPr>
+        <w:t>Pembelajaran dengan pendekatan saintifik adalah proses pembelajaran yang dirancang sedemikian rupa agar peserta didik secara aktif mengonstruk konsep, hukum atau prinsip melalui tahapan-tahapan mengamati (untuk mengidentifikasi atau menemukan masalah), merumuskan masalah, mengajukan atau merumuskan hipotesis, mengumpulkan data dengan berbagai teknik, menganalisis data, menarik kesimpulan dan mengomunikasikan konsep, hukum, atau prinsip yang ditemukan.</w:t>
+      </w:r>
+      <w:r>
+        <w:rPr>
+          <w:rFonts w:asciiTheme="majorBidi" w:hAnsiTheme="majorBidi" w:cstheme="majorBidi"/>
+          <w:sz w:val="24"/>
+          <w:szCs w:val="24"/>
+        </w:rPr>
+        <w:t xml:space="preserve"> </w:t>
+      </w:r>
+      <w:r>
+        <w:rPr>
+          <w:rFonts w:asciiTheme="majorBidi" w:hAnsiTheme="majorBidi" w:cstheme="majorBidi"/>
+          <w:sz w:val="24"/>
+          <w:szCs w:val="24"/>
+        </w:rPr>
+        <w:fldChar w:fldCharType="begin" w:fldLock="1"/>
+      </w:r>
+      <w:r>
+        <w:rPr>
+          <w:rFonts w:asciiTheme="majorBidi" w:hAnsiTheme="majorBidi" w:cstheme="majorBidi"/>
+          <w:sz w:val="24"/>
+          <w:szCs w:val="24"/>
+        </w:rPr>
+        <w:instrText>ADDIN CSL_CITATION {"citationItems":[{"id":"ITEM-1","itemData":{"author":[{"dropping-particle":"","family":"Surasmi","given":"Wuwuh Asrining","non-dropping-particle":"","parse-names":false,"suffix":""}],"container-title":"Tersedia: http://repository. ut. ac. id/1488/1/Artikel% 20Wuwuh% 20Asrining. pdf yang diunduh pada","id":"ITEM-1","issued":{"date-parts":[["2019"]]},"title":"Penerapan Pendekatan Saintifik dalam Proses Pembelajaran Kurikulum 2013","type":"article-journal","volume":"30"},"uris":["http://www.mendeley.com/documents/?uuid=14a8999d-d790-43e2-95de-a98b1cedf17e"]}],"mendeley":{"formattedCitation":"(Surasmi, 2019)","plainTextFormattedCitation":"(Surasmi, 2019)"},"properties":{"noteIndex":0},"schema":"https://github.com/citation-style-language/schema/raw/master/csl-citation.json"}</w:instrText>
+      </w:r>
+      <w:r>
+        <w:rPr>
+          <w:rFonts w:asciiTheme="majorBidi" w:hAnsiTheme="majorBidi" w:cstheme="majorBidi"/>
+          <w:sz w:val="24"/>
+          <w:szCs w:val="24"/>
+        </w:rPr>
+        <w:fldChar w:fldCharType="separate"/>
+      </w:r>
+      <w:r>
+        <w:rPr>
+          <w:rFonts w:asciiTheme="majorBidi" w:hAnsiTheme="majorBidi" w:cstheme="majorBidi"/>
+          <w:noProof/>
+          <w:sz w:val="24"/>
+          <w:szCs w:val="24"/>
+        </w:rPr>
+        <w:t>(Surasmi, 2019)</w:t>
+      </w:r>
+      <w:r>
+        <w:rPr>
+          <w:rFonts w:asciiTheme="majorBidi" w:hAnsiTheme="majorBidi" w:cstheme="majorBidi"/>
+          <w:sz w:val="24"/>
+          <w:szCs w:val="24"/>
+        </w:rPr>
+        <w:fldChar w:fldCharType="end"/>
+      </w:r>
+      <w:r>
+        <w:rPr>
+          <w:rFonts w:asciiTheme="majorBidi" w:hAnsiTheme="majorBidi" w:cstheme="majorBidi"/>
+          <w:sz w:val="24"/>
+          <w:szCs w:val="24"/>
+        </w:rPr>
+        <w:t>.</w:t>
+      </w:r>
+    </w:p>
+    <w:p>
+      <w:pPr>
         <w:pStyle w:val="NormalWeb"/>
         <w:spacing w:before="0" w:beforeAutospacing="0" w:after="0" w:afterAutospacing="0" w:line="480" w:lineRule="auto"/>
         <w:jc w:val="both"/>
@@ -4810,17 +6131,21 @@
         <w:t xml:space="preserve"> UIN Alauddin Makassar</w:t>
       </w:r>
       <w:r>
-        <w:t xml:space="preserve"> serta diambil dari sumber data perpustakaan yang berkaitan dengan teori pembuatan aplikasi pencatatan dan </w:t>
+        <w:t xml:space="preserve"> serta diambil dari sumber data perpustakaan yang berkaitan dengan teori pembuatan aplikasi </w:t>
       </w:r>
       <w:r>
         <w:rPr>
           <w:i/>
           <w:iCs/>
         </w:rPr>
-        <w:t xml:space="preserve">monitoring </w:t>
-      </w:r>
-      <w:r>
-        <w:t>di mana peneliti hanya mengambil sumber data dan referensi yang berkaitan dengan penelitian. Sumber data juga diperoleh dari situs yang memberikan informasi terkait objek penelitian penulis</w:t>
+        <w:t xml:space="preserve">Personal Branding </w:t>
+      </w:r>
+      <w:r>
+        <w:t xml:space="preserve">di mana </w:t>
+      </w:r>
+      <w:r>
+        <w:lastRenderedPageBreak/>
+        <w:t>peneliti hanya mengambil sumber data dan referensi yang berkaitan dengan penelitian. Sumber data juga diperoleh dari situs yang memberikan informasi terkait objek penelitian penulis</w:t>
       </w:r>
       <w:r>
         <w:t>.</w:t>
@@ -4876,13 +6201,21 @@
         <w:spacing w:before="0" w:beforeAutospacing="0" w:after="0" w:afterAutospacing="0" w:line="480" w:lineRule="auto"/>
         <w:ind w:left="1058" w:firstLine="720"/>
         <w:jc w:val="both"/>
+      </w:pPr>
+      <w:r>
+        <w:t>Observasi adalah kegiatan pengumpulan data yang dilakukan dengan mengamati kemudian memahami suatu objek penelitian untuk mendapatkan sebuah informasi agar dapat melanjutkan penelitian.</w:t>
+      </w:r>
+    </w:p>
+    <w:p>
+      <w:pPr>
+        <w:pStyle w:val="NormalWeb"/>
+        <w:spacing w:before="0" w:beforeAutospacing="0" w:after="0" w:afterAutospacing="0" w:line="480" w:lineRule="auto"/>
+        <w:ind w:left="1058" w:firstLine="720"/>
+        <w:jc w:val="both"/>
         <w:rPr>
           <w:lang w:val="id-ID"/>
         </w:rPr>
       </w:pPr>
-      <w:r>
-        <w:t>Observasi adalah kegiatan pengumpulan data yang dilakukan dengan mengamati kemudian memahami suatu objek penelitian untuk mendapatkan sebuah informasi agar dapat melanjutkan penelitian.</w:t>
-      </w:r>
     </w:p>
     <w:p>
       <w:pPr>
@@ -4904,7 +6237,6 @@
           <w:b/>
           <w:bCs/>
         </w:rPr>
-        <w:lastRenderedPageBreak/>
         <w:t>Wawancara</w:t>
       </w:r>
     </w:p>
@@ -4914,15 +6246,15 @@
         <w:spacing w:before="0" w:beforeAutospacing="0" w:after="0" w:afterAutospacing="0" w:line="480" w:lineRule="auto"/>
         <w:ind w:left="1058" w:firstLine="720"/>
         <w:jc w:val="both"/>
-        <w:rPr>
-          <w:lang w:val="id-ID"/>
-        </w:rPr>
       </w:pPr>
       <w:r>
         <w:t xml:space="preserve">Wawancara adalah kegiatan yang dilakukan peneliti dengan narasumber penelitian untuk menambah sejumlah informasi terkait </w:t>
       </w:r>
       <w:r>
-        <w:t>penelitian.</w:t>
+        <w:t>penelitian</w:t>
+      </w:r>
+      <w:r>
+        <w:t>.</w:t>
       </w:r>
     </w:p>
     <w:p>
@@ -5053,6 +6385,7 @@
           <w:sz w:val="24"/>
           <w:szCs w:val="24"/>
         </w:rPr>
+        <w:lastRenderedPageBreak/>
         <w:t xml:space="preserve">Perangkat keras yang digunakan untuk membuat dan menjalankan aplikasi ini adalah </w:t>
       </w:r>
       <w:r>
@@ -5253,6 +6586,23 @@
     </w:p>
     <w:p>
       <w:pPr>
+        <w:tabs>
+          <w:tab w:val="left" w:pos="1440"/>
+        </w:tabs>
+        <w:spacing w:after="0" w:line="480" w:lineRule="auto"/>
+        <w:jc w:val="both"/>
+        <w:rPr>
+          <w:rFonts w:ascii="Times New Roman" w:hAnsi="Times New Roman"/>
+          <w:bCs/>
+          <w:iCs/>
+          <w:sz w:val="24"/>
+          <w:szCs w:val="24"/>
+          <w:lang w:val="en-US"/>
+        </w:rPr>
+      </w:pPr>
+    </w:p>
+    <w:p>
+      <w:pPr>
         <w:pStyle w:val="NormalWeb"/>
         <w:numPr>
           <w:ilvl w:val="0"/>
@@ -5293,7 +6643,6 @@
           <w:szCs w:val="24"/>
           <w:lang w:val="en-US"/>
         </w:rPr>
-        <w:lastRenderedPageBreak/>
         <w:t>Adapun perangkat lunak yang digunakan dalam menjalankan aplikasi tersebut adalah sebagai berikut:</w:t>
       </w:r>
     </w:p>
@@ -5543,7 +6892,11 @@
         <w:t>statistic</w:t>
       </w:r>
       <w:r>
-        <w:t xml:space="preserve"> dan angka yang sangat cepat dalam memperoleh data penelitian dan Adapun analisis kualitatif yaitu dengan menggunakan beberapa catatan yang menggunakan data yang sangat banyak sebagai bahan pembanding untuk memperoleh data yang akurat. Dalam penelitian ini penulis menggunakan metode pengambilan data secara kua</w:t>
+        <w:t xml:space="preserve"> dan angka yang sangat cepat dalam memperoleh data penelitian dan </w:t>
+      </w:r>
+      <w:r>
+        <w:lastRenderedPageBreak/>
+        <w:t>Adapun analisis kualitatif yaitu dengan menggunakan beberapa catatan yang menggunakan data yang sangat banyak sebagai bahan pembanding untuk memperoleh data yang akurat. Dalam penelitian ini penulis menggunakan metode pengambilan data secara kua</w:t>
       </w:r>
       <w:r>
         <w:t>l</w:t>
@@ -5578,7 +6931,6 @@
         <w:jc w:val="both"/>
       </w:pPr>
       <w:r>
-        <w:lastRenderedPageBreak/>
         <w:t>Dalam penelitian ini, penulis menggunakan metode analisis kualitatif. Analisis kualitatif merupakan penelitian yang digunakan untuk menyelidiki, menemukan, menggambarkan, dan menjelaskan kualitas atau keistimewaan dari pengaruh sosial yang tidak dapat dijelaskan, diukur atau digambarkan melalui pendekatan kuantitatif</w:t>
       </w:r>
       <w:r>
@@ -5816,6 +7168,7 @@
           <w:sz w:val="24"/>
           <w:szCs w:val="24"/>
         </w:rPr>
+        <w:lastRenderedPageBreak/>
         <w:drawing>
           <wp:inline distT="0" distB="0" distL="0" distR="0" wp14:anchorId="48968BE2" wp14:editId="52814840">
             <wp:extent cx="2566421" cy="2356109"/>
@@ -5962,7 +7315,6 @@
           <w:sz w:val="24"/>
           <w:szCs w:val="24"/>
         </w:rPr>
-        <w:lastRenderedPageBreak/>
         <w:t xml:space="preserve">Adapun keuntungan menggunakan metode </w:t>
       </w:r>
       <w:r>
@@ -6385,6 +7737,7 @@
           <w:sz w:val="24"/>
           <w:szCs w:val="24"/>
         </w:rPr>
+        <w:lastRenderedPageBreak/>
         <w:t xml:space="preserve">yang akan dieksekusi. </w:t>
       </w:r>
       <w:r>
@@ -6900,17 +8253,7 @@
           <w:sz w:val="24"/>
           <w:szCs w:val="24"/>
         </w:rPr>
-        <w:t xml:space="preserve">sudah </w:t>
-      </w:r>
-      <w:r>
-        <w:rPr>
-          <w:rFonts w:ascii="Times New Roman" w:eastAsia="Times New Roman" w:hAnsi="Times New Roman" w:cs="Times New Roman"/>
-          <w:color w:val="00000A"/>
-          <w:sz w:val="24"/>
-          <w:szCs w:val="24"/>
-        </w:rPr>
-        <w:lastRenderedPageBreak/>
-        <w:t xml:space="preserve">bagus berdasarkan terjadi </w:t>
+        <w:t xml:space="preserve">sudah bagus berdasarkan terjadi </w:t>
       </w:r>
       <w:r>
         <w:rPr>
@@ -7083,6 +8426,7 @@
           <w:sz w:val="24"/>
           <w:szCs w:val="24"/>
         </w:rPr>
+        <w:lastRenderedPageBreak/>
         <w:t>Black box</w:t>
       </w:r>
       <w:r>
@@ -7173,7 +8517,29 @@
           <w:szCs w:val="24"/>
           <w:lang w:val="en-US"/>
         </w:rPr>
-        <w:t xml:space="preserve">adalah mengukur efisiensi, kemudahan dalam mempelajari, dan kemampuan untuk mengingat bagaimana kemampuan untuk mengingat bagaimana berinteraksi tanpa mengalami kesulitan. Para pakar dalam bidang uji kegunaan menekankan uji kegunaan dengan dua hal penting, yaitu : a. </w:t>
+        <w:t xml:space="preserve">adalah mengukur efisiensi, kemudahan dalam mempelajari, dan kemampuan untuk mengingat bagaimana kemampuan untuk mengingat bagaimana berinteraksi tanpa mengalami kesulitan. Para pakar dalam bidang uji kegunaan menekankan uji kegunaan dengan dua hal penting, yaitu : </w:t>
+      </w:r>
+    </w:p>
+    <w:p>
+      <w:pPr>
+        <w:spacing w:line="480" w:lineRule="auto"/>
+        <w:ind w:firstLine="720"/>
+        <w:jc w:val="both"/>
+        <w:rPr>
+          <w:rFonts w:asciiTheme="majorBidi" w:hAnsiTheme="majorBidi" w:cstheme="majorBidi"/>
+          <w:sz w:val="24"/>
+          <w:szCs w:val="24"/>
+          <w:lang w:val="en-US"/>
+        </w:rPr>
+      </w:pPr>
+      <w:r>
+        <w:rPr>
+          <w:rFonts w:asciiTheme="majorBidi" w:hAnsiTheme="majorBidi" w:cstheme="majorBidi"/>
+          <w:sz w:val="24"/>
+          <w:szCs w:val="24"/>
+          <w:lang w:val="en-US"/>
+        </w:rPr>
+        <w:t xml:space="preserve">a. </w:t>
       </w:r>
       <w:r>
         <w:rPr>
@@ -7204,17 +8570,7 @@
           <w:szCs w:val="24"/>
           <w:lang w:val="en-US"/>
         </w:rPr>
-        <w:t xml:space="preserve">mengukur ketergunaan dengan membandingkan waktu yang digunakan dalam </w:t>
-      </w:r>
-      <w:r>
-        <w:rPr>
-          <w:rFonts w:asciiTheme="majorBidi" w:hAnsiTheme="majorBidi" w:cstheme="majorBidi"/>
-          <w:sz w:val="24"/>
-          <w:szCs w:val="24"/>
-          <w:lang w:val="en-US"/>
-        </w:rPr>
-        <w:lastRenderedPageBreak/>
-        <w:t xml:space="preserve">mempelajari </w:t>
+        <w:t xml:space="preserve">mengukur ketergunaan dengan membandingkan waktu yang digunakan dalam mempelajari </w:t>
       </w:r>
       <w:r>
         <w:rPr>
@@ -7234,7 +8590,29 @@
           <w:szCs w:val="24"/>
           <w:lang w:val="en-US"/>
         </w:rPr>
-        <w:t xml:space="preserve">yang belum pernah dikenalnya sama sekali, dengan waktu yang diperlukan untuk melakukan hal yang sama dengan cara lain; b. </w:t>
+        <w:t>yang belum pernah dikenalnya sama sekali, dengan waktu yang diperlukan untuk melakukan hal yang sama dengan cara lain;</w:t>
+      </w:r>
+    </w:p>
+    <w:p>
+      <w:pPr>
+        <w:spacing w:line="480" w:lineRule="auto"/>
+        <w:ind w:firstLine="720"/>
+        <w:jc w:val="both"/>
+        <w:rPr>
+          <w:rFonts w:asciiTheme="majorBidi" w:hAnsiTheme="majorBidi" w:cstheme="majorBidi"/>
+          <w:sz w:val="24"/>
+          <w:szCs w:val="24"/>
+          <w:lang w:val="en-US"/>
+        </w:rPr>
+      </w:pPr>
+      <w:r>
+        <w:rPr>
+          <w:rFonts w:asciiTheme="majorBidi" w:hAnsiTheme="majorBidi" w:cstheme="majorBidi"/>
+          <w:sz w:val="24"/>
+          <w:szCs w:val="24"/>
+          <w:lang w:val="en-US"/>
+        </w:rPr>
+        <w:t xml:space="preserve"> b. </w:t>
       </w:r>
       <w:r>
         <w:rPr>
@@ -7245,7 +8623,29 @@
           <w:szCs w:val="24"/>
           <w:lang w:val="en-US"/>
         </w:rPr>
-        <w:t xml:space="preserve">Easy of use, </w:t>
+        <w:t>Easy</w:t>
+      </w:r>
+      <w:r>
+        <w:rPr>
+          <w:rFonts w:asciiTheme="majorBidi" w:hAnsiTheme="majorBidi" w:cstheme="majorBidi"/>
+          <w:i/>
+          <w:iCs/>
+          <w:sz w:val="24"/>
+          <w:szCs w:val="24"/>
+          <w:lang w:val="en-US"/>
+        </w:rPr>
+        <w:t xml:space="preserve"> </w:t>
+      </w:r>
+      <w:r>
+        <w:rPr>
+          <w:rFonts w:asciiTheme="majorBidi" w:hAnsiTheme="majorBidi" w:cstheme="majorBidi"/>
+          <w:i/>
+          <w:iCs/>
+          <w:sz w:val="24"/>
+          <w:szCs w:val="24"/>
+          <w:lang w:val="en-US"/>
+        </w:rPr>
+        <w:t xml:space="preserve">of use, </w:t>
       </w:r>
       <w:r>
         <w:rPr>
@@ -7255,6 +8655,70 @@
           <w:lang w:val="en-US"/>
         </w:rPr>
         <w:t>mengukur jumlah tindakan yang digunakan untuk menyelesaikan suatu pekerjaan.</w:t>
+      </w:r>
+      <w:r>
+        <w:rPr>
+          <w:rFonts w:asciiTheme="majorBidi" w:hAnsiTheme="majorBidi" w:cstheme="majorBidi"/>
+          <w:sz w:val="24"/>
+          <w:szCs w:val="24"/>
+          <w:lang w:val="en-US"/>
+        </w:rPr>
+        <w:t xml:space="preserve"> </w:t>
+      </w:r>
+      <w:r>
+        <w:rPr>
+          <w:rFonts w:asciiTheme="majorBidi" w:hAnsiTheme="majorBidi" w:cstheme="majorBidi"/>
+          <w:sz w:val="24"/>
+          <w:szCs w:val="24"/>
+          <w:lang w:val="en-US"/>
+        </w:rPr>
+        <w:fldChar w:fldCharType="begin" w:fldLock="1"/>
+      </w:r>
+      <w:r>
+        <w:rPr>
+          <w:rFonts w:asciiTheme="majorBidi" w:hAnsiTheme="majorBidi" w:cstheme="majorBidi"/>
+          <w:sz w:val="24"/>
+          <w:szCs w:val="24"/>
+          <w:lang w:val="en-US"/>
+        </w:rPr>
+        <w:instrText>ADDIN CSL_CITATION {"citationItems":[{"id":"ITEM-1","itemData":{"author":[{"dropping-particle":"","family":"Febrianti","given":"Dinda Aditya","non-dropping-particle":"","parse-names":false,"suffix":""},{"dropping-particle":"","family":"Wijoyo","given":"Satrio Hadi","non-dropping-particle":"","parse-names":false,"suffix":""},{"dropping-particle":"","family":"Az-Zahra","given":"Hanifah Muslimah","non-dropping-particle":"","parse-names":false,"suffix":""}],"container-title":"Jurnal Pengembangan Teknologi Informasi dan Ilmu Komputer e-ISSN","id":"ITEM-1","issued":{"date-parts":[["2020"]]},"page":"964X","title":"Evaluasi Usability Web UniPin dengan Menggunakan Metode Usability Testing","type":"article-journal","volume":"2548"},"uris":["http://www.mendeley.com/documents/?uuid=9fd56692-4c4a-430e-9124-3032a2b7d395"]}],"mendeley":{"formattedCitation":"(Febrianti et al., 2020)","plainTextFormattedCitation":"(Febrianti et al., 2020)","previouslyFormattedCitation":"(Febrianti et al., 2020)"},"properties":{"noteIndex":0},"schema":"https://github.com/citation-style-language/schema/raw/master/csl-citation.json"}</w:instrText>
+      </w:r>
+      <w:r>
+        <w:rPr>
+          <w:rFonts w:asciiTheme="majorBidi" w:hAnsiTheme="majorBidi" w:cstheme="majorBidi"/>
+          <w:sz w:val="24"/>
+          <w:szCs w:val="24"/>
+          <w:lang w:val="en-US"/>
+        </w:rPr>
+        <w:fldChar w:fldCharType="separate"/>
+      </w:r>
+      <w:r>
+        <w:rPr>
+          <w:rFonts w:asciiTheme="majorBidi" w:hAnsiTheme="majorBidi" w:cstheme="majorBidi"/>
+          <w:noProof/>
+          <w:sz w:val="24"/>
+          <w:szCs w:val="24"/>
+          <w:lang w:val="en-US"/>
+        </w:rPr>
+        <w:t>(Febrianti et al., 2020)</w:t>
+      </w:r>
+      <w:r>
+        <w:rPr>
+          <w:rFonts w:asciiTheme="majorBidi" w:hAnsiTheme="majorBidi" w:cstheme="majorBidi"/>
+          <w:sz w:val="24"/>
+          <w:szCs w:val="24"/>
+          <w:lang w:val="en-US"/>
+        </w:rPr>
+        <w:fldChar w:fldCharType="end"/>
+      </w:r>
+      <w:r>
+        <w:rPr>
+          <w:rFonts w:asciiTheme="majorBidi" w:hAnsiTheme="majorBidi" w:cstheme="majorBidi"/>
+          <w:sz w:val="24"/>
+          <w:szCs w:val="24"/>
+          <w:lang w:val="en-US"/>
+        </w:rPr>
+        <w:t>.</w:t>
       </w:r>
     </w:p>
     <w:p>
@@ -10258,6 +11722,297 @@
     </w:tbl>
     <w:p>
       <w:pPr>
+        <w:tabs>
+          <w:tab w:val="left" w:pos="360"/>
+        </w:tabs>
+        <w:spacing w:line="480" w:lineRule="auto"/>
+        <w:rPr>
+          <w:rFonts w:asciiTheme="majorBidi" w:hAnsiTheme="majorBidi" w:cstheme="majorBidi"/>
+          <w:color w:val="000000" w:themeColor="text1"/>
+          <w:sz w:val="24"/>
+          <w:szCs w:val="24"/>
+          <w:lang w:val="id-ID"/>
+        </w:rPr>
+      </w:pPr>
+    </w:p>
+    <w:p>
+      <w:pPr>
+        <w:pStyle w:val="BodyText"/>
+        <w:spacing w:line="480" w:lineRule="auto"/>
+        <w:ind w:left="284"/>
+        <w:jc w:val="both"/>
+        <w:rPr>
+          <w:b/>
+          <w:bCs/>
+          <w:i/>
+          <w:lang w:val="en-US"/>
+        </w:rPr>
+      </w:pPr>
+      <w:r>
+        <w:rPr>
+          <w:b/>
+          <w:bCs/>
+          <w:iCs/>
+          <w:lang w:val="en-US"/>
+        </w:rPr>
+        <w:t>J</w:t>
+      </w:r>
+      <w:r>
+        <w:rPr>
+          <w:b/>
+          <w:bCs/>
+          <w:i/>
+          <w:lang w:val="en-US"/>
+        </w:rPr>
+        <w:t xml:space="preserve">. </w:t>
+      </w:r>
+      <w:r>
+        <w:rPr>
+          <w:b/>
+          <w:bCs/>
+          <w:i/>
+          <w:lang w:val="en-US"/>
+        </w:rPr>
+        <w:t>Sistematika Penulisan</w:t>
+      </w:r>
+    </w:p>
+    <w:p>
+      <w:pPr>
+        <w:pStyle w:val="BodyText"/>
+        <w:spacing w:line="480" w:lineRule="auto"/>
+        <w:ind w:firstLine="706"/>
+        <w:jc w:val="both"/>
+        <w:rPr>
+          <w:lang w:val="id-ID"/>
+        </w:rPr>
+      </w:pPr>
+      <w:r>
+        <w:t>Dalam penulisan skripsi ini terbagi menjadi enam bagian bab dengan beberapa sub pokok pembahasan. Adapun sistematika dari skripsi ini adalah sebagai berikut:</w:t>
+      </w:r>
+    </w:p>
+    <w:p>
+      <w:pPr>
+        <w:pStyle w:val="NormalWeb"/>
+        <w:spacing w:before="0" w:beforeAutospacing="0" w:after="0" w:afterAutospacing="0" w:line="480" w:lineRule="auto"/>
+        <w:ind w:left="2127" w:hanging="1415"/>
+        <w:jc w:val="both"/>
+      </w:pPr>
+      <w:r>
+        <w:t>BAB I</w:t>
+      </w:r>
+      <w:r>
+        <w:tab/>
+      </w:r>
+      <w:r>
+        <w:t>: PENDAHULUAN</w:t>
+      </w:r>
+    </w:p>
+    <w:p>
+      <w:pPr>
+        <w:pStyle w:val="NormalWeb"/>
+        <w:spacing w:before="0" w:beforeAutospacing="0" w:after="0" w:afterAutospacing="0" w:line="480" w:lineRule="auto"/>
+        <w:ind w:left="2268"/>
+        <w:jc w:val="both"/>
+      </w:pPr>
+      <w:r>
+        <w:t>Dalam bab ini akan diuraikan latar belakang penulisan, ruang lingkup atau batasan dalam penelitian ini, tujuan yang hendak dicapai, dan manfaat yang diharapkan.</w:t>
+      </w:r>
+    </w:p>
+    <w:p>
+      <w:pPr>
+        <w:pStyle w:val="NormalWeb"/>
+        <w:spacing w:before="0" w:beforeAutospacing="0" w:after="0" w:afterAutospacing="0" w:line="480" w:lineRule="auto"/>
+        <w:ind w:firstLine="720"/>
+        <w:jc w:val="both"/>
+      </w:pPr>
+      <w:r>
+        <w:t xml:space="preserve">BAB II        </w:t>
+      </w:r>
+      <w:r>
+        <w:rPr>
+          <w:rStyle w:val="apple-tab-span"/>
+        </w:rPr>
+        <w:tab/>
+      </w:r>
+      <w:r>
+        <w:t>: TINJAUAN TEORITIS</w:t>
+      </w:r>
+    </w:p>
+    <w:p>
+      <w:pPr>
+        <w:pStyle w:val="NormalWeb"/>
+        <w:spacing w:before="0" w:beforeAutospacing="0" w:after="0" w:afterAutospacing="0" w:line="480" w:lineRule="auto"/>
+        <w:ind w:left="2280"/>
+        <w:jc w:val="both"/>
+      </w:pPr>
+      <w:r>
+        <w:t>Dalam bab ini akan diuraikan tentang teori-teori yang digunakan dalam pembahasan penulisan skripsi ini dan sumber teori-teori tersebut.</w:t>
+      </w:r>
+    </w:p>
+    <w:p>
+      <w:pPr>
+        <w:pStyle w:val="NormalWeb"/>
+        <w:spacing w:before="0" w:beforeAutospacing="0" w:after="0" w:afterAutospacing="0" w:line="480" w:lineRule="auto"/>
+        <w:ind w:firstLine="720"/>
+        <w:jc w:val="both"/>
+      </w:pPr>
+      <w:r>
+        <w:t xml:space="preserve">BAB II I       </w:t>
+      </w:r>
+      <w:r>
+        <w:rPr>
+          <w:rStyle w:val="apple-tab-span"/>
+        </w:rPr>
+        <w:tab/>
+      </w:r>
+      <w:r>
+        <w:t>: METODE PENELITIAN</w:t>
+      </w:r>
+    </w:p>
+    <w:p>
+      <w:pPr>
+        <w:pStyle w:val="NormalWeb"/>
+        <w:spacing w:before="0" w:beforeAutospacing="0" w:after="0" w:afterAutospacing="0" w:line="480" w:lineRule="auto"/>
+        <w:ind w:left="2280"/>
+        <w:jc w:val="both"/>
+      </w:pPr>
+      <w:r>
+        <w:lastRenderedPageBreak/>
+        <w:t>Dalam bab ini akan menjelaskan tentang tata cara yang digunakan dalam penelitian berdasarkan metodologi penelitian yang dipilih. Metode yang digunakan antara lain metode pengumpulan data, menggunakan metode Wawancara, Observasi, dan Studi Literatur.</w:t>
+      </w:r>
+    </w:p>
+    <w:p>
+      <w:pPr>
+        <w:pStyle w:val="NormalWeb"/>
+        <w:spacing w:before="0" w:beforeAutospacing="0" w:after="0" w:afterAutospacing="0" w:line="480" w:lineRule="auto"/>
+        <w:ind w:firstLine="720"/>
+        <w:jc w:val="both"/>
+      </w:pPr>
+      <w:r>
+        <w:t xml:space="preserve">BAB IV      </w:t>
+      </w:r>
+      <w:r>
+        <w:rPr>
+          <w:rStyle w:val="apple-tab-span"/>
+        </w:rPr>
+        <w:tab/>
+      </w:r>
+      <w:r>
+        <w:t>: ANALISIS DAN PERANCANGAN SISTEM</w:t>
+      </w:r>
+    </w:p>
+    <w:p>
+      <w:pPr>
+        <w:pStyle w:val="NormalWeb"/>
+        <w:spacing w:before="0" w:beforeAutospacing="0" w:after="0" w:afterAutospacing="0" w:line="480" w:lineRule="auto"/>
+        <w:ind w:left="2280"/>
+        <w:jc w:val="both"/>
+        <w:rPr>
+          <w:lang w:val="id-ID"/>
+        </w:rPr>
+      </w:pPr>
+      <w:r>
+        <w:t>Dalam bab ini menjelaskan tentang gambaran dari suatu permasalahan yang diteliti, yaitu mengungkapkan permasalahan yang lebih khusus dari judul penelitian berupa pencarian alternatif pemecahan masalah yang dirancang suatu pemecahannya.</w:t>
+      </w:r>
+    </w:p>
+    <w:p>
+      <w:pPr>
+        <w:pStyle w:val="NormalWeb"/>
+        <w:spacing w:before="0" w:beforeAutospacing="0" w:after="0" w:afterAutospacing="0" w:line="480" w:lineRule="auto"/>
+        <w:ind w:firstLine="720"/>
+        <w:jc w:val="both"/>
+      </w:pPr>
+      <w:r>
+        <w:t xml:space="preserve">BAB V        </w:t>
+      </w:r>
+      <w:r>
+        <w:rPr>
+          <w:rStyle w:val="apple-tab-span"/>
+        </w:rPr>
+        <w:tab/>
+      </w:r>
+      <w:r>
+        <w:t>: IMPLEMENTASI DAN PENGUJIAN SISTEM</w:t>
+      </w:r>
+    </w:p>
+    <w:p>
+      <w:pPr>
+        <w:pStyle w:val="NormalWeb"/>
+        <w:spacing w:before="0" w:beforeAutospacing="0" w:after="0" w:afterAutospacing="0" w:line="480" w:lineRule="auto"/>
+        <w:ind w:left="2340"/>
+        <w:jc w:val="both"/>
+        <w:rPr>
+          <w:lang w:val="id-ID"/>
+        </w:rPr>
+      </w:pPr>
+      <w:r>
+        <w:t xml:space="preserve">Dalam bab ini akan dibahas tentang implementasi sistem dan pengujian dari sistem yang dibuat. Pengujian dilakukan secara </w:t>
+      </w:r>
+      <w:r>
+        <w:rPr>
+          <w:i/>
+          <w:iCs/>
+        </w:rPr>
+        <w:t>Blackbox</w:t>
+      </w:r>
+      <w:r>
+        <w:rPr>
+          <w:i/>
+          <w:iCs/>
+        </w:rPr>
+        <w:t xml:space="preserve"> </w:t>
+      </w:r>
+      <w:r>
+        <w:t xml:space="preserve">dan </w:t>
+      </w:r>
+      <w:r>
+        <w:rPr>
+          <w:i/>
+          <w:iCs/>
+        </w:rPr>
+        <w:t>Usability testing</w:t>
+      </w:r>
+      <w:r>
+        <w:rPr>
+          <w:i/>
+          <w:iCs/>
+        </w:rPr>
+        <w:t>.</w:t>
+      </w:r>
+    </w:p>
+    <w:p>
+      <w:pPr>
+        <w:pStyle w:val="NormalWeb"/>
+        <w:spacing w:before="0" w:beforeAutospacing="0" w:after="0" w:afterAutospacing="0" w:line="480" w:lineRule="auto"/>
+        <w:ind w:firstLine="700"/>
+        <w:jc w:val="both"/>
+      </w:pPr>
+      <w:r>
+        <w:t xml:space="preserve">BAB VI      </w:t>
+      </w:r>
+      <w:r>
+        <w:rPr>
+          <w:rStyle w:val="apple-tab-span"/>
+        </w:rPr>
+        <w:tab/>
+      </w:r>
+      <w:r>
+        <w:t>: PENUTUP</w:t>
+      </w:r>
+    </w:p>
+    <w:p>
+      <w:pPr>
+        <w:pStyle w:val="NormalWeb"/>
+        <w:spacing w:before="0" w:beforeAutospacing="0" w:after="0" w:afterAutospacing="0" w:line="480" w:lineRule="auto"/>
+        <w:ind w:left="2268"/>
+        <w:jc w:val="both"/>
+      </w:pPr>
+      <w:r>
+        <w:t>Bab ini merupakan akhir penulisan skripsi, dimana berdasarkan uraian-uraian yang telah dibahas akan dituangkan dalam suatu bentuk kesimpulan akhir serta saran-saran.</w:t>
+      </w:r>
+    </w:p>
+    <w:p>
+      <w:pPr>
         <w:pStyle w:val="ListParagraph"/>
         <w:tabs>
           <w:tab w:val="left" w:pos="360"/>
@@ -10270,286 +12025,9 @@
           <w:color w:val="000000" w:themeColor="text1"/>
           <w:sz w:val="24"/>
           <w:szCs w:val="24"/>
-          <w:lang w:val="id-ID"/>
-        </w:rPr>
-      </w:pPr>
-    </w:p>
-    <w:p>
-      <w:pPr>
-        <w:pStyle w:val="BodyText"/>
-        <w:spacing w:line="480" w:lineRule="auto"/>
-        <w:ind w:left="284"/>
-        <w:jc w:val="both"/>
-        <w:rPr>
-          <w:b/>
-          <w:bCs/>
-          <w:i/>
-          <w:lang w:val="en-US"/>
-        </w:rPr>
-      </w:pPr>
-      <w:r>
-        <w:rPr>
-          <w:b/>
-          <w:bCs/>
-          <w:iCs/>
-          <w:lang w:val="en-US"/>
-        </w:rPr>
-        <w:t>J</w:t>
-      </w:r>
-      <w:r>
-        <w:rPr>
-          <w:b/>
-          <w:bCs/>
-          <w:i/>
-          <w:lang w:val="en-US"/>
-        </w:rPr>
-        <w:t xml:space="preserve">. </w:t>
-      </w:r>
-      <w:r>
-        <w:rPr>
-          <w:b/>
-          <w:bCs/>
-          <w:i/>
-          <w:lang w:val="en-US"/>
-        </w:rPr>
-        <w:t>Sistematika Penulisan</w:t>
-      </w:r>
-    </w:p>
-    <w:p>
-      <w:pPr>
-        <w:pStyle w:val="BodyText"/>
-        <w:spacing w:line="480" w:lineRule="auto"/>
-        <w:ind w:firstLine="706"/>
-        <w:jc w:val="both"/>
-        <w:rPr>
-          <w:lang w:val="id-ID"/>
-        </w:rPr>
-      </w:pPr>
-      <w:r>
-        <w:t>Dalam penulisan skripsi ini terbagi menjadi enam bagian bab dengan beberapa sub pokok pembahasan. Adapun sistematika dari skripsi ini adalah sebagai berikut:</w:t>
-      </w:r>
-    </w:p>
-    <w:p>
-      <w:pPr>
-        <w:pStyle w:val="NormalWeb"/>
-        <w:spacing w:before="0" w:beforeAutospacing="0" w:after="0" w:afterAutospacing="0" w:line="480" w:lineRule="auto"/>
-        <w:ind w:left="2127" w:hanging="1415"/>
-        <w:jc w:val="both"/>
-      </w:pPr>
-      <w:r>
-        <w:t>BAB I</w:t>
-      </w:r>
-      <w:r>
-        <w:tab/>
-      </w:r>
-      <w:r>
-        <w:t>: PENDAHULUAN</w:t>
-      </w:r>
-    </w:p>
-    <w:p>
-      <w:pPr>
-        <w:pStyle w:val="NormalWeb"/>
-        <w:spacing w:before="0" w:beforeAutospacing="0" w:after="0" w:afterAutospacing="0" w:line="480" w:lineRule="auto"/>
-        <w:ind w:left="2268"/>
-        <w:jc w:val="both"/>
-      </w:pPr>
-      <w:r>
-        <w:lastRenderedPageBreak/>
-        <w:t>Dalam bab ini akan diuraikan latar belakang penulisan, ruang lingkup atau batasan dalam penelitian ini, tujuan yang hendak dicapai, dan manfaat yang diharapkan.</w:t>
-      </w:r>
-    </w:p>
-    <w:p>
-      <w:pPr>
-        <w:pStyle w:val="NormalWeb"/>
-        <w:spacing w:before="0" w:beforeAutospacing="0" w:after="0" w:afterAutospacing="0" w:line="480" w:lineRule="auto"/>
-        <w:ind w:firstLine="720"/>
-        <w:jc w:val="both"/>
-      </w:pPr>
-      <w:r>
-        <w:t xml:space="preserve">BAB II        </w:t>
-      </w:r>
-      <w:r>
-        <w:rPr>
-          <w:rStyle w:val="apple-tab-span"/>
-        </w:rPr>
-        <w:tab/>
-      </w:r>
-      <w:r>
-        <w:t>: TINJAUAN TEORITIS</w:t>
-      </w:r>
-    </w:p>
-    <w:p>
-      <w:pPr>
-        <w:pStyle w:val="NormalWeb"/>
-        <w:spacing w:before="0" w:beforeAutospacing="0" w:after="0" w:afterAutospacing="0" w:line="480" w:lineRule="auto"/>
-        <w:ind w:left="2280"/>
-        <w:jc w:val="both"/>
-      </w:pPr>
-      <w:r>
-        <w:t>Dalam bab ini akan diuraikan tentang teori-teori yang digunakan dalam pembahasan penulisan skripsi ini dan sumber teori-teori tersebut.</w:t>
-      </w:r>
-    </w:p>
-    <w:p>
-      <w:pPr>
-        <w:pStyle w:val="NormalWeb"/>
-        <w:spacing w:before="0" w:beforeAutospacing="0" w:after="0" w:afterAutospacing="0" w:line="480" w:lineRule="auto"/>
-        <w:ind w:firstLine="720"/>
-        <w:jc w:val="both"/>
-      </w:pPr>
-      <w:r>
-        <w:t xml:space="preserve">BAB II I       </w:t>
-      </w:r>
-      <w:r>
-        <w:rPr>
-          <w:rStyle w:val="apple-tab-span"/>
-        </w:rPr>
-        <w:tab/>
-      </w:r>
-      <w:r>
-        <w:t>: METODE PENELITIAN</w:t>
-      </w:r>
-    </w:p>
-    <w:p>
-      <w:pPr>
-        <w:pStyle w:val="NormalWeb"/>
-        <w:spacing w:before="0" w:beforeAutospacing="0" w:after="0" w:afterAutospacing="0" w:line="480" w:lineRule="auto"/>
-        <w:ind w:left="2280"/>
-        <w:jc w:val="both"/>
-      </w:pPr>
-      <w:r>
-        <w:t>Dalam bab ini akan menjelaskan tentang tata cara yang digunakan dalam penelitian berdasarkan metodologi penelitian yang dipilih. Metode yang digunakan antara lain metode pengumpulan data, menggunakan metode Wawancara, Observasi, dan Studi Literatur.</w:t>
-      </w:r>
-    </w:p>
-    <w:p>
-      <w:pPr>
-        <w:pStyle w:val="NormalWeb"/>
-        <w:spacing w:before="0" w:beforeAutospacing="0" w:after="0" w:afterAutospacing="0" w:line="480" w:lineRule="auto"/>
-        <w:ind w:firstLine="720"/>
-        <w:jc w:val="both"/>
-      </w:pPr>
-      <w:r>
-        <w:t xml:space="preserve">BAB IV      </w:t>
-      </w:r>
-      <w:r>
-        <w:rPr>
-          <w:rStyle w:val="apple-tab-span"/>
-        </w:rPr>
-        <w:tab/>
-      </w:r>
-      <w:r>
-        <w:t>: ANALISIS DAN PERANCANGAN SISTEM</w:t>
-      </w:r>
-    </w:p>
-    <w:p>
-      <w:pPr>
-        <w:pStyle w:val="NormalWeb"/>
-        <w:spacing w:before="0" w:beforeAutospacing="0" w:after="0" w:afterAutospacing="0" w:line="480" w:lineRule="auto"/>
-        <w:ind w:left="2280"/>
-        <w:jc w:val="both"/>
-        <w:rPr>
-          <w:lang w:val="id-ID"/>
-        </w:rPr>
-      </w:pPr>
-      <w:r>
-        <w:t>Dalam bab ini menjelaskan tentang gambaran dari suatu permasalahan yang diteliti, yaitu mengungkapkan permasalahan yang lebih khusus dari judul penelitian berupa pencarian alternatif pemecahan masalah yang dirancang suatu pemecahannya.</w:t>
-      </w:r>
-    </w:p>
-    <w:p>
-      <w:pPr>
-        <w:pStyle w:val="NormalWeb"/>
-        <w:spacing w:before="0" w:beforeAutospacing="0" w:after="0" w:afterAutospacing="0" w:line="480" w:lineRule="auto"/>
-        <w:ind w:firstLine="720"/>
-        <w:jc w:val="both"/>
-      </w:pPr>
-      <w:r>
-        <w:t xml:space="preserve">BAB V        </w:t>
-      </w:r>
-      <w:r>
-        <w:rPr>
-          <w:rStyle w:val="apple-tab-span"/>
-        </w:rPr>
-        <w:tab/>
-      </w:r>
-      <w:r>
-        <w:t>: IMPLEMENTASI DAN PENGUJIAN SISTEM</w:t>
-      </w:r>
-    </w:p>
-    <w:p>
-      <w:pPr>
-        <w:pStyle w:val="NormalWeb"/>
-        <w:spacing w:before="0" w:beforeAutospacing="0" w:after="0" w:afterAutospacing="0" w:line="480" w:lineRule="auto"/>
-        <w:ind w:left="2340"/>
-        <w:jc w:val="both"/>
-        <w:rPr>
-          <w:lang w:val="id-ID"/>
-        </w:rPr>
-      </w:pPr>
-      <w:r>
-        <w:lastRenderedPageBreak/>
-        <w:t xml:space="preserve">Dalam bab ini akan dibahas tentang implementasi sistem dan pengujian dari sistem yang dibuat. Pengujian dilakukan secara </w:t>
-      </w:r>
-      <w:r>
-        <w:rPr>
-          <w:i/>
-          <w:iCs/>
-        </w:rPr>
-        <w:t>Blackbox</w:t>
-      </w:r>
-      <w:r>
-        <w:rPr>
-          <w:i/>
-          <w:iCs/>
-        </w:rPr>
-        <w:t xml:space="preserve"> </w:t>
-      </w:r>
-      <w:r>
-        <w:t xml:space="preserve">dan </w:t>
-      </w:r>
-      <w:r>
-        <w:rPr>
-          <w:i/>
-          <w:iCs/>
-        </w:rPr>
-        <w:t>Usability testing</w:t>
-      </w:r>
-      <w:r>
-        <w:rPr>
-          <w:i/>
-          <w:iCs/>
-        </w:rPr>
-        <w:t>.</w:t>
-      </w:r>
-    </w:p>
-    <w:p>
-      <w:pPr>
-        <w:pStyle w:val="NormalWeb"/>
-        <w:spacing w:before="0" w:beforeAutospacing="0" w:after="0" w:afterAutospacing="0" w:line="480" w:lineRule="auto"/>
-        <w:ind w:firstLine="700"/>
-        <w:jc w:val="both"/>
-      </w:pPr>
-      <w:r>
-        <w:t xml:space="preserve">BAB VI      </w:t>
-      </w:r>
-      <w:r>
-        <w:rPr>
-          <w:rStyle w:val="apple-tab-span"/>
-        </w:rPr>
-        <w:tab/>
-      </w:r>
-      <w:r>
-        <w:t>: PENUTUP</w:t>
-      </w:r>
-    </w:p>
-    <w:p>
-      <w:pPr>
-        <w:pStyle w:val="NormalWeb"/>
-        <w:spacing w:before="0" w:beforeAutospacing="0" w:after="0" w:afterAutospacing="0" w:line="480" w:lineRule="auto"/>
-        <w:ind w:left="2268"/>
-        <w:jc w:val="both"/>
-      </w:pPr>
-      <w:r>
-        <w:t>Bab ini merupakan akhir penulisan skripsi, dimana berdasarkan uraian-uraian yang telah dibahas akan dituangkan dalam suatu bentuk kesimpulan akhir serta saran-saran.</w:t>
-      </w:r>
+          <w:lang w:val="en-US"/>
+        </w:rPr>
+      </w:pPr>
     </w:p>
     <w:p>
       <w:pPr>
@@ -10578,13 +12056,6 @@
         <w:spacing w:line="480" w:lineRule="auto"/>
         <w:ind w:left="360" w:hanging="360"/>
         <w:jc w:val="center"/>
-        <w:rPr>
-          <w:rFonts w:asciiTheme="majorBidi" w:hAnsiTheme="majorBidi" w:cstheme="majorBidi"/>
-          <w:color w:val="000000" w:themeColor="text1"/>
-          <w:sz w:val="24"/>
-          <w:szCs w:val="24"/>
-          <w:lang w:val="en-US"/>
-        </w:rPr>
       </w:pPr>
     </w:p>
     <w:p>
@@ -10611,6 +12082,61 @@
     </w:p>
     <w:p>
       <w:pPr>
+        <w:pStyle w:val="ListParagraph"/>
+        <w:tabs>
+          <w:tab w:val="left" w:pos="360"/>
+        </w:tabs>
+        <w:spacing w:line="480" w:lineRule="auto"/>
+        <w:ind w:left="360" w:hanging="360"/>
+        <w:jc w:val="center"/>
+      </w:pPr>
+    </w:p>
+    <w:p>
+      <w:pPr>
+        <w:pStyle w:val="ListParagraph"/>
+        <w:tabs>
+          <w:tab w:val="left" w:pos="360"/>
+        </w:tabs>
+        <w:spacing w:line="480" w:lineRule="auto"/>
+        <w:ind w:left="360" w:hanging="360"/>
+        <w:jc w:val="center"/>
+      </w:pPr>
+    </w:p>
+    <w:p>
+      <w:pPr>
+        <w:pStyle w:val="ListParagraph"/>
+        <w:tabs>
+          <w:tab w:val="left" w:pos="360"/>
+        </w:tabs>
+        <w:spacing w:line="480" w:lineRule="auto"/>
+        <w:ind w:left="360" w:hanging="360"/>
+        <w:jc w:val="center"/>
+      </w:pPr>
+    </w:p>
+    <w:p>
+      <w:pPr>
+        <w:pStyle w:val="ListParagraph"/>
+        <w:tabs>
+          <w:tab w:val="left" w:pos="360"/>
+        </w:tabs>
+        <w:spacing w:line="480" w:lineRule="auto"/>
+        <w:ind w:left="360" w:hanging="360"/>
+        <w:jc w:val="center"/>
+      </w:pPr>
+    </w:p>
+    <w:p>
+      <w:pPr>
+        <w:pStyle w:val="ListParagraph"/>
+        <w:tabs>
+          <w:tab w:val="left" w:pos="360"/>
+        </w:tabs>
+        <w:spacing w:line="480" w:lineRule="auto"/>
+        <w:ind w:left="360" w:hanging="360"/>
+        <w:jc w:val="center"/>
+      </w:pPr>
+    </w:p>
+    <w:p>
+      <w:pPr>
         <w:pStyle w:val="BodyText"/>
         <w:spacing w:line="480" w:lineRule="auto"/>
         <w:rPr>
@@ -10715,7 +12241,7 @@
           <w:sz w:val="24"/>
           <w:szCs w:val="24"/>
         </w:rPr>
-        <w:t xml:space="preserve">Fitri, S. (2017). </w:t>
+        <w:t xml:space="preserve">Anwar, S. N. (2015). </w:t>
       </w:r>
       <w:r>
         <w:rPr>
@@ -10726,7 +12252,7 @@
           <w:sz w:val="24"/>
           <w:szCs w:val="24"/>
         </w:rPr>
-        <w:t>Dampak Positif Dan Negatif Sosial Media Terhadap Perubahan Sosial Anak. Naturalistic: Jurnal Kajian Penelitian Pendidikan Dan Pembelajaran, 1 (2), 118–123</w:t>
+        <w:t>Perancangan Dan Implementasi Aplikasi Mobile Semarang Guidance Pada Android</w:t>
       </w:r>
       <w:r>
         <w:rPr>
@@ -10761,7 +12287,7 @@
           <w:sz w:val="24"/>
           <w:szCs w:val="24"/>
         </w:rPr>
-        <w:t xml:space="preserve">Hidayat, T., &amp; Muttaqin, M. (2020). Pengujian sistem informasi pendaftaran dan pembayaran wisuda online menggunakan black box testing dengan metode equivalence partitioning dan boundary value analysis. </w:t>
+        <w:t xml:space="preserve">Febrianti, D. A., Wijoyo, S. H., &amp; Az-Zahra, H. M. (2020). Evaluasi Usability Web UniPin dengan Menggunakan Metode Usability Testing. </w:t>
       </w:r>
       <w:r>
         <w:rPr>
@@ -10772,7 +12298,7 @@
           <w:sz w:val="24"/>
           <w:szCs w:val="24"/>
         </w:rPr>
-        <w:t>Jutis (Jurnal Teknik Informatika)</w:t>
+        <w:t>Jurnal Pengembangan Teknologi Informasi Dan Ilmu Komputer E-ISSN</w:t>
       </w:r>
       <w:r>
         <w:rPr>
@@ -10792,7 +12318,7 @@
           <w:sz w:val="24"/>
           <w:szCs w:val="24"/>
         </w:rPr>
-        <w:t>6</w:t>
+        <w:t>2548</w:t>
       </w:r>
       <w:r>
         <w:rPr>
@@ -10801,7 +12327,7 @@
           <w:sz w:val="24"/>
           <w:szCs w:val="24"/>
         </w:rPr>
-        <w:t>(1), 25–29.</w:t>
+        <w:t>, 964X.</w:t>
       </w:r>
     </w:p>
     <w:p>
@@ -10827,7 +12353,7 @@
           <w:sz w:val="24"/>
           <w:szCs w:val="24"/>
         </w:rPr>
-        <w:t xml:space="preserve">Indiarto, Y. B. S. A. (2016). </w:t>
+        <w:t xml:space="preserve">Fitri, S. (2017). </w:t>
       </w:r>
       <w:r>
         <w:rPr>
@@ -10838,7 +12364,7 @@
           <w:sz w:val="24"/>
           <w:szCs w:val="24"/>
         </w:rPr>
-        <w:t>PEMBANGUNAN APLIKASI PENYEDIA INFORMASI LOWONGAN KERJA BERBASIS DESKTOP</w:t>
+        <w:t>Dampak Positif Dan Negatif Sosial Media Terhadap Perubahan Sosial Anak. Naturalistic: Jurnal Kajian Penelitian Pendidikan Dan Pembelajaran, 1 (2), 118–123</w:t>
       </w:r>
       <w:r>
         <w:rPr>
@@ -10847,7 +12373,7 @@
           <w:sz w:val="24"/>
           <w:szCs w:val="24"/>
         </w:rPr>
-        <w:t>. UAJY.</w:t>
+        <w:t>.</w:t>
       </w:r>
     </w:p>
     <w:p>
@@ -10873,7 +12399,7 @@
           <w:sz w:val="24"/>
           <w:szCs w:val="24"/>
         </w:rPr>
-        <w:t xml:space="preserve">Kementerian Agama, R. I. (2019). Al-Qur’an Al-Karim dan Terjemahannya. </w:t>
+        <w:t xml:space="preserve">Hidayat, T., &amp; Muttaqin, M. (2020). Pengujian sistem informasi pendaftaran dan pembayaran wisuda online menggunakan black box testing dengan metode equivalence partitioning dan boundary value analysis. </w:t>
       </w:r>
       <w:r>
         <w:rPr>
@@ -10884,7 +12410,7 @@
           <w:sz w:val="24"/>
           <w:szCs w:val="24"/>
         </w:rPr>
-        <w:t>Jakarta: Lajnah Pentashihan Mushaf Al- Qur’an</w:t>
+        <w:t>Jutis (Jurnal Teknik Informatika)</w:t>
       </w:r>
       <w:r>
         <w:rPr>
@@ -10893,7 +12419,27 @@
           <w:sz w:val="24"/>
           <w:szCs w:val="24"/>
         </w:rPr>
-        <w:t>.</w:t>
+        <w:t xml:space="preserve">, </w:t>
+      </w:r>
+      <w:r>
+        <w:rPr>
+          <w:rFonts w:ascii="Times New Roman" w:hAnsi="Times New Roman" w:cs="Times New Roman"/>
+          <w:i/>
+          <w:iCs/>
+          <w:noProof/>
+          <w:sz w:val="24"/>
+          <w:szCs w:val="24"/>
+        </w:rPr>
+        <w:t>6</w:t>
+      </w:r>
+      <w:r>
+        <w:rPr>
+          <w:rFonts w:ascii="Times New Roman" w:hAnsi="Times New Roman" w:cs="Times New Roman"/>
+          <w:noProof/>
+          <w:sz w:val="24"/>
+          <w:szCs w:val="24"/>
+        </w:rPr>
+        <w:t>(1), 25–29.</w:t>
       </w:r>
     </w:p>
     <w:p>
@@ -10919,8 +12465,7 @@
           <w:sz w:val="24"/>
           <w:szCs w:val="24"/>
         </w:rPr>
-        <w:lastRenderedPageBreak/>
-        <w:t xml:space="preserve">Lestari, R. R. (2016). </w:t>
+        <w:t xml:space="preserve">Indiarto, Y. B. S. A. (2016). </w:t>
       </w:r>
       <w:r>
         <w:rPr>
@@ -10931,7 +12476,7 @@
           <w:sz w:val="24"/>
           <w:szCs w:val="24"/>
         </w:rPr>
-        <w:t>Rancang Bangun Aplikasi Pemilihan Minat Bakat Siswa Pada SMA NEGERI 1 TINGGIMONCONG Berbasis WEB</w:t>
+        <w:t>PEMBANGUNAN APLIKASI PENYEDIA INFORMASI LOWONGAN KERJA BERBASIS DESKTOP</w:t>
       </w:r>
       <w:r>
         <w:rPr>
@@ -10940,7 +12485,7 @@
           <w:sz w:val="24"/>
           <w:szCs w:val="24"/>
         </w:rPr>
-        <w:t>. UIN ALAUDDIN MAKASSAR.</w:t>
+        <w:t>. UAJY.</w:t>
       </w:r>
     </w:p>
     <w:p>
@@ -10966,7 +12511,7 @@
           <w:sz w:val="24"/>
           <w:szCs w:val="24"/>
         </w:rPr>
-        <w:t xml:space="preserve">MAESYAROH, M. (2018). </w:t>
+        <w:t xml:space="preserve">Ismanto, E., &amp; Cynthia, E. P. (2019). Rancang Bangun e-Recruitment untuk Sekolah Kejuruan dengan Model Knowledge Centered Services (KCS). </w:t>
       </w:r>
       <w:r>
         <w:rPr>
@@ -10977,7 +12522,19 @@
           <w:sz w:val="24"/>
           <w:szCs w:val="24"/>
         </w:rPr>
-        <w:t>APLIKASI APERSEPSI DAN PENGUASAAN MATERI AJAR PADA PEMBELAJARAN AQIDAH AKHLAK DALAM PENINGKATAN PRESTASI SISWA (Studi Kasus Di Madrasah Aliyah Nurul Huda Baros)</w:t>
+        <w:t xml:space="preserve">Journal of </w:t>
+      </w:r>
+      <w:r>
+        <w:rPr>
+          <w:rFonts w:ascii="Times New Roman" w:hAnsi="Times New Roman" w:cs="Times New Roman"/>
+          <w:i/>
+          <w:iCs/>
+          <w:noProof/>
+          <w:sz w:val="24"/>
+          <w:szCs w:val="24"/>
+        </w:rPr>
+        <w:lastRenderedPageBreak/>
+        <w:t>Education Informatic Technology and Science</w:t>
       </w:r>
       <w:r>
         <w:rPr>
@@ -10986,7 +12543,27 @@
           <w:sz w:val="24"/>
           <w:szCs w:val="24"/>
         </w:rPr>
-        <w:t>. Universitas Islam Negeri" Sultan Maulana Hasanuddin" Banten.</w:t>
+        <w:t xml:space="preserve">, </w:t>
+      </w:r>
+      <w:r>
+        <w:rPr>
+          <w:rFonts w:ascii="Times New Roman" w:hAnsi="Times New Roman" w:cs="Times New Roman"/>
+          <w:i/>
+          <w:iCs/>
+          <w:noProof/>
+          <w:sz w:val="24"/>
+          <w:szCs w:val="24"/>
+        </w:rPr>
+        <w:t>1</w:t>
+      </w:r>
+      <w:r>
+        <w:rPr>
+          <w:rFonts w:ascii="Times New Roman" w:hAnsi="Times New Roman" w:cs="Times New Roman"/>
+          <w:noProof/>
+          <w:sz w:val="24"/>
+          <w:szCs w:val="24"/>
+        </w:rPr>
+        <w:t>(1), 70–80.</w:t>
       </w:r>
     </w:p>
     <w:p>
@@ -11012,7 +12589,7 @@
           <w:sz w:val="24"/>
           <w:szCs w:val="24"/>
         </w:rPr>
-        <w:t xml:space="preserve">Rozalita, M., &amp; Prasetyo, D. Y. (2018). SISTEM INFORMASI MANAJEMEN KELURAHAN KUALA LAHANG BERBASIS WEB. </w:t>
+        <w:t xml:space="preserve">Kementerian Agama, R. I. (2019). Al-Qur’an Al-Karim dan Terjemahannya. </w:t>
       </w:r>
       <w:r>
         <w:rPr>
@@ -11023,7 +12600,7 @@
           <w:sz w:val="24"/>
           <w:szCs w:val="24"/>
         </w:rPr>
-        <w:t>SISTEMASI: Jurnal Sistem Informasi</w:t>
+        <w:t>Jakarta: Lajnah Pentashihan Mushaf Al- Qur’an</w:t>
       </w:r>
       <w:r>
         <w:rPr>
@@ -11032,27 +12609,7 @@
           <w:sz w:val="24"/>
           <w:szCs w:val="24"/>
         </w:rPr>
-        <w:t xml:space="preserve">, </w:t>
-      </w:r>
-      <w:r>
-        <w:rPr>
-          <w:rFonts w:ascii="Times New Roman" w:hAnsi="Times New Roman" w:cs="Times New Roman"/>
-          <w:i/>
-          <w:iCs/>
-          <w:noProof/>
-          <w:sz w:val="24"/>
-          <w:szCs w:val="24"/>
-        </w:rPr>
-        <w:t>7</w:t>
-      </w:r>
-      <w:r>
-        <w:rPr>
-          <w:rFonts w:ascii="Times New Roman" w:hAnsi="Times New Roman" w:cs="Times New Roman"/>
-          <w:noProof/>
-          <w:sz w:val="24"/>
-          <w:szCs w:val="24"/>
-        </w:rPr>
-        <w:t>(1), 22–29.</w:t>
+        <w:t>.</w:t>
       </w:r>
     </w:p>
     <w:p>
@@ -11078,7 +12635,7 @@
           <w:sz w:val="24"/>
           <w:szCs w:val="24"/>
         </w:rPr>
-        <w:t xml:space="preserve">Saryono, A. (2010). Metodologi penelitian kualitatif dalam bidang kesehatan. </w:t>
+        <w:t xml:space="preserve">Lestari, R. R. (2016). </w:t>
       </w:r>
       <w:r>
         <w:rPr>
@@ -11089,7 +12646,7 @@
           <w:sz w:val="24"/>
           <w:szCs w:val="24"/>
         </w:rPr>
-        <w:t>Yogyakarta: Nuha Medika</w:t>
+        <w:t>Rancang Bangun Aplikasi Pemilihan Minat Bakat Siswa Pada SMA NEGERI 1 TINGGIMONCONG Berbasis WEB</w:t>
       </w:r>
       <w:r>
         <w:rPr>
@@ -11098,7 +12655,7 @@
           <w:sz w:val="24"/>
           <w:szCs w:val="24"/>
         </w:rPr>
-        <w:t>, 98–99.</w:t>
+        <w:t>. UIN ALAUDDIN MAKASSAR.</w:t>
       </w:r>
     </w:p>
     <w:p>
@@ -11124,7 +12681,7 @@
           <w:sz w:val="24"/>
           <w:szCs w:val="24"/>
         </w:rPr>
-        <w:t xml:space="preserve">Satria, A. A. (2019). Agile Software Development. </w:t>
+        <w:t xml:space="preserve">Maesyaroh, M. (2018). </w:t>
       </w:r>
       <w:r>
         <w:rPr>
@@ -11135,7 +12692,16 @@
           <w:sz w:val="24"/>
           <w:szCs w:val="24"/>
         </w:rPr>
-        <w:t>Medium Https://Medium .Com/Pplsalemba/Agile-Software-Development-F9f45339a56e.</w:t>
+        <w:t>APLIKASI APERSEPSI DAN PENGUASAAN MATERI AJAR PADA PEMBELAJARAN AQIDAH AKHLAK DALAM PENINGKATAN PRESTASI SISWA (Studi Kasus Di Madrasah Aliyah Nurul Huda Baros)</w:t>
+      </w:r>
+      <w:r>
+        <w:rPr>
+          <w:rFonts w:ascii="Times New Roman" w:hAnsi="Times New Roman" w:cs="Times New Roman"/>
+          <w:noProof/>
+          <w:sz w:val="24"/>
+          <w:szCs w:val="24"/>
+        </w:rPr>
+        <w:t>. Universitas Islam Negeri" Sultan Maulana Hasanuddin" Banten.</w:t>
       </w:r>
     </w:p>
     <w:p>
@@ -11161,7 +12727,7 @@
           <w:sz w:val="24"/>
           <w:szCs w:val="24"/>
         </w:rPr>
-        <w:t xml:space="preserve">Setiawan, E. B., &amp; Ramndany, A. T. (2019). Membangun Aplikasi Android,Web dan Web Service. In </w:t>
+        <w:t xml:space="preserve">Nadeak, B. (2019). </w:t>
       </w:r>
       <w:r>
         <w:rPr>
@@ -11172,7 +12738,7 @@
           <w:sz w:val="24"/>
           <w:szCs w:val="24"/>
         </w:rPr>
-        <w:t>Buku Membangun Aplikasi Android,Web dan Web Service</w:t>
+        <w:t>Buku Materi Pembelajaran Manajemen Pelatihan dan Pengembangan</w:t>
       </w:r>
       <w:r>
         <w:rPr>
@@ -11181,7 +12747,7 @@
           <w:sz w:val="24"/>
           <w:szCs w:val="24"/>
         </w:rPr>
-        <w:t>. Informatika Bandung.</w:t>
+        <w:t>. UKI Press.</w:t>
       </w:r>
     </w:p>
     <w:p>
@@ -11197,6 +12763,7 @@
           <w:rFonts w:ascii="Times New Roman" w:hAnsi="Times New Roman" w:cs="Times New Roman"/>
           <w:noProof/>
           <w:sz w:val="24"/>
+          <w:szCs w:val="24"/>
         </w:rPr>
       </w:pPr>
       <w:r>
@@ -11206,7 +12773,7 @@
           <w:sz w:val="24"/>
           <w:szCs w:val="24"/>
         </w:rPr>
-        <w:t xml:space="preserve">Sutabri, T. (2012). </w:t>
+        <w:t xml:space="preserve">Rozalita, M., &amp; Prasetyo, D. Y. (2018). SISTEM INFORMASI MANAJEMEN KELURAHAN KUALA LAHANG BERBASIS WEB. </w:t>
       </w:r>
       <w:r>
         <w:rPr>
@@ -11217,7 +12784,7 @@
           <w:sz w:val="24"/>
           <w:szCs w:val="24"/>
         </w:rPr>
-        <w:t>Konsep sistem informasi</w:t>
+        <w:t>SISTEMASI: Jurnal Sistem Informasi</w:t>
       </w:r>
       <w:r>
         <w:rPr>
@@ -11226,7 +12793,333 @@
           <w:sz w:val="24"/>
           <w:szCs w:val="24"/>
         </w:rPr>
+        <w:t xml:space="preserve">, </w:t>
+      </w:r>
+      <w:r>
+        <w:rPr>
+          <w:rFonts w:ascii="Times New Roman" w:hAnsi="Times New Roman" w:cs="Times New Roman"/>
+          <w:i/>
+          <w:iCs/>
+          <w:noProof/>
+          <w:sz w:val="24"/>
+          <w:szCs w:val="24"/>
+        </w:rPr>
+        <w:t>7</w:t>
+      </w:r>
+      <w:r>
+        <w:rPr>
+          <w:rFonts w:ascii="Times New Roman" w:hAnsi="Times New Roman" w:cs="Times New Roman"/>
+          <w:noProof/>
+          <w:sz w:val="24"/>
+          <w:szCs w:val="24"/>
+        </w:rPr>
+        <w:t>(1), 22–29.</w:t>
+      </w:r>
+    </w:p>
+    <w:p>
+      <w:pPr>
+        <w:widowControl w:val="0"/>
+        <w:autoSpaceDE w:val="0"/>
+        <w:autoSpaceDN w:val="0"/>
+        <w:adjustRightInd w:val="0"/>
+        <w:spacing w:after="0" w:line="360" w:lineRule="auto"/>
+        <w:ind w:left="480" w:hanging="480"/>
+        <w:jc w:val="both"/>
+        <w:rPr>
+          <w:rFonts w:ascii="Times New Roman" w:hAnsi="Times New Roman" w:cs="Times New Roman"/>
+          <w:noProof/>
+          <w:sz w:val="24"/>
+          <w:szCs w:val="24"/>
+        </w:rPr>
+      </w:pPr>
+      <w:r>
+        <w:rPr>
+          <w:rFonts w:ascii="Times New Roman" w:hAnsi="Times New Roman" w:cs="Times New Roman"/>
+          <w:noProof/>
+          <w:sz w:val="24"/>
+          <w:szCs w:val="24"/>
+        </w:rPr>
+        <w:t xml:space="preserve">Saryono, A. (2010). Metodologi penelitian kualitatif dalam bidang kesehatan. </w:t>
+      </w:r>
+      <w:r>
+        <w:rPr>
+          <w:rFonts w:ascii="Times New Roman" w:hAnsi="Times New Roman" w:cs="Times New Roman"/>
+          <w:i/>
+          <w:iCs/>
+          <w:noProof/>
+          <w:sz w:val="24"/>
+          <w:szCs w:val="24"/>
+        </w:rPr>
+        <w:t>Yogyakarta: Nuha Medika</w:t>
+      </w:r>
+      <w:r>
+        <w:rPr>
+          <w:rFonts w:ascii="Times New Roman" w:hAnsi="Times New Roman" w:cs="Times New Roman"/>
+          <w:noProof/>
+          <w:sz w:val="24"/>
+          <w:szCs w:val="24"/>
+        </w:rPr>
+        <w:t>, 98–99.</w:t>
+      </w:r>
+    </w:p>
+    <w:p>
+      <w:pPr>
+        <w:widowControl w:val="0"/>
+        <w:autoSpaceDE w:val="0"/>
+        <w:autoSpaceDN w:val="0"/>
+        <w:adjustRightInd w:val="0"/>
+        <w:spacing w:after="0" w:line="360" w:lineRule="auto"/>
+        <w:ind w:left="480" w:hanging="480"/>
+        <w:jc w:val="both"/>
+        <w:rPr>
+          <w:rFonts w:ascii="Times New Roman" w:hAnsi="Times New Roman" w:cs="Times New Roman"/>
+          <w:noProof/>
+          <w:sz w:val="24"/>
+          <w:szCs w:val="24"/>
+        </w:rPr>
+      </w:pPr>
+      <w:r>
+        <w:rPr>
+          <w:rFonts w:ascii="Times New Roman" w:hAnsi="Times New Roman" w:cs="Times New Roman"/>
+          <w:noProof/>
+          <w:sz w:val="24"/>
+          <w:szCs w:val="24"/>
+        </w:rPr>
+        <w:t xml:space="preserve">Satria, A. A. (2019). Agile Software Development. </w:t>
+      </w:r>
+      <w:r>
+        <w:rPr>
+          <w:rFonts w:ascii="Times New Roman" w:hAnsi="Times New Roman" w:cs="Times New Roman"/>
+          <w:i/>
+          <w:iCs/>
+          <w:noProof/>
+          <w:sz w:val="24"/>
+          <w:szCs w:val="24"/>
+        </w:rPr>
+        <w:t>Medium Https://Medium .Com/Pplsalemba/Agile-Software-Development-F9f45339a56e.</w:t>
+      </w:r>
+    </w:p>
+    <w:p>
+      <w:pPr>
+        <w:widowControl w:val="0"/>
+        <w:autoSpaceDE w:val="0"/>
+        <w:autoSpaceDN w:val="0"/>
+        <w:adjustRightInd w:val="0"/>
+        <w:spacing w:after="0" w:line="360" w:lineRule="auto"/>
+        <w:ind w:left="480" w:hanging="480"/>
+        <w:jc w:val="both"/>
+        <w:rPr>
+          <w:rFonts w:ascii="Times New Roman" w:hAnsi="Times New Roman" w:cs="Times New Roman"/>
+          <w:noProof/>
+          <w:sz w:val="24"/>
+          <w:szCs w:val="24"/>
+        </w:rPr>
+      </w:pPr>
+      <w:r>
+        <w:rPr>
+          <w:rFonts w:ascii="Times New Roman" w:hAnsi="Times New Roman" w:cs="Times New Roman"/>
+          <w:noProof/>
+          <w:sz w:val="24"/>
+          <w:szCs w:val="24"/>
+        </w:rPr>
+        <w:t xml:space="preserve">Setiawan, E. B., &amp; Ramndany, A. T. (2019). Membangun Aplikasi Android,Web dan Web Service. In </w:t>
+      </w:r>
+      <w:r>
+        <w:rPr>
+          <w:rFonts w:ascii="Times New Roman" w:hAnsi="Times New Roman" w:cs="Times New Roman"/>
+          <w:i/>
+          <w:iCs/>
+          <w:noProof/>
+          <w:sz w:val="24"/>
+          <w:szCs w:val="24"/>
+        </w:rPr>
+        <w:t>Buku Membangun Aplikasi Android,Web dan Web Service</w:t>
+      </w:r>
+      <w:r>
+        <w:rPr>
+          <w:rFonts w:ascii="Times New Roman" w:hAnsi="Times New Roman" w:cs="Times New Roman"/>
+          <w:noProof/>
+          <w:sz w:val="24"/>
+          <w:szCs w:val="24"/>
+        </w:rPr>
+        <w:t>. Informatika Bandung.</w:t>
+      </w:r>
+    </w:p>
+    <w:p>
+      <w:pPr>
+        <w:widowControl w:val="0"/>
+        <w:autoSpaceDE w:val="0"/>
+        <w:autoSpaceDN w:val="0"/>
+        <w:adjustRightInd w:val="0"/>
+        <w:spacing w:after="0" w:line="360" w:lineRule="auto"/>
+        <w:ind w:left="480" w:hanging="480"/>
+        <w:jc w:val="both"/>
+        <w:rPr>
+          <w:rFonts w:ascii="Times New Roman" w:hAnsi="Times New Roman" w:cs="Times New Roman"/>
+          <w:noProof/>
+          <w:sz w:val="24"/>
+          <w:szCs w:val="24"/>
+        </w:rPr>
+      </w:pPr>
+      <w:r>
+        <w:rPr>
+          <w:rFonts w:ascii="Times New Roman" w:hAnsi="Times New Roman" w:cs="Times New Roman"/>
+          <w:noProof/>
+          <w:sz w:val="24"/>
+          <w:szCs w:val="24"/>
+        </w:rPr>
+        <w:t xml:space="preserve">Surasmi, W. A. (2019). Penerapan Pendekatan Saintifik dalam Proses Pembelajaran Kurikulum 2013. </w:t>
+      </w:r>
+      <w:r>
+        <w:rPr>
+          <w:rFonts w:ascii="Times New Roman" w:hAnsi="Times New Roman" w:cs="Times New Roman"/>
+          <w:i/>
+          <w:iCs/>
+          <w:noProof/>
+          <w:sz w:val="24"/>
+          <w:szCs w:val="24"/>
+        </w:rPr>
+        <w:t>Tersedia: Http://Repository. Ut. Ac. Id/1488/1/Artikel% 20Wuwuh% 20Asrining. Pdf Yang Diunduh Pada</w:t>
+      </w:r>
+      <w:r>
+        <w:rPr>
+          <w:rFonts w:ascii="Times New Roman" w:hAnsi="Times New Roman" w:cs="Times New Roman"/>
+          <w:noProof/>
+          <w:sz w:val="24"/>
+          <w:szCs w:val="24"/>
+        </w:rPr>
+        <w:t xml:space="preserve">, </w:t>
+      </w:r>
+      <w:r>
+        <w:rPr>
+          <w:rFonts w:ascii="Times New Roman" w:hAnsi="Times New Roman" w:cs="Times New Roman"/>
+          <w:i/>
+          <w:iCs/>
+          <w:noProof/>
+          <w:sz w:val="24"/>
+          <w:szCs w:val="24"/>
+        </w:rPr>
+        <w:t>30</w:t>
+      </w:r>
+      <w:r>
+        <w:rPr>
+          <w:rFonts w:ascii="Times New Roman" w:hAnsi="Times New Roman" w:cs="Times New Roman"/>
+          <w:noProof/>
+          <w:sz w:val="24"/>
+          <w:szCs w:val="24"/>
+        </w:rPr>
+        <w:t>.</w:t>
+      </w:r>
+    </w:p>
+    <w:p>
+      <w:pPr>
+        <w:widowControl w:val="0"/>
+        <w:autoSpaceDE w:val="0"/>
+        <w:autoSpaceDN w:val="0"/>
+        <w:adjustRightInd w:val="0"/>
+        <w:spacing w:after="0" w:line="360" w:lineRule="auto"/>
+        <w:ind w:left="480" w:hanging="480"/>
+        <w:jc w:val="both"/>
+        <w:rPr>
+          <w:rFonts w:ascii="Times New Roman" w:hAnsi="Times New Roman" w:cs="Times New Roman"/>
+          <w:noProof/>
+          <w:sz w:val="24"/>
+          <w:szCs w:val="24"/>
+        </w:rPr>
+      </w:pPr>
+      <w:r>
+        <w:rPr>
+          <w:rFonts w:ascii="Times New Roman" w:hAnsi="Times New Roman" w:cs="Times New Roman"/>
+          <w:noProof/>
+          <w:sz w:val="24"/>
+          <w:szCs w:val="24"/>
+        </w:rPr>
+        <w:t xml:space="preserve">Sutabri, T. (2012). </w:t>
+      </w:r>
+      <w:r>
+        <w:rPr>
+          <w:rFonts w:ascii="Times New Roman" w:hAnsi="Times New Roman" w:cs="Times New Roman"/>
+          <w:i/>
+          <w:iCs/>
+          <w:noProof/>
+          <w:sz w:val="24"/>
+          <w:szCs w:val="24"/>
+        </w:rPr>
+        <w:t>Konsep sistem informasi</w:t>
+      </w:r>
+      <w:r>
+        <w:rPr>
+          <w:rFonts w:ascii="Times New Roman" w:hAnsi="Times New Roman" w:cs="Times New Roman"/>
+          <w:noProof/>
+          <w:sz w:val="24"/>
+          <w:szCs w:val="24"/>
+        </w:rPr>
         <w:t>. Penerbit Andi.</w:t>
+      </w:r>
+    </w:p>
+    <w:p>
+      <w:pPr>
+        <w:widowControl w:val="0"/>
+        <w:autoSpaceDE w:val="0"/>
+        <w:autoSpaceDN w:val="0"/>
+        <w:adjustRightInd w:val="0"/>
+        <w:spacing w:after="0" w:line="360" w:lineRule="auto"/>
+        <w:ind w:left="480" w:hanging="480"/>
+        <w:jc w:val="both"/>
+        <w:rPr>
+          <w:rFonts w:ascii="Times New Roman" w:hAnsi="Times New Roman" w:cs="Times New Roman"/>
+          <w:noProof/>
+          <w:sz w:val="24"/>
+        </w:rPr>
+      </w:pPr>
+      <w:r>
+        <w:rPr>
+          <w:rFonts w:ascii="Times New Roman" w:hAnsi="Times New Roman" w:cs="Times New Roman"/>
+          <w:noProof/>
+          <w:sz w:val="24"/>
+          <w:szCs w:val="24"/>
+        </w:rPr>
+        <w:t xml:space="preserve">Wiroko, E. P. (2017). Tantangan dan strategi rekrutmen di Indonesia. </w:t>
+      </w:r>
+      <w:r>
+        <w:rPr>
+          <w:rFonts w:ascii="Times New Roman" w:hAnsi="Times New Roman" w:cs="Times New Roman"/>
+          <w:i/>
+          <w:iCs/>
+          <w:noProof/>
+          <w:sz w:val="24"/>
+          <w:szCs w:val="24"/>
+        </w:rPr>
+        <w:t>Psympathic: Jurnal Ilmiah Psikologi</w:t>
+      </w:r>
+      <w:r>
+        <w:rPr>
+          <w:rFonts w:ascii="Times New Roman" w:hAnsi="Times New Roman" w:cs="Times New Roman"/>
+          <w:noProof/>
+          <w:sz w:val="24"/>
+          <w:szCs w:val="24"/>
+        </w:rPr>
+        <w:t xml:space="preserve">, </w:t>
+      </w:r>
+      <w:r>
+        <w:rPr>
+          <w:rFonts w:ascii="Times New Roman" w:hAnsi="Times New Roman" w:cs="Times New Roman"/>
+          <w:i/>
+          <w:iCs/>
+          <w:noProof/>
+          <w:sz w:val="24"/>
+          <w:szCs w:val="24"/>
+        </w:rPr>
+        <w:t>4</w:t>
+      </w:r>
+      <w:r>
+        <w:rPr>
+          <w:rFonts w:ascii="Times New Roman" w:hAnsi="Times New Roman" w:cs="Times New Roman"/>
+          <w:noProof/>
+          <w:sz w:val="24"/>
+          <w:szCs w:val="24"/>
+        </w:rPr>
+        <w:t>(2), 193–204.</w:t>
       </w:r>
     </w:p>
     <w:p>
@@ -12912,7 +14805,7 @@
         <w:ind w:left="1440" w:hanging="360"/>
       </w:pPr>
     </w:lvl>
-    <w:lvl w:ilvl="1" w:tplc="38090019" w:tentative="1">
+    <w:lvl w:ilvl="1" w:tplc="38090019">
       <w:start w:val="1"/>
       <w:numFmt w:val="lowerLetter"/>
       <w:lvlText w:val="%2."/>
@@ -13420,6 +15313,96 @@
     </w:lvl>
   </w:abstractNum>
   <w:abstractNum w:abstractNumId="22" w15:restartNumberingAfterBreak="0">
+    <w:nsid w:val="687E6E65"/>
+    <w:multiLevelType w:val="hybridMultilevel"/>
+    <w:tmpl w:val="6E065976"/>
+    <w:lvl w:ilvl="0" w:tplc="75E665FE">
+      <w:start w:val="1"/>
+      <w:numFmt w:val="lowerLetter"/>
+      <w:lvlText w:val="%1."/>
+      <w:lvlJc w:val="left"/>
+      <w:pPr>
+        <w:ind w:left="2160" w:hanging="360"/>
+      </w:pPr>
+      <w:rPr>
+        <w:b w:val="0"/>
+        <w:bCs w:val="0"/>
+      </w:rPr>
+    </w:lvl>
+    <w:lvl w:ilvl="1" w:tplc="38090019" w:tentative="1">
+      <w:start w:val="1"/>
+      <w:numFmt w:val="lowerLetter"/>
+      <w:lvlText w:val="%2."/>
+      <w:lvlJc w:val="left"/>
+      <w:pPr>
+        <w:ind w:left="2880" w:hanging="360"/>
+      </w:pPr>
+    </w:lvl>
+    <w:lvl w:ilvl="2" w:tplc="3809001B" w:tentative="1">
+      <w:start w:val="1"/>
+      <w:numFmt w:val="lowerRoman"/>
+      <w:lvlText w:val="%3."/>
+      <w:lvlJc w:val="right"/>
+      <w:pPr>
+        <w:ind w:left="3600" w:hanging="180"/>
+      </w:pPr>
+    </w:lvl>
+    <w:lvl w:ilvl="3" w:tplc="3809000F" w:tentative="1">
+      <w:start w:val="1"/>
+      <w:numFmt w:val="decimal"/>
+      <w:lvlText w:val="%4."/>
+      <w:lvlJc w:val="left"/>
+      <w:pPr>
+        <w:ind w:left="4320" w:hanging="360"/>
+      </w:pPr>
+    </w:lvl>
+    <w:lvl w:ilvl="4" w:tplc="38090019" w:tentative="1">
+      <w:start w:val="1"/>
+      <w:numFmt w:val="lowerLetter"/>
+      <w:lvlText w:val="%5."/>
+      <w:lvlJc w:val="left"/>
+      <w:pPr>
+        <w:ind w:left="5040" w:hanging="360"/>
+      </w:pPr>
+    </w:lvl>
+    <w:lvl w:ilvl="5" w:tplc="3809001B" w:tentative="1">
+      <w:start w:val="1"/>
+      <w:numFmt w:val="lowerRoman"/>
+      <w:lvlText w:val="%6."/>
+      <w:lvlJc w:val="right"/>
+      <w:pPr>
+        <w:ind w:left="5760" w:hanging="180"/>
+      </w:pPr>
+    </w:lvl>
+    <w:lvl w:ilvl="6" w:tplc="3809000F" w:tentative="1">
+      <w:start w:val="1"/>
+      <w:numFmt w:val="decimal"/>
+      <w:lvlText w:val="%7."/>
+      <w:lvlJc w:val="left"/>
+      <w:pPr>
+        <w:ind w:left="6480" w:hanging="360"/>
+      </w:pPr>
+    </w:lvl>
+    <w:lvl w:ilvl="7" w:tplc="38090019" w:tentative="1">
+      <w:start w:val="1"/>
+      <w:numFmt w:val="lowerLetter"/>
+      <w:lvlText w:val="%8."/>
+      <w:lvlJc w:val="left"/>
+      <w:pPr>
+        <w:ind w:left="7200" w:hanging="360"/>
+      </w:pPr>
+    </w:lvl>
+    <w:lvl w:ilvl="8" w:tplc="3809001B" w:tentative="1">
+      <w:start w:val="1"/>
+      <w:numFmt w:val="lowerRoman"/>
+      <w:lvlText w:val="%9."/>
+      <w:lvlJc w:val="right"/>
+      <w:pPr>
+        <w:ind w:left="7920" w:hanging="180"/>
+      </w:pPr>
+    </w:lvl>
+  </w:abstractNum>
+  <w:abstractNum w:abstractNumId="23" w15:restartNumberingAfterBreak="0">
     <w:nsid w:val="692B6440"/>
     <w:multiLevelType w:val="hybridMultilevel"/>
     <w:tmpl w:val="E98A1204"/>
@@ -13505,7 +15488,7 @@
       </w:pPr>
     </w:lvl>
   </w:abstractNum>
-  <w:abstractNum w:abstractNumId="23" w15:restartNumberingAfterBreak="0">
+  <w:abstractNum w:abstractNumId="24" w15:restartNumberingAfterBreak="0">
     <w:nsid w:val="6C7D37AC"/>
     <w:multiLevelType w:val="hybridMultilevel"/>
     <w:tmpl w:val="89E6A49E"/>
@@ -13591,7 +15574,7 @@
       </w:pPr>
     </w:lvl>
   </w:abstractNum>
-  <w:abstractNum w:abstractNumId="24" w15:restartNumberingAfterBreak="0">
+  <w:abstractNum w:abstractNumId="25" w15:restartNumberingAfterBreak="0">
     <w:nsid w:val="6F3F0237"/>
     <w:multiLevelType w:val="hybridMultilevel"/>
     <w:tmpl w:val="939A0ED4"/>
@@ -13677,7 +15660,7 @@
       </w:pPr>
     </w:lvl>
   </w:abstractNum>
-  <w:abstractNum w:abstractNumId="25" w15:restartNumberingAfterBreak="0">
+  <w:abstractNum w:abstractNumId="26" w15:restartNumberingAfterBreak="0">
     <w:nsid w:val="74372451"/>
     <w:multiLevelType w:val="hybridMultilevel"/>
     <w:tmpl w:val="5E16034C"/>
@@ -13783,7 +15766,7 @@
       </w:pPr>
     </w:lvl>
   </w:abstractNum>
-  <w:abstractNum w:abstractNumId="26" w15:restartNumberingAfterBreak="0">
+  <w:abstractNum w:abstractNumId="27" w15:restartNumberingAfterBreak="0">
     <w:nsid w:val="763D492A"/>
     <w:multiLevelType w:val="hybridMultilevel"/>
     <w:tmpl w:val="359E5A5A"/>
@@ -13869,7 +15852,7 @@
       </w:pPr>
     </w:lvl>
   </w:abstractNum>
-  <w:abstractNum w:abstractNumId="27" w15:restartNumberingAfterBreak="0">
+  <w:abstractNum w:abstractNumId="28" w15:restartNumberingAfterBreak="0">
     <w:nsid w:val="793E047F"/>
     <w:multiLevelType w:val="hybridMultilevel"/>
     <w:tmpl w:val="125254CE"/>
@@ -13959,7 +15942,7 @@
       </w:pPr>
     </w:lvl>
   </w:abstractNum>
-  <w:abstractNum w:abstractNumId="28" w15:restartNumberingAfterBreak="0">
+  <w:abstractNum w:abstractNumId="29" w15:restartNumberingAfterBreak="0">
     <w:nsid w:val="7FBA5512"/>
     <w:multiLevelType w:val="hybridMultilevel"/>
     <w:tmpl w:val="8BB050F4"/>
@@ -14077,10 +16060,10 @@
     <w:abstractNumId w:val="19"/>
   </w:num>
   <w:num w:numId="10">
-    <w:abstractNumId w:val="22"/>
+    <w:abstractNumId w:val="23"/>
   </w:num>
   <w:num w:numId="11">
-    <w:abstractNumId w:val="26"/>
+    <w:abstractNumId w:val="27"/>
   </w:num>
   <w:num w:numId="12">
     <w:abstractNumId w:val="14"/>
@@ -14089,7 +16072,7 @@
     <w:abstractNumId w:val="21"/>
   </w:num>
   <w:num w:numId="14">
-    <w:abstractNumId w:val="28"/>
+    <w:abstractNumId w:val="29"/>
   </w:num>
   <w:num w:numId="15">
     <w:abstractNumId w:val="11"/>
@@ -14098,19 +16081,19 @@
     <w:abstractNumId w:val="4"/>
   </w:num>
   <w:num w:numId="17">
-    <w:abstractNumId w:val="23"/>
+    <w:abstractNumId w:val="24"/>
   </w:num>
   <w:num w:numId="18">
-    <w:abstractNumId w:val="27"/>
+    <w:abstractNumId w:val="28"/>
   </w:num>
   <w:num w:numId="19">
     <w:abstractNumId w:val="0"/>
   </w:num>
   <w:num w:numId="20">
-    <w:abstractNumId w:val="25"/>
+    <w:abstractNumId w:val="26"/>
   </w:num>
   <w:num w:numId="21">
-    <w:abstractNumId w:val="24"/>
+    <w:abstractNumId w:val="25"/>
   </w:num>
   <w:num w:numId="22">
     <w:abstractNumId w:val="13"/>
@@ -14135,6 +16118,9 @@
   </w:num>
   <w:num w:numId="29">
     <w:abstractNumId w:val="9"/>
+  </w:num>
+  <w:num w:numId="30">
+    <w:abstractNumId w:val="22"/>
   </w:num>
 </w:numbering>
 </file>
@@ -14816,6 +16802,22 @@
       <w:szCs w:val="32"/>
     </w:rPr>
   </w:style>
+  <w:style w:type="paragraph" w:customStyle="1" w:styleId="Default">
+    <w:name w:val="Default"/>
+    <w:rsid w:val="0025278D"/>
+    <w:pPr>
+      <w:autoSpaceDE w:val="0"/>
+      <w:autoSpaceDN w:val="0"/>
+      <w:adjustRightInd w:val="0"/>
+      <w:spacing w:after="0" w:line="240" w:lineRule="auto"/>
+    </w:pPr>
+    <w:rPr>
+      <w:rFonts w:ascii="Times New Roman" w:hAnsi="Times New Roman" w:cs="Times New Roman"/>
+      <w:color w:val="000000"/>
+      <w:sz w:val="24"/>
+      <w:szCs w:val="24"/>
+    </w:rPr>
+  </w:style>
 </w:styles>
 </file>
 

</xml_diff>